<commit_message>
[0006] Complete SVM & NN portions
</commit_message>
<xml_diff>
--- a/Fiona Tan An Ting_A0107143U_report2.docx
+++ b/Fiona Tan An Ting_A0107143U_report2.docx
@@ -51,7 +51,19 @@
         <w:rPr>
           <w:rFonts w:ascii="Arial" w:hAnsi="Arial" w:cs="Arial"/>
         </w:rPr>
-        <w:t xml:space="preserve"> Notebook for more information. </w:t>
+        <w:t xml:space="preserve"> </w:t>
+      </w:r>
+      <w:r>
+        <w:rPr>
+          <w:rFonts w:ascii="Arial" w:hAnsi="Arial" w:cs="Arial"/>
+        </w:rPr>
+        <w:t>n</w:t>
+      </w:r>
+      <w:r>
+        <w:rPr>
+          <w:rFonts w:ascii="Arial" w:hAnsi="Arial" w:cs="Arial"/>
+        </w:rPr>
+        <w:t xml:space="preserve">otebook for more information. </w:t>
       </w:r>
       <w:r>
         <w:rPr>
@@ -193,6 +205,70 @@
           <w:rFonts w:ascii="Arial" w:hAnsi="Arial" w:cs="Arial"/>
         </w:rPr>
         <w:t>Since each subject has 170 images, plus 10 selfies were included, a final total of 4260 images are utilised in this project.</w:t>
+      </w:r>
+      <w:r>
+        <w:rPr>
+          <w:rFonts w:ascii="Arial" w:hAnsi="Arial" w:cs="Arial"/>
+        </w:rPr>
+        <w:t xml:space="preserve"> The 10 selfies were processed (</w:t>
+      </w:r>
+      <w:proofErr w:type="spellStart"/>
+      <w:r>
+        <w:rPr>
+          <w:rFonts w:ascii="Arial" w:hAnsi="Arial" w:cs="Arial"/>
+        </w:rPr>
+        <w:t>centered</w:t>
+      </w:r>
+      <w:proofErr w:type="spellEnd"/>
+      <w:r>
+        <w:rPr>
+          <w:rFonts w:ascii="Arial" w:hAnsi="Arial" w:cs="Arial"/>
+        </w:rPr>
+        <w:t xml:space="preserve">, cropped, resized and </w:t>
+      </w:r>
+      <w:proofErr w:type="spellStart"/>
+      <w:r>
+        <w:rPr>
+          <w:rFonts w:ascii="Arial" w:hAnsi="Arial" w:cs="Arial"/>
+        </w:rPr>
+        <w:t>grayscaled</w:t>
+      </w:r>
+      <w:proofErr w:type="spellEnd"/>
+      <w:r>
+        <w:rPr>
+          <w:rFonts w:ascii="Arial" w:hAnsi="Arial" w:cs="Arial"/>
+        </w:rPr>
+        <w:t xml:space="preserve">) via the script available under </w:t>
+      </w:r>
+      <w:proofErr w:type="spellStart"/>
+      <w:r>
+        <w:rPr>
+          <w:rFonts w:ascii="Courier New" w:eastAsia="Times New Roman" w:hAnsi="Courier New" w:cs="Courier New"/>
+          <w:color w:val="000000"/>
+          <w:sz w:val="21"/>
+          <w:szCs w:val="21"/>
+          <w:lang w:eastAsia="en-SG"/>
+        </w:rPr>
+        <w:t>format_own_</w:t>
+      </w:r>
+      <w:proofErr w:type="gramStart"/>
+      <w:r>
+        <w:rPr>
+          <w:rFonts w:ascii="Courier New" w:eastAsia="Times New Roman" w:hAnsi="Courier New" w:cs="Courier New"/>
+          <w:color w:val="000000"/>
+          <w:sz w:val="21"/>
+          <w:szCs w:val="21"/>
+          <w:lang w:eastAsia="en-SG"/>
+        </w:rPr>
+        <w:t>images.ipynb</w:t>
+      </w:r>
+      <w:proofErr w:type="spellEnd"/>
+      <w:proofErr w:type="gramEnd"/>
+      <w:r>
+        <w:rPr>
+          <w:rFonts w:ascii="Arial" w:hAnsi="Arial" w:cs="Arial"/>
+        </w:rPr>
+        <w:t>.</w:t>
       </w:r>
     </w:p>
     <w:p>
@@ -537,6 +613,7 @@
         <w:rPr>
           <w:rFonts w:ascii="Arial" w:hAnsi="Arial" w:cs="Arial"/>
         </w:rPr>
+        <w:lastRenderedPageBreak/>
         <w:t>PCA</w:t>
       </w:r>
       <w:r>
@@ -627,14 +704,7 @@
         <w:rPr>
           <w:rFonts w:ascii="Arial" w:hAnsi="Arial" w:cs="Arial"/>
         </w:rPr>
-        <w:t xml:space="preserve"> in </w:t>
-      </w:r>
-      <w:r>
-        <w:rPr>
-          <w:rFonts w:ascii="Arial" w:hAnsi="Arial" w:cs="Arial"/>
-        </w:rPr>
-        <w:lastRenderedPageBreak/>
-        <w:t>Figures 1 and 2</w:t>
+        <w:t xml:space="preserve"> in Figures 1 and 2</w:t>
       </w:r>
       <w:r>
         <w:rPr>
@@ -1639,6 +1709,9 @@
     <w:p>
       <w:pPr>
         <w:jc w:val="both"/>
+        <w:rPr>
+          <w:rFonts w:ascii="Arial" w:hAnsi="Arial" w:cs="Arial"/>
+        </w:rPr>
       </w:pPr>
       <w:r>
         <w:rPr>
@@ -1678,6 +1751,11 @@
         </w:rPr>
         <w:t>.</w:t>
       </w:r>
+    </w:p>
+    <w:p>
+      <w:pPr>
+        <w:jc w:val="both"/>
+      </w:pPr>
     </w:p>
     <w:p>
       <w:pPr>
@@ -2887,12 +2965,12 @@
         <w:t>)%, making it hard for any classifier to probabilistically predict selfie as a class label.</w:t>
       </w:r>
     </w:p>
-    <w:p/>
     <w:p>
       <w:pPr>
         <w:pStyle w:val="Heading2"/>
       </w:pPr>
       <w:r>
+        <w:lastRenderedPageBreak/>
         <w:t>03. Gaussian Mixture Model (GMM)</w:t>
       </w:r>
     </w:p>
@@ -2938,61 +3016,7 @@
         <w:rPr>
           <w:rFonts w:ascii="Arial" w:hAnsi="Arial" w:cs="Arial"/>
         </w:rPr>
-        <w:t>) as inputs to train a 3-Gaussian components GMM model, we perform clustering by assigning each data point by one of the three possible labels. Figures 9 and 10 p</w:t>
-      </w:r>
-      <w:r>
-        <w:rPr>
-          <w:rFonts w:ascii="Arial" w:hAnsi="Arial" w:cs="Arial"/>
-        </w:rPr>
-        <w:t xml:space="preserve">lots </w:t>
-      </w:r>
-      <w:r>
-        <w:rPr>
-          <w:rFonts w:ascii="Arial" w:hAnsi="Arial" w:cs="Arial"/>
-        </w:rPr>
-        <w:t>the GMM clustering results on</w:t>
-      </w:r>
-      <w:r>
-        <w:rPr>
-          <w:rFonts w:ascii="Arial" w:hAnsi="Arial" w:cs="Arial"/>
-        </w:rPr>
-        <w:t xml:space="preserve"> 2D and 3D spaces</w:t>
-      </w:r>
-      <w:r>
-        <w:rPr>
-          <w:rFonts w:ascii="Arial" w:hAnsi="Arial" w:cs="Arial"/>
-        </w:rPr>
-        <w:t xml:space="preserve"> (based on PCA components from the earlier section). </w:t>
-      </w:r>
-      <w:r>
-        <w:rPr>
-          <w:rFonts w:ascii="Arial" w:hAnsi="Arial" w:cs="Arial"/>
-        </w:rPr>
-        <w:t>Due to the large number of PCs, I am only visualising</w:t>
-      </w:r>
-      <w:r>
-        <w:rPr>
-          <w:rFonts w:ascii="Arial" w:hAnsi="Arial" w:cs="Arial"/>
-        </w:rPr>
-        <w:t xml:space="preserve"> scatterplots based on</w:t>
-      </w:r>
-      <w:r>
-        <w:rPr>
-          <w:rFonts w:ascii="Arial" w:hAnsi="Arial" w:cs="Arial"/>
-        </w:rPr>
-        <w:t xml:space="preserve"> the first 2 and 3 components</w:t>
-      </w:r>
-      <w:r>
-        <w:rPr>
-          <w:rFonts w:ascii="Arial" w:hAnsi="Arial" w:cs="Arial"/>
-        </w:rPr>
-        <w:t xml:space="preserve">. The </w:t>
-      </w:r>
-      <w:r>
-        <w:rPr>
-          <w:rFonts w:ascii="Arial" w:hAnsi="Arial" w:cs="Arial"/>
-        </w:rPr>
-        <w:t>predicted labels are highlighted by 0=red, 1=green and 2=blue.</w:t>
+        <w:t>) as inputs to train a 3-Gaussian components GMM model, we perform clustering by assigning each data point by one of the three possible labels. Figures 9 and 10 plots the GMM clustering results on 2D and 3D spaces (based on PCA components from the earlier section). Due to the large number of PCs, I am only visualising scatterplots based on the first 2 and 3 components. The predicted labels are highlighted by 0=red, 1=green and 2=blue.</w:t>
       </w:r>
     </w:p>
     <w:p>
@@ -3645,43 +3669,7 @@
         <w:rPr>
           <w:rFonts w:ascii="Arial" w:hAnsi="Arial" w:cs="Arial"/>
         </w:rPr>
-        <w:t>For all scatterplots in Figures 9-14</w:t>
-      </w:r>
-      <w:r>
-        <w:rPr>
-          <w:rFonts w:ascii="Arial" w:hAnsi="Arial" w:cs="Arial"/>
-        </w:rPr>
-        <w:t xml:space="preserve">, </w:t>
-      </w:r>
-      <w:r>
-        <w:rPr>
-          <w:rFonts w:ascii="Arial" w:hAnsi="Arial" w:cs="Arial"/>
-        </w:rPr>
-        <w:t xml:space="preserve">we </w:t>
-      </w:r>
-      <w:r>
-        <w:rPr>
-          <w:rFonts w:ascii="Arial" w:hAnsi="Arial" w:cs="Arial"/>
-        </w:rPr>
-        <w:t xml:space="preserve">observe three clusters per plot with </w:t>
-      </w:r>
-      <w:r>
-        <w:rPr>
-          <w:rFonts w:ascii="Arial" w:hAnsi="Arial" w:cs="Arial"/>
-        </w:rPr>
-        <w:t xml:space="preserve">differing mean, but </w:t>
-      </w:r>
-      <w:r>
-        <w:rPr>
-          <w:rFonts w:ascii="Arial" w:hAnsi="Arial" w:cs="Arial"/>
-        </w:rPr>
-        <w:t>some overlap of points across cluster boundaries.</w:t>
-      </w:r>
-      <w:r>
-        <w:rPr>
-          <w:rFonts w:ascii="Arial" w:hAnsi="Arial" w:cs="Arial"/>
-        </w:rPr>
-        <w:t xml:space="preserve"> </w:t>
+        <w:t xml:space="preserve">For all scatterplots in Figures 9-14, we observe three clusters per plot with differing mean, but some overlap of points across cluster boundaries. </w:t>
       </w:r>
       <w:r>
         <w:rPr>
@@ -3856,7 +3844,19 @@
         <w:rPr>
           <w:rFonts w:ascii="Arial" w:hAnsi="Arial" w:cs="Arial"/>
         </w:rPr>
-        <w:t>based on the raw data set-up</w:t>
+        <w:t xml:space="preserve">based on the raw data set-up </w:t>
+      </w:r>
+      <w:r>
+        <w:rPr>
+          <w:rFonts w:ascii="Arial" w:hAnsi="Arial" w:cs="Arial"/>
+        </w:rPr>
+        <w:t>are plotted against PC1 and PC2</w:t>
+      </w:r>
+      <w:r>
+        <w:rPr>
+          <w:rFonts w:ascii="Arial" w:hAnsi="Arial" w:cs="Arial"/>
+        </w:rPr>
+        <w:t>.</w:t>
       </w:r>
       <w:r>
         <w:rPr>
@@ -3868,7 +3868,117 @@
         <w:rPr>
           <w:rFonts w:ascii="Arial" w:hAnsi="Arial" w:cs="Arial"/>
         </w:rPr>
-        <w:t>are plotted against PC1 and PC2</w:t>
+        <w:t>One notable point is selfies</w:t>
+      </w:r>
+      <w:r>
+        <w:rPr>
+          <w:rFonts w:ascii="Arial" w:hAnsi="Arial" w:cs="Arial"/>
+        </w:rPr>
+        <w:t xml:space="preserve"> only</w:t>
+      </w:r>
+      <w:r>
+        <w:rPr>
+          <w:rFonts w:ascii="Arial" w:hAnsi="Arial" w:cs="Arial"/>
+        </w:rPr>
+        <w:t xml:space="preserve"> appear for GMM label=2. </w:t>
+      </w:r>
+      <w:r>
+        <w:rPr>
+          <w:rFonts w:ascii="Arial" w:hAnsi="Arial" w:cs="Arial"/>
+        </w:rPr>
+        <w:t>For the PIE subjects</w:t>
+      </w:r>
+      <w:r>
+        <w:rPr>
+          <w:rFonts w:ascii="Arial" w:hAnsi="Arial" w:cs="Arial"/>
+        </w:rPr>
+        <w:t>, t</w:t>
+      </w:r>
+      <w:r>
+        <w:rPr>
+          <w:rFonts w:ascii="Arial" w:hAnsi="Arial" w:cs="Arial"/>
+        </w:rPr>
+        <w:t xml:space="preserve">he plots are rather inconclusive and hard to observe any clear clustering of the actual </w:t>
+      </w:r>
+      <w:r>
+        <w:rPr>
+          <w:rFonts w:ascii="Arial" w:hAnsi="Arial" w:cs="Arial"/>
+        </w:rPr>
+        <w:t>subjects’</w:t>
+      </w:r>
+      <w:r>
+        <w:rPr>
+          <w:rFonts w:ascii="Arial" w:hAnsi="Arial" w:cs="Arial"/>
+        </w:rPr>
+        <w:t xml:space="preserve"> labels.</w:t>
+      </w:r>
+      <w:r>
+        <w:rPr>
+          <w:rFonts w:ascii="Arial" w:hAnsi="Arial" w:cs="Arial"/>
+        </w:rPr>
+        <w:t xml:space="preserve"> </w:t>
+      </w:r>
+      <w:r>
+        <w:rPr>
+          <w:rFonts w:ascii="Arial" w:hAnsi="Arial" w:cs="Arial"/>
+        </w:rPr>
+        <w:t>For this reason,</w:t>
+      </w:r>
+      <w:r>
+        <w:rPr>
+          <w:rFonts w:ascii="Arial" w:hAnsi="Arial" w:cs="Arial"/>
+        </w:rPr>
+        <w:t xml:space="preserve"> I do not include the 80-component and 200-component plots</w:t>
+      </w:r>
+      <w:r>
+        <w:rPr>
+          <w:rFonts w:ascii="Arial" w:hAnsi="Arial" w:cs="Arial"/>
+        </w:rPr>
+        <w:t xml:space="preserve">, but </w:t>
+      </w:r>
+      <w:r>
+        <w:rPr>
+          <w:rFonts w:ascii="Arial" w:hAnsi="Arial" w:cs="Arial"/>
+        </w:rPr>
+        <w:t xml:space="preserve">they are available </w:t>
+      </w:r>
+      <w:r>
+        <w:rPr>
+          <w:rFonts w:ascii="Arial" w:hAnsi="Arial" w:cs="Arial"/>
+        </w:rPr>
+        <w:t>in</w:t>
+      </w:r>
+      <w:r>
+        <w:rPr>
+          <w:rFonts w:ascii="Arial" w:hAnsi="Arial" w:cs="Arial"/>
+        </w:rPr>
+        <w:t xml:space="preserve"> </w:t>
+      </w:r>
+      <w:r>
+        <w:rPr>
+          <w:rFonts w:ascii="Arial" w:hAnsi="Arial" w:cs="Arial"/>
+        </w:rPr>
+        <w:t xml:space="preserve">the </w:t>
+      </w:r>
+      <w:proofErr w:type="spellStart"/>
+      <w:r>
+        <w:rPr>
+          <w:rFonts w:ascii="Arial" w:hAnsi="Arial" w:cs="Arial"/>
+        </w:rPr>
+        <w:t>Jupyter</w:t>
+      </w:r>
+      <w:proofErr w:type="spellEnd"/>
+      <w:r>
+        <w:rPr>
+          <w:rFonts w:ascii="Arial" w:hAnsi="Arial" w:cs="Arial"/>
+        </w:rPr>
+        <w:t xml:space="preserve"> notebook if </w:t>
+      </w:r>
+      <w:r>
+        <w:rPr>
+          <w:rFonts w:ascii="Arial" w:hAnsi="Arial" w:cs="Arial"/>
+        </w:rPr>
+        <w:t>interested</w:t>
       </w:r>
       <w:r>
         <w:rPr>
@@ -3876,134 +3986,33 @@
         </w:rPr>
         <w:t>.</w:t>
       </w:r>
-      <w:r>
-        <w:rPr>
-          <w:rFonts w:ascii="Arial" w:hAnsi="Arial" w:cs="Arial"/>
-        </w:rPr>
-        <w:t xml:space="preserve"> </w:t>
-      </w:r>
-      <w:r>
-        <w:rPr>
-          <w:rFonts w:ascii="Arial" w:hAnsi="Arial" w:cs="Arial"/>
-        </w:rPr>
-        <w:t>One notable point is selfies</w:t>
-      </w:r>
-      <w:r>
-        <w:rPr>
-          <w:rFonts w:ascii="Arial" w:hAnsi="Arial" w:cs="Arial"/>
-        </w:rPr>
-        <w:t xml:space="preserve"> only</w:t>
-      </w:r>
-      <w:r>
-        <w:rPr>
-          <w:rFonts w:ascii="Arial" w:hAnsi="Arial" w:cs="Arial"/>
-        </w:rPr>
-        <w:t xml:space="preserve"> appear for GMM label=2. </w:t>
-      </w:r>
-      <w:r>
-        <w:rPr>
-          <w:rFonts w:ascii="Arial" w:hAnsi="Arial" w:cs="Arial"/>
-        </w:rPr>
-        <w:t>For the PIE subjects</w:t>
-      </w:r>
-      <w:r>
-        <w:rPr>
-          <w:rFonts w:ascii="Arial" w:hAnsi="Arial" w:cs="Arial"/>
-        </w:rPr>
-        <w:t>, t</w:t>
-      </w:r>
-      <w:r>
-        <w:rPr>
-          <w:rFonts w:ascii="Arial" w:hAnsi="Arial" w:cs="Arial"/>
-        </w:rPr>
-        <w:t xml:space="preserve">he plots are rather inconclusive and hard to observe any clear clustering of the actual </w:t>
-      </w:r>
-      <w:r>
-        <w:rPr>
-          <w:rFonts w:ascii="Arial" w:hAnsi="Arial" w:cs="Arial"/>
-        </w:rPr>
-        <w:t>subjects’</w:t>
-      </w:r>
-      <w:r>
-        <w:rPr>
-          <w:rFonts w:ascii="Arial" w:hAnsi="Arial" w:cs="Arial"/>
-        </w:rPr>
-        <w:t xml:space="preserve"> labels.</w:t>
-      </w:r>
-      <w:r>
-        <w:rPr>
-          <w:rFonts w:ascii="Arial" w:hAnsi="Arial" w:cs="Arial"/>
-        </w:rPr>
-        <w:t xml:space="preserve"> </w:t>
-      </w:r>
-      <w:r>
-        <w:rPr>
-          <w:rFonts w:ascii="Arial" w:hAnsi="Arial" w:cs="Arial"/>
-        </w:rPr>
-        <w:t>For this reason,</w:t>
-      </w:r>
-      <w:r>
-        <w:rPr>
-          <w:rFonts w:ascii="Arial" w:hAnsi="Arial" w:cs="Arial"/>
-        </w:rPr>
-        <w:t xml:space="preserve"> I do not include the 80-component and 200-component plots</w:t>
-      </w:r>
-      <w:r>
-        <w:rPr>
-          <w:rFonts w:ascii="Arial" w:hAnsi="Arial" w:cs="Arial"/>
-        </w:rPr>
-        <w:t xml:space="preserve">, but </w:t>
-      </w:r>
-      <w:r>
-        <w:rPr>
-          <w:rFonts w:ascii="Arial" w:hAnsi="Arial" w:cs="Arial"/>
-        </w:rPr>
-        <w:t xml:space="preserve">they are available </w:t>
-      </w:r>
-      <w:r>
-        <w:rPr>
-          <w:rFonts w:ascii="Arial" w:hAnsi="Arial" w:cs="Arial"/>
-        </w:rPr>
-        <w:t>in</w:t>
-      </w:r>
-      <w:r>
-        <w:rPr>
-          <w:rFonts w:ascii="Arial" w:hAnsi="Arial" w:cs="Arial"/>
-        </w:rPr>
-        <w:t xml:space="preserve"> </w:t>
-      </w:r>
-      <w:r>
-        <w:rPr>
-          <w:rFonts w:ascii="Arial" w:hAnsi="Arial" w:cs="Arial"/>
-        </w:rPr>
-        <w:t xml:space="preserve">the </w:t>
-      </w:r>
-      <w:proofErr w:type="spellStart"/>
-      <w:r>
-        <w:rPr>
-          <w:rFonts w:ascii="Arial" w:hAnsi="Arial" w:cs="Arial"/>
-        </w:rPr>
-        <w:t>Jupyter</w:t>
-      </w:r>
-      <w:proofErr w:type="spellEnd"/>
-      <w:r>
-        <w:rPr>
-          <w:rFonts w:ascii="Arial" w:hAnsi="Arial" w:cs="Arial"/>
-        </w:rPr>
-        <w:t xml:space="preserve"> notebook if </w:t>
-      </w:r>
-      <w:r>
-        <w:rPr>
-          <w:rFonts w:ascii="Arial" w:hAnsi="Arial" w:cs="Arial"/>
-        </w:rPr>
-        <w:t>interested</w:t>
-      </w:r>
-      <w:r>
-        <w:rPr>
-          <w:rFonts w:ascii="Arial" w:hAnsi="Arial" w:cs="Arial"/>
-        </w:rPr>
-        <w:t>.</w:t>
-      </w:r>
+    </w:p>
+    <w:p>
+      <w:pPr>
+        <w:spacing w:line="276" w:lineRule="auto"/>
+        <w:jc w:val="both"/>
+        <w:rPr>
+          <w:rFonts w:ascii="Arial" w:hAnsi="Arial" w:cs="Arial"/>
+        </w:rPr>
+      </w:pPr>
+    </w:p>
+    <w:p>
+      <w:pPr>
+        <w:spacing w:line="276" w:lineRule="auto"/>
+        <w:jc w:val="both"/>
+        <w:rPr>
+          <w:rFonts w:ascii="Arial" w:hAnsi="Arial" w:cs="Arial"/>
+        </w:rPr>
+      </w:pPr>
+    </w:p>
+    <w:p>
+      <w:pPr>
+        <w:spacing w:line="276" w:lineRule="auto"/>
+        <w:jc w:val="both"/>
+        <w:rPr>
+          <w:rFonts w:ascii="Arial" w:hAnsi="Arial" w:cs="Arial"/>
+        </w:rPr>
+      </w:pPr>
     </w:p>
     <w:p>
       <w:pPr>
@@ -4011,6 +4020,81 @@
         <w:jc w:val="center"/>
         <w:rPr>
           <w:rFonts w:ascii="Arial" w:hAnsi="Arial" w:cs="Arial"/>
+          <w:b/>
+          <w:bCs/>
+        </w:rPr>
+      </w:pPr>
+      <w:r>
+        <w:rPr>
+          <w:rFonts w:ascii="Arial" w:hAnsi="Arial" w:cs="Arial"/>
+          <w:b/>
+          <w:bCs/>
+        </w:rPr>
+        <w:t xml:space="preserve">Figure </w:t>
+      </w:r>
+      <w:r>
+        <w:rPr>
+          <w:rFonts w:ascii="Arial" w:hAnsi="Arial" w:cs="Arial"/>
+          <w:b/>
+          <w:bCs/>
+        </w:rPr>
+        <w:t>1</w:t>
+      </w:r>
+      <w:r>
+        <w:rPr>
+          <w:rFonts w:ascii="Arial" w:hAnsi="Arial" w:cs="Arial"/>
+          <w:b/>
+          <w:bCs/>
+        </w:rPr>
+        <w:t>5</w:t>
+      </w:r>
+      <w:r>
+        <w:rPr>
+          <w:rFonts w:ascii="Arial" w:hAnsi="Arial" w:cs="Arial"/>
+          <w:b/>
+          <w:bCs/>
+        </w:rPr>
+        <w:t xml:space="preserve">         </w:t>
+      </w:r>
+      <w:r>
+        <w:rPr>
+          <w:rFonts w:ascii="Arial" w:hAnsi="Arial" w:cs="Arial"/>
+          <w:b/>
+          <w:bCs/>
+        </w:rPr>
+        <w:t xml:space="preserve">                      </w:t>
+      </w:r>
+      <w:r>
+        <w:rPr>
+          <w:rFonts w:ascii="Arial" w:hAnsi="Arial" w:cs="Arial"/>
+          <w:b/>
+          <w:bCs/>
+        </w:rPr>
+        <w:t xml:space="preserve">        Figure </w:t>
+      </w:r>
+      <w:r>
+        <w:rPr>
+          <w:rFonts w:ascii="Arial" w:hAnsi="Arial" w:cs="Arial"/>
+          <w:b/>
+          <w:bCs/>
+        </w:rPr>
+        <w:t>1</w:t>
+      </w:r>
+      <w:r>
+        <w:rPr>
+          <w:rFonts w:ascii="Arial" w:hAnsi="Arial" w:cs="Arial"/>
+          <w:b/>
+          <w:bCs/>
+        </w:rPr>
+        <w:t>6                                      Figure 17</w:t>
+      </w:r>
+    </w:p>
+    <w:p>
+      <w:pPr>
+        <w:spacing w:line="276" w:lineRule="auto"/>
+        <w:jc w:val="center"/>
+        <w:rPr>
+          <w:rFonts w:ascii="Arial" w:hAnsi="Arial" w:cs="Arial"/>
         </w:rPr>
       </w:pPr>
       <w:r>
@@ -4018,7 +4102,6 @@
           <w:rFonts w:ascii="Arial" w:hAnsi="Arial" w:cs="Arial"/>
           <w:noProof/>
         </w:rPr>
-        <w:lastRenderedPageBreak/>
         <w:drawing>
           <wp:inline distT="0" distB="0" distL="0" distR="0" wp14:anchorId="45402C2E" wp14:editId="62C6D471">
             <wp:extent cx="2020991" cy="1912620"/>
@@ -4192,44 +4275,302 @@
     <w:p>
       <w:pPr>
         <w:spacing w:line="276" w:lineRule="auto"/>
+        <w:rPr>
+          <w:rFonts w:ascii="Arial" w:hAnsi="Arial" w:cs="Arial"/>
+        </w:rPr>
+      </w:pPr>
+    </w:p>
+    <w:p>
+      <w:pPr>
+        <w:pStyle w:val="Heading2"/>
+      </w:pPr>
+      <w:r>
+        <w:t>0</w:t>
+      </w:r>
+      <w:r>
+        <w:t>4. Support Vector Machine (SVM)</w:t>
+      </w:r>
+    </w:p>
+    <w:p>
+      <w:pPr>
+        <w:spacing w:line="276" w:lineRule="auto"/>
+        <w:jc w:val="both"/>
+        <w:rPr>
+          <w:rFonts w:ascii="Arial" w:hAnsi="Arial" w:cs="Arial"/>
+        </w:rPr>
+      </w:pPr>
+      <w:r>
+        <w:rPr>
+          <w:rFonts w:ascii="Arial" w:hAnsi="Arial" w:cs="Arial"/>
+        </w:rPr>
+        <w:t xml:space="preserve">Using both </w:t>
+      </w:r>
+      <w:r>
+        <w:rPr>
+          <w:rFonts w:ascii="Arial" w:hAnsi="Arial" w:cs="Arial"/>
+        </w:rPr>
+        <w:t xml:space="preserve">raw face images </w:t>
+      </w:r>
+      <w:r>
+        <w:rPr>
+          <w:rFonts w:ascii="Arial" w:hAnsi="Arial" w:cs="Arial"/>
+        </w:rPr>
+        <w:t xml:space="preserve">and </w:t>
+      </w:r>
+      <w:r>
+        <w:rPr>
+          <w:rFonts w:ascii="Arial" w:hAnsi="Arial" w:cs="Arial"/>
+        </w:rPr>
+        <w:t xml:space="preserve">face vectors after PCA pre-processing </w:t>
+      </w:r>
+      <w:r>
+        <w:rPr>
+          <w:rFonts w:ascii="Arial" w:hAnsi="Arial" w:cs="Arial"/>
+        </w:rPr>
+        <w:t xml:space="preserve">at </w:t>
+      </w:r>
+      <w:proofErr w:type="spellStart"/>
+      <w:r>
+        <w:rPr>
+          <w:rFonts w:ascii="Arial" w:hAnsi="Arial" w:cs="Arial"/>
+        </w:rPr>
+        <w:t>n_pc</w:t>
+      </w:r>
+      <w:proofErr w:type="spellEnd"/>
+      <w:r>
+        <w:rPr>
+          <w:rFonts w:ascii="Arial" w:hAnsi="Arial" w:cs="Arial"/>
+        </w:rPr>
+        <w:t xml:space="preserve">=80 and </w:t>
+      </w:r>
+      <w:r>
+        <w:rPr>
+          <w:rFonts w:ascii="Arial" w:hAnsi="Arial" w:cs="Arial"/>
+        </w:rPr>
+        <w:t>200</w:t>
+      </w:r>
+      <w:r>
+        <w:rPr>
+          <w:rFonts w:ascii="Arial" w:hAnsi="Arial" w:cs="Arial"/>
+        </w:rPr>
+        <w:t xml:space="preserve">, I applied a linear SVM classification model on two </w:t>
+      </w:r>
+      <w:r>
+        <w:rPr>
+          <w:rFonts w:ascii="Arial" w:hAnsi="Arial" w:cs="Arial"/>
+        </w:rPr>
+        <w:t>penalty parameter C</w:t>
+      </w:r>
+      <w:r>
+        <w:rPr>
+          <w:rFonts w:ascii="Arial" w:hAnsi="Arial" w:cs="Arial"/>
+        </w:rPr>
+        <w:t xml:space="preserve"> values (1e-1 and 1e-2).</w:t>
+      </w:r>
+      <w:r>
+        <w:rPr>
+          <w:rFonts w:ascii="Arial" w:hAnsi="Arial" w:cs="Arial"/>
+        </w:rPr>
+        <w:t xml:space="preserve"> </w:t>
+      </w:r>
+      <w:r>
+        <w:rPr>
+          <w:rFonts w:ascii="Arial" w:hAnsi="Arial" w:cs="Arial"/>
+        </w:rPr>
+        <w:t>T</w:t>
+      </w:r>
+      <w:r>
+        <w:rPr>
+          <w:rFonts w:ascii="Arial" w:hAnsi="Arial" w:cs="Arial"/>
+        </w:rPr>
+        <w:t xml:space="preserve">he classification accuracy </w:t>
+      </w:r>
+      <w:r>
+        <w:rPr>
+          <w:rFonts w:ascii="Arial" w:hAnsi="Arial" w:cs="Arial"/>
+        </w:rPr>
+        <w:t xml:space="preserve">on test set </w:t>
+      </w:r>
+      <w:r>
+        <w:rPr>
+          <w:rFonts w:ascii="Arial" w:hAnsi="Arial" w:cs="Arial"/>
+        </w:rPr>
+        <w:t>is as shown in the first two rows of the table below.</w:t>
+      </w:r>
+    </w:p>
+    <w:p>
+      <w:pPr>
+        <w:spacing w:line="276" w:lineRule="auto"/>
+        <w:jc w:val="both"/>
+        <w:rPr>
+          <w:rFonts w:ascii="Arial" w:hAnsi="Arial" w:cs="Arial"/>
+        </w:rPr>
+      </w:pPr>
+      <w:r>
+        <w:rPr>
+          <w:rFonts w:ascii="Arial" w:hAnsi="Arial" w:cs="Arial"/>
+        </w:rPr>
+        <w:t xml:space="preserve">For the linear model, the smaller the data dimension (sorted from largest on right to smallest on left), the lower the accuracy, albeit having only small decreases. </w:t>
+      </w:r>
+    </w:p>
+    <w:p>
+      <w:pPr>
+        <w:spacing w:line="276" w:lineRule="auto"/>
+        <w:jc w:val="both"/>
+        <w:rPr>
+          <w:rFonts w:ascii="Arial" w:hAnsi="Arial" w:cs="Arial"/>
+        </w:rPr>
+      </w:pPr>
+      <w:r>
+        <w:rPr>
+          <w:rFonts w:ascii="Arial" w:hAnsi="Arial" w:cs="Arial"/>
+        </w:rPr>
+        <w:t xml:space="preserve">For the linear model, </w:t>
+      </w:r>
+      <w:r>
+        <w:rPr>
+          <w:rFonts w:ascii="Arial" w:hAnsi="Arial" w:cs="Arial"/>
+        </w:rPr>
+        <w:t>as the</w:t>
+      </w:r>
+      <w:r>
+        <w:rPr>
+          <w:rFonts w:ascii="Arial" w:hAnsi="Arial" w:cs="Arial"/>
+        </w:rPr>
+        <w:t xml:space="preserve"> parameter C </w:t>
+      </w:r>
+      <w:r>
+        <w:rPr>
+          <w:rFonts w:ascii="Arial" w:hAnsi="Arial" w:cs="Arial"/>
+        </w:rPr>
+        <w:t xml:space="preserve">value increases </w:t>
+      </w:r>
+      <w:r>
+        <w:rPr>
+          <w:rFonts w:ascii="Arial" w:hAnsi="Arial" w:cs="Arial"/>
+        </w:rPr>
+        <w:t xml:space="preserve">(sorted in increasing order), the accuracy </w:t>
+      </w:r>
+      <w:r>
+        <w:rPr>
+          <w:rFonts w:ascii="Arial" w:hAnsi="Arial" w:cs="Arial"/>
+        </w:rPr>
+        <w:t xml:space="preserve">does not </w:t>
+      </w:r>
+      <w:r>
+        <w:rPr>
+          <w:rFonts w:ascii="Arial" w:hAnsi="Arial" w:cs="Arial"/>
+        </w:rPr>
+        <w:t xml:space="preserve">change much: </w:t>
+      </w:r>
+      <w:r>
+        <w:rPr>
+          <w:rFonts w:ascii="Arial" w:hAnsi="Arial" w:cs="Arial"/>
+        </w:rPr>
+        <w:t>It does not change at all for raw face image</w:t>
+      </w:r>
+      <w:r>
+        <w:rPr>
+          <w:rFonts w:ascii="Arial" w:hAnsi="Arial" w:cs="Arial"/>
+        </w:rPr>
+        <w:t>;</w:t>
+      </w:r>
+      <w:r>
+        <w:rPr>
+          <w:rFonts w:ascii="Arial" w:hAnsi="Arial" w:cs="Arial"/>
+        </w:rPr>
+        <w:t xml:space="preserve"> decreases then increases slightly for </w:t>
+      </w:r>
+      <w:proofErr w:type="spellStart"/>
+      <w:r>
+        <w:rPr>
+          <w:rFonts w:ascii="Arial" w:hAnsi="Arial" w:cs="Arial"/>
+        </w:rPr>
+        <w:t>n_pc</w:t>
+      </w:r>
+      <w:proofErr w:type="spellEnd"/>
+      <w:r>
+        <w:rPr>
+          <w:rFonts w:ascii="Arial" w:hAnsi="Arial" w:cs="Arial"/>
+        </w:rPr>
+        <w:t>=200</w:t>
+      </w:r>
+      <w:r>
+        <w:rPr>
+          <w:rFonts w:ascii="Arial" w:hAnsi="Arial" w:cs="Arial"/>
+        </w:rPr>
+        <w:t>;</w:t>
+      </w:r>
+      <w:r>
+        <w:rPr>
+          <w:rFonts w:ascii="Arial" w:hAnsi="Arial" w:cs="Arial"/>
+        </w:rPr>
+        <w:t xml:space="preserve"> increases then decreases slightly for </w:t>
+      </w:r>
+      <w:proofErr w:type="spellStart"/>
+      <w:r>
+        <w:rPr>
+          <w:rFonts w:ascii="Arial" w:hAnsi="Arial" w:cs="Arial"/>
+        </w:rPr>
+        <w:t>n_pc</w:t>
+      </w:r>
+      <w:proofErr w:type="spellEnd"/>
+      <w:r>
+        <w:rPr>
+          <w:rFonts w:ascii="Arial" w:hAnsi="Arial" w:cs="Arial"/>
+        </w:rPr>
+        <w:t>=80.</w:t>
+      </w:r>
+    </w:p>
+    <w:p>
+      <w:pPr>
+        <w:spacing w:after="0" w:line="276" w:lineRule="auto"/>
         <w:jc w:val="center"/>
         <w:rPr>
           <w:rFonts w:ascii="Arial" w:hAnsi="Arial" w:cs="Arial"/>
         </w:rPr>
       </w:pPr>
-    </w:p>
-    <w:p>
-      <w:pPr>
-        <w:pStyle w:val="Heading2"/>
-      </w:pPr>
-      <w:r>
-        <w:t>0</w:t>
-      </w:r>
-      <w:r>
-        <w:t>4. Support Vector Machine (SVM)</w:t>
-      </w:r>
-    </w:p>
-    <w:p>
-      <w:pPr>
-        <w:spacing w:line="276" w:lineRule="auto"/>
-        <w:rPr>
-          <w:rFonts w:ascii="Arial" w:hAnsi="Arial" w:cs="Arial"/>
-        </w:rPr>
-      </w:pPr>
-    </w:p>
-    <w:p>
-      <w:pPr>
-        <w:spacing w:line="276" w:lineRule="auto"/>
-        <w:rPr>
-          <w:rFonts w:ascii="Arial" w:hAnsi="Arial" w:cs="Arial"/>
-        </w:rPr>
-      </w:pPr>
-      <w:r>
+      <w:r>
+        <w:rPr>
+          <w:rFonts w:ascii="Arial" w:hAnsi="Arial" w:cs="Arial"/>
+          <w:b/>
+          <w:bCs/>
+        </w:rPr>
+        <w:t>Table</w:t>
+      </w:r>
+      <w:r>
+        <w:rPr>
+          <w:rFonts w:ascii="Arial" w:hAnsi="Arial" w:cs="Arial"/>
+          <w:b/>
+          <w:bCs/>
+        </w:rPr>
+        <w:t xml:space="preserve"> </w:t>
+      </w:r>
+      <w:r>
+        <w:rPr>
+          <w:rFonts w:ascii="Arial" w:hAnsi="Arial" w:cs="Arial"/>
+          <w:b/>
+          <w:bCs/>
+        </w:rPr>
+        <w:t>1</w:t>
+      </w:r>
+    </w:p>
+    <w:p>
+      <w:pPr>
+        <w:spacing w:after="0" w:line="276" w:lineRule="auto"/>
+        <w:rPr>
+          <w:rFonts w:ascii="Arial" w:hAnsi="Arial" w:cs="Arial"/>
+        </w:rPr>
+      </w:pPr>
+      <w:r>
+        <w:rPr>
+          <w:noProof/>
+        </w:rPr>
         <w:drawing>
-          <wp:inline distT="0" distB="0" distL="0" distR="0" wp14:anchorId="62FA8AF3" wp14:editId="14D8FC87">
-            <wp:extent cx="6188710" cy="1346835"/>
-            <wp:effectExtent l="0" t="0" r="2540" b="5715"/>
-            <wp:docPr id="23" name="Picture 23"/>
+          <wp:inline distT="0" distB="0" distL="0" distR="0" wp14:anchorId="12B44EB8" wp14:editId="4C0176CA">
+            <wp:extent cx="6219092" cy="1655915"/>
+            <wp:effectExtent l="0" t="0" r="0" b="1905"/>
+            <wp:docPr id="19" name="Picture 19"/>
             <wp:cNvGraphicFramePr>
               <a:graphicFrameLocks xmlns:a="http://schemas.openxmlformats.org/drawingml/2006/main" noChangeAspect="1"/>
             </wp:cNvGraphicFramePr>
@@ -4237,7 +4578,7 @@
               <a:graphicData uri="http://schemas.openxmlformats.org/drawingml/2006/picture">
                 <pic:pic xmlns:pic="http://schemas.openxmlformats.org/drawingml/2006/picture">
                   <pic:nvPicPr>
-                    <pic:cNvPr id="0" name="Picture 13"/>
+                    <pic:cNvPr id="0" name="Picture 2"/>
                     <pic:cNvPicPr>
                       <a:picLocks noChangeAspect="1" noChangeArrowheads="1"/>
                     </pic:cNvPicPr>
@@ -4258,7 +4599,7 @@
                   <pic:spPr bwMode="auto">
                     <a:xfrm>
                       <a:off x="0" y="0"/>
-                      <a:ext cx="6188710" cy="1346835"/>
+                      <a:ext cx="6234190" cy="1659935"/>
                     </a:xfrm>
                     <a:prstGeom prst="rect">
                       <a:avLst/>
@@ -4280,8 +4621,34 @@
         <w:spacing w:line="276" w:lineRule="auto"/>
         <w:rPr>
           <w:rFonts w:ascii="Arial" w:hAnsi="Arial" w:cs="Arial"/>
-        </w:rPr>
-      </w:pPr>
+          <w:sz w:val="18"/>
+          <w:szCs w:val="18"/>
+        </w:rPr>
+      </w:pPr>
+      <w:r>
+        <w:rPr>
+          <w:rFonts w:ascii="Arial" w:hAnsi="Arial" w:cs="Arial"/>
+          <w:sz w:val="18"/>
+          <w:szCs w:val="18"/>
+        </w:rPr>
+        <w:t xml:space="preserve">* Highest ALL </w:t>
+      </w:r>
+      <w:r>
+        <w:rPr>
+          <w:rFonts w:ascii="Arial" w:hAnsi="Arial" w:cs="Arial"/>
+          <w:sz w:val="18"/>
+          <w:szCs w:val="18"/>
+        </w:rPr>
+        <w:t>accuracy score</w:t>
+      </w:r>
+      <w:r>
+        <w:rPr>
+          <w:rFonts w:ascii="Arial" w:hAnsi="Arial" w:cs="Arial"/>
+          <w:sz w:val="18"/>
+          <w:szCs w:val="18"/>
+        </w:rPr>
+        <w:t xml:space="preserve"> per row is underlined</w:t>
+      </w:r>
     </w:p>
     <w:p>
       <w:pPr>
@@ -4290,6 +4657,1624 @@
           <w:rFonts w:ascii="Arial" w:hAnsi="Arial" w:cs="Arial"/>
         </w:rPr>
       </w:pPr>
+      <w:r>
+        <w:rPr>
+          <w:rFonts w:ascii="Arial" w:hAnsi="Arial" w:cs="Arial"/>
+        </w:rPr>
+        <w:t>I also experimented with 3 other kernel types (polynomial, radial basis function</w:t>
+      </w:r>
+      <w:r>
+        <w:rPr>
+          <w:rFonts w:ascii="Arial" w:hAnsi="Arial" w:cs="Arial"/>
+        </w:rPr>
+        <w:t xml:space="preserve"> (RBF)</w:t>
+      </w:r>
+      <w:r>
+        <w:rPr>
+          <w:rFonts w:ascii="Arial" w:hAnsi="Arial" w:cs="Arial"/>
+        </w:rPr>
+        <w:t>, sigmoid) and report their accuracy scores. Linear SVM still turns out to be the best model across all assessed feature dimensions.</w:t>
+      </w:r>
+      <w:r>
+        <w:rPr>
+          <w:rFonts w:ascii="Arial" w:hAnsi="Arial" w:cs="Arial"/>
+        </w:rPr>
+        <w:t xml:space="preserve"> RBF and sigmoid performs extremely poorly.</w:t>
+      </w:r>
+      <w:r>
+        <w:rPr>
+          <w:rFonts w:ascii="Arial" w:hAnsi="Arial" w:cs="Arial"/>
+        </w:rPr>
+        <w:t xml:space="preserve"> </w:t>
+      </w:r>
+    </w:p>
+    <w:p>
+      <w:pPr>
+        <w:spacing w:line="276" w:lineRule="auto"/>
+        <w:jc w:val="both"/>
+        <w:rPr>
+          <w:rFonts w:ascii="Arial" w:hAnsi="Arial" w:cs="Arial"/>
+        </w:rPr>
+      </w:pPr>
+      <w:r>
+        <w:rPr>
+          <w:rFonts w:ascii="Arial" w:hAnsi="Arial" w:cs="Arial"/>
+        </w:rPr>
+        <w:t>As a side note</w:t>
+      </w:r>
+      <w:r>
+        <w:rPr>
+          <w:rFonts w:ascii="Arial" w:hAnsi="Arial" w:cs="Arial"/>
+        </w:rPr>
+        <w:t xml:space="preserve">, I used </w:t>
+      </w:r>
+      <w:proofErr w:type="spellStart"/>
+      <w:r>
+        <w:rPr>
+          <w:rFonts w:ascii="Arial" w:hAnsi="Arial" w:cs="Arial"/>
+        </w:rPr>
+        <w:t>libsvm</w:t>
+      </w:r>
+      <w:proofErr w:type="spellEnd"/>
+      <w:r>
+        <w:rPr>
+          <w:rFonts w:ascii="Arial" w:hAnsi="Arial" w:cs="Arial"/>
+        </w:rPr>
+        <w:t xml:space="preserve"> package to report the above scores. Using </w:t>
+      </w:r>
+      <w:r>
+        <w:rPr>
+          <w:rFonts w:ascii="Arial" w:hAnsi="Arial" w:cs="Arial"/>
+        </w:rPr>
+        <w:t xml:space="preserve">SVC </w:t>
+      </w:r>
+      <w:r>
+        <w:rPr>
+          <w:rFonts w:ascii="Arial" w:hAnsi="Arial" w:cs="Arial"/>
+        </w:rPr>
+        <w:t xml:space="preserve">package from </w:t>
+      </w:r>
+      <w:proofErr w:type="spellStart"/>
+      <w:r>
+        <w:rPr>
+          <w:rFonts w:ascii="Courier New" w:eastAsia="Times New Roman" w:hAnsi="Courier New" w:cs="Courier New"/>
+          <w:color w:val="000000"/>
+          <w:sz w:val="21"/>
+          <w:szCs w:val="21"/>
+          <w:lang w:eastAsia="en-SG"/>
+        </w:rPr>
+        <w:t>sklearn.svm</w:t>
+      </w:r>
+      <w:proofErr w:type="spellEnd"/>
+      <w:r>
+        <w:rPr>
+          <w:rFonts w:ascii="Courier New" w:eastAsia="Times New Roman" w:hAnsi="Courier New" w:cs="Courier New"/>
+          <w:color w:val="000000"/>
+          <w:sz w:val="21"/>
+          <w:szCs w:val="21"/>
+          <w:lang w:eastAsia="en-SG"/>
+        </w:rPr>
+        <w:t xml:space="preserve"> </w:t>
+      </w:r>
+      <w:r>
+        <w:rPr>
+          <w:rFonts w:ascii="Arial" w:hAnsi="Arial" w:cs="Arial"/>
+        </w:rPr>
+        <w:t xml:space="preserve">leads to slightly different results (E.g. </w:t>
+      </w:r>
+      <w:r>
+        <w:rPr>
+          <w:rFonts w:ascii="Arial" w:hAnsi="Arial" w:cs="Arial"/>
+        </w:rPr>
+        <w:t>98</w:t>
+      </w:r>
+      <w:r>
+        <w:rPr>
+          <w:rFonts w:ascii="Arial" w:hAnsi="Arial" w:cs="Arial"/>
+        </w:rPr>
+        <w:t>.</w:t>
+      </w:r>
+      <w:r>
+        <w:rPr>
+          <w:rFonts w:ascii="Arial" w:hAnsi="Arial" w:cs="Arial"/>
+        </w:rPr>
+        <w:t>59</w:t>
+      </w:r>
+      <w:r>
+        <w:rPr>
+          <w:rFonts w:ascii="Arial" w:hAnsi="Arial" w:cs="Arial"/>
+        </w:rPr>
+        <w:t>2% for linear SVM with c=1e-2 for ALL raw face images).</w:t>
+      </w:r>
+    </w:p>
+    <w:p>
+      <w:pPr>
+        <w:spacing w:line="276" w:lineRule="auto"/>
+        <w:jc w:val="both"/>
+        <w:rPr>
+          <w:rFonts w:ascii="Arial" w:hAnsi="Arial" w:cs="Arial"/>
+        </w:rPr>
+      </w:pPr>
+    </w:p>
+    <w:p>
+      <w:pPr>
+        <w:pStyle w:val="Heading2"/>
+      </w:pPr>
+      <w:r>
+        <w:lastRenderedPageBreak/>
+        <w:t>0</w:t>
+      </w:r>
+      <w:r>
+        <w:t>5. Neural Networks</w:t>
+      </w:r>
+      <w:r>
+        <w:t xml:space="preserve"> (NN)</w:t>
+      </w:r>
+    </w:p>
+    <w:p>
+      <w:pPr>
+        <w:jc w:val="both"/>
+        <w:rPr>
+          <w:rFonts w:ascii="Arial" w:hAnsi="Arial" w:cs="Arial"/>
+          <w:b/>
+          <w:bCs/>
+        </w:rPr>
+      </w:pPr>
+      <w:r>
+        <w:rPr>
+          <w:rFonts w:ascii="Arial" w:hAnsi="Arial" w:cs="Arial"/>
+          <w:b/>
+          <w:bCs/>
+        </w:rPr>
+        <w:t>NN for Classification</w:t>
+      </w:r>
+    </w:p>
+    <w:p>
+      <w:pPr>
+        <w:jc w:val="both"/>
+        <w:rPr>
+          <w:rFonts w:ascii="Arial" w:hAnsi="Arial" w:cs="Arial"/>
+        </w:rPr>
+      </w:pPr>
+      <w:r>
+        <w:rPr>
+          <w:rFonts w:ascii="Arial" w:hAnsi="Arial" w:cs="Arial"/>
+        </w:rPr>
+        <w:t xml:space="preserve">Using </w:t>
+      </w:r>
+      <w:proofErr w:type="spellStart"/>
+      <w:r>
+        <w:rPr>
+          <w:rFonts w:ascii="Arial" w:hAnsi="Arial" w:cs="Arial"/>
+        </w:rPr>
+        <w:t>Pytorch</w:t>
+      </w:r>
+      <w:proofErr w:type="spellEnd"/>
+      <w:r>
+        <w:rPr>
+          <w:rFonts w:ascii="Arial" w:hAnsi="Arial" w:cs="Arial"/>
+        </w:rPr>
+        <w:t xml:space="preserve"> framework, I created 2-layer CNN plus 1 feedforward </w:t>
+      </w:r>
+      <w:r>
+        <w:rPr>
+          <w:rFonts w:ascii="Arial" w:hAnsi="Arial" w:cs="Arial"/>
+        </w:rPr>
+        <w:t>NN</w:t>
+      </w:r>
+      <w:r>
+        <w:rPr>
+          <w:rFonts w:ascii="Arial" w:hAnsi="Arial" w:cs="Arial"/>
+        </w:rPr>
+        <w:t xml:space="preserve"> model. </w:t>
+      </w:r>
+      <w:r>
+        <w:rPr>
+          <w:rFonts w:ascii="Arial" w:hAnsi="Arial" w:cs="Arial"/>
+        </w:rPr>
+        <w:t xml:space="preserve">The full codes are also within the </w:t>
+      </w:r>
+      <w:proofErr w:type="spellStart"/>
+      <w:r>
+        <w:rPr>
+          <w:rFonts w:ascii="Arial" w:hAnsi="Arial" w:cs="Arial"/>
+        </w:rPr>
+        <w:t>Jupyter</w:t>
+      </w:r>
+      <w:proofErr w:type="spellEnd"/>
+      <w:r>
+        <w:rPr>
+          <w:rFonts w:ascii="Arial" w:hAnsi="Arial" w:cs="Arial"/>
+        </w:rPr>
+        <w:t xml:space="preserve"> </w:t>
+      </w:r>
+      <w:proofErr w:type="gramStart"/>
+      <w:r>
+        <w:rPr>
+          <w:rFonts w:ascii="Arial" w:hAnsi="Arial" w:cs="Arial"/>
+        </w:rPr>
+        <w:t>notebook</w:t>
+      </w:r>
+      <w:proofErr w:type="gramEnd"/>
+      <w:r>
+        <w:rPr>
+          <w:rFonts w:ascii="Arial" w:hAnsi="Arial" w:cs="Arial"/>
+        </w:rPr>
+        <w:t xml:space="preserve"> but the main</w:t>
+      </w:r>
+      <w:r>
+        <w:rPr>
+          <w:rFonts w:ascii="Arial" w:hAnsi="Arial" w:cs="Arial"/>
+        </w:rPr>
+        <w:t xml:space="preserve"> pipeline is shown </w:t>
+      </w:r>
+      <w:r>
+        <w:rPr>
+          <w:rFonts w:ascii="Arial" w:hAnsi="Arial" w:cs="Arial"/>
+        </w:rPr>
+        <w:t>below</w:t>
+      </w:r>
+      <w:r>
+        <w:rPr>
+          <w:rFonts w:ascii="Arial" w:hAnsi="Arial" w:cs="Arial"/>
+        </w:rPr>
+        <w:t>. I refer to this model as the base case for this section of the report.</w:t>
+      </w:r>
+    </w:p>
+    <w:p>
+      <w:pPr>
+        <w:spacing w:line="276" w:lineRule="auto"/>
+        <w:jc w:val="center"/>
+        <w:rPr>
+          <w:rFonts w:ascii="Arial" w:hAnsi="Arial" w:cs="Arial"/>
+          <w:b/>
+          <w:bCs/>
+        </w:rPr>
+      </w:pPr>
+      <w:r>
+        <w:rPr>
+          <w:rFonts w:ascii="Arial" w:hAnsi="Arial" w:cs="Arial"/>
+          <w:b/>
+          <w:bCs/>
+        </w:rPr>
+        <w:t xml:space="preserve">Figure </w:t>
+      </w:r>
+      <w:r>
+        <w:rPr>
+          <w:rFonts w:ascii="Arial" w:hAnsi="Arial" w:cs="Arial"/>
+          <w:b/>
+          <w:bCs/>
+        </w:rPr>
+        <w:t>1</w:t>
+      </w:r>
+      <w:r>
+        <w:rPr>
+          <w:rFonts w:ascii="Arial" w:hAnsi="Arial" w:cs="Arial"/>
+          <w:b/>
+          <w:bCs/>
+        </w:rPr>
+        <w:t>8</w:t>
+      </w:r>
+    </w:p>
+    <w:p>
+      <w:pPr>
+        <w:rPr>
+          <w:rFonts w:ascii="Arial" w:hAnsi="Arial" w:cs="Arial"/>
+        </w:rPr>
+      </w:pPr>
+      <w:r>
+        <w:rPr>
+          <w:noProof/>
+        </w:rPr>
+        <w:drawing>
+          <wp:inline distT="0" distB="0" distL="0" distR="0" wp14:anchorId="6C2EC1B2" wp14:editId="3C72A274">
+            <wp:extent cx="6188710" cy="3159125"/>
+            <wp:effectExtent l="0" t="0" r="2540" b="3175"/>
+            <wp:docPr id="18" name="Picture 18"/>
+            <wp:cNvGraphicFramePr>
+              <a:graphicFrameLocks xmlns:a="http://schemas.openxmlformats.org/drawingml/2006/main" noChangeAspect="1"/>
+            </wp:cNvGraphicFramePr>
+            <a:graphic xmlns:a="http://schemas.openxmlformats.org/drawingml/2006/main">
+              <a:graphicData uri="http://schemas.openxmlformats.org/drawingml/2006/picture">
+                <pic:pic xmlns:pic="http://schemas.openxmlformats.org/drawingml/2006/picture">
+                  <pic:nvPicPr>
+                    <pic:cNvPr id="1" name=""/>
+                    <pic:cNvPicPr/>
+                  </pic:nvPicPr>
+                  <pic:blipFill>
+                    <a:blip r:embed="rId26"/>
+                    <a:stretch>
+                      <a:fillRect/>
+                    </a:stretch>
+                  </pic:blipFill>
+                  <pic:spPr>
+                    <a:xfrm>
+                      <a:off x="0" y="0"/>
+                      <a:ext cx="6188710" cy="3159125"/>
+                    </a:xfrm>
+                    <a:prstGeom prst="rect">
+                      <a:avLst/>
+                    </a:prstGeom>
+                  </pic:spPr>
+                </pic:pic>
+              </a:graphicData>
+            </a:graphic>
+          </wp:inline>
+        </w:drawing>
+      </w:r>
+    </w:p>
+    <w:p>
+      <w:pPr>
+        <w:jc w:val="both"/>
+        <w:rPr>
+          <w:rFonts w:ascii="Arial" w:hAnsi="Arial" w:cs="Arial"/>
+        </w:rPr>
+      </w:pPr>
+      <w:r>
+        <w:rPr>
+          <w:rFonts w:ascii="Arial" w:hAnsi="Arial" w:cs="Arial"/>
+        </w:rPr>
+        <w:t>R</w:t>
+      </w:r>
+      <w:r>
+        <w:rPr>
+          <w:rFonts w:ascii="Arial" w:hAnsi="Arial" w:cs="Arial"/>
+        </w:rPr>
+        <w:t>ectified linear</w:t>
+      </w:r>
+      <w:r>
+        <w:rPr>
+          <w:rFonts w:ascii="Arial" w:hAnsi="Arial" w:cs="Arial"/>
+        </w:rPr>
+        <w:t xml:space="preserve"> unit</w:t>
+      </w:r>
+      <w:r>
+        <w:rPr>
+          <w:rFonts w:ascii="Arial" w:hAnsi="Arial" w:cs="Arial"/>
+        </w:rPr>
+        <w:t xml:space="preserve"> </w:t>
+      </w:r>
+      <w:r>
+        <w:rPr>
+          <w:rFonts w:ascii="Arial" w:hAnsi="Arial" w:cs="Arial"/>
+        </w:rPr>
+        <w:t>(</w:t>
+      </w:r>
+      <w:proofErr w:type="spellStart"/>
+      <w:r>
+        <w:rPr>
+          <w:rFonts w:ascii="Arial" w:hAnsi="Arial" w:cs="Arial"/>
+        </w:rPr>
+        <w:t>R</w:t>
+      </w:r>
+      <w:r>
+        <w:rPr>
+          <w:rFonts w:ascii="Arial" w:hAnsi="Arial" w:cs="Arial"/>
+        </w:rPr>
+        <w:t>e</w:t>
+      </w:r>
+      <w:r>
+        <w:rPr>
+          <w:rFonts w:ascii="Arial" w:hAnsi="Arial" w:cs="Arial"/>
+        </w:rPr>
+        <w:t>LU</w:t>
+      </w:r>
+      <w:proofErr w:type="spellEnd"/>
+      <w:r>
+        <w:rPr>
+          <w:rFonts w:ascii="Arial" w:hAnsi="Arial" w:cs="Arial"/>
+        </w:rPr>
+        <w:t xml:space="preserve">) </w:t>
+      </w:r>
+      <w:r>
+        <w:rPr>
+          <w:rFonts w:ascii="Arial" w:hAnsi="Arial" w:cs="Arial"/>
+        </w:rPr>
+        <w:t xml:space="preserve">activation function </w:t>
+      </w:r>
+      <w:r>
+        <w:rPr>
+          <w:rFonts w:ascii="Arial" w:hAnsi="Arial" w:cs="Arial"/>
+        </w:rPr>
+        <w:t xml:space="preserve">was </w:t>
+      </w:r>
+      <w:r>
+        <w:rPr>
+          <w:rFonts w:ascii="Arial" w:hAnsi="Arial" w:cs="Arial"/>
+        </w:rPr>
+        <w:t>included</w:t>
+      </w:r>
+      <w:r>
+        <w:rPr>
+          <w:rFonts w:ascii="Arial" w:hAnsi="Arial" w:cs="Arial"/>
+        </w:rPr>
+        <w:t xml:space="preserve"> between convolutions and linear layers for better performance. </w:t>
+      </w:r>
+      <w:r>
+        <w:rPr>
+          <w:rFonts w:ascii="Arial" w:hAnsi="Arial" w:cs="Arial"/>
+        </w:rPr>
+        <w:t xml:space="preserve">The number of the nodes in the </w:t>
+      </w:r>
+      <w:r>
+        <w:rPr>
+          <w:rFonts w:ascii="Arial" w:hAnsi="Arial" w:cs="Arial"/>
+        </w:rPr>
+        <w:t>output</w:t>
+      </w:r>
+      <w:r>
+        <w:rPr>
+          <w:rFonts w:ascii="Arial" w:hAnsi="Arial" w:cs="Arial"/>
+        </w:rPr>
+        <w:t xml:space="preserve"> layer is fixed as 2</w:t>
+      </w:r>
+      <w:r>
+        <w:rPr>
+          <w:rFonts w:ascii="Arial" w:hAnsi="Arial" w:cs="Arial"/>
+        </w:rPr>
+        <w:t>6 (</w:t>
+      </w:r>
+      <w:r>
+        <w:rPr>
+          <w:rFonts w:ascii="Arial" w:hAnsi="Arial" w:cs="Arial"/>
+        </w:rPr>
+        <w:t xml:space="preserve">to predict </w:t>
+      </w:r>
+      <w:r>
+        <w:rPr>
+          <w:rFonts w:ascii="Arial" w:hAnsi="Arial" w:cs="Arial"/>
+        </w:rPr>
+        <w:t xml:space="preserve">25 PIE + 1 selfie labels) before parsing into a </w:t>
+      </w:r>
+      <w:proofErr w:type="spellStart"/>
+      <w:r>
+        <w:rPr>
+          <w:rFonts w:ascii="Arial" w:hAnsi="Arial" w:cs="Arial"/>
+        </w:rPr>
+        <w:t>log_softmax</w:t>
+      </w:r>
+      <w:proofErr w:type="spellEnd"/>
+      <w:r>
+        <w:rPr>
+          <w:rFonts w:ascii="Arial" w:hAnsi="Arial" w:cs="Arial"/>
+        </w:rPr>
+        <w:t xml:space="preserve"> layer to obtain probabilities per class label. Argmax was taken to predict the most probable class label</w:t>
+      </w:r>
+      <w:r>
+        <w:rPr>
+          <w:rFonts w:ascii="Arial" w:hAnsi="Arial" w:cs="Arial"/>
+        </w:rPr>
+        <w:t xml:space="preserve"> per sample</w:t>
+      </w:r>
+      <w:r>
+        <w:rPr>
+          <w:rFonts w:ascii="Arial" w:hAnsi="Arial" w:cs="Arial"/>
+        </w:rPr>
+        <w:t>.</w:t>
+      </w:r>
+      <w:r>
+        <w:rPr>
+          <w:rFonts w:ascii="Arial" w:hAnsi="Arial" w:cs="Arial"/>
+        </w:rPr>
+        <w:t xml:space="preserve"> I allowed the model to train for up to 15 epochs, with no early stopping as the time taken was quite short. </w:t>
+      </w:r>
+      <w:r>
+        <w:rPr>
+          <w:rFonts w:ascii="Arial" w:hAnsi="Arial" w:cs="Arial"/>
+        </w:rPr>
+        <w:t>T</w:t>
+      </w:r>
+      <w:r>
+        <w:rPr>
+          <w:rFonts w:ascii="Arial" w:hAnsi="Arial" w:cs="Arial"/>
+        </w:rPr>
+        <w:t xml:space="preserve">he trained model </w:t>
+      </w:r>
+      <w:r>
+        <w:rPr>
+          <w:rFonts w:ascii="Arial" w:hAnsi="Arial" w:cs="Arial"/>
+        </w:rPr>
+        <w:t xml:space="preserve">was then used </w:t>
+      </w:r>
+      <w:r>
+        <w:rPr>
+          <w:rFonts w:ascii="Arial" w:hAnsi="Arial" w:cs="Arial"/>
+        </w:rPr>
+        <w:t xml:space="preserve">to predict </w:t>
+      </w:r>
+      <w:r>
+        <w:rPr>
+          <w:rFonts w:ascii="Arial" w:hAnsi="Arial" w:cs="Arial"/>
+        </w:rPr>
+        <w:t xml:space="preserve">upon </w:t>
+      </w:r>
+      <w:r>
+        <w:rPr>
+          <w:rFonts w:ascii="Arial" w:hAnsi="Arial" w:cs="Arial"/>
+        </w:rPr>
+        <w:t>the test data, ultimately achieving an overall accuracy of 97.340%, with further breakdown as follows:</w:t>
+      </w:r>
+    </w:p>
+    <w:p>
+      <w:pPr>
+        <w:pStyle w:val="HTMLPreformatted"/>
+        <w:shd w:val="clear" w:color="auto" w:fill="FFFFFF"/>
+        <w:wordWrap w:val="0"/>
+        <w:textAlignment w:val="baseline"/>
+        <w:rPr>
+          <w:color w:val="000000"/>
+          <w:sz w:val="21"/>
+          <w:szCs w:val="21"/>
+        </w:rPr>
+      </w:pPr>
+      <w:r>
+        <w:rPr>
+          <w:color w:val="000000"/>
+          <w:sz w:val="21"/>
+          <w:szCs w:val="21"/>
+        </w:rPr>
+        <w:t>Accuracy of NN for ALL test set: 97.34</w:t>
+      </w:r>
+      <w:r>
+        <w:rPr>
+          <w:color w:val="000000"/>
+          <w:sz w:val="21"/>
+          <w:szCs w:val="21"/>
+        </w:rPr>
+        <w:t>0</w:t>
+      </w:r>
+      <w:r>
+        <w:rPr>
+          <w:color w:val="000000"/>
+          <w:sz w:val="21"/>
+          <w:szCs w:val="21"/>
+        </w:rPr>
+        <w:t>%</w:t>
+      </w:r>
+    </w:p>
+    <w:p>
+      <w:pPr>
+        <w:pStyle w:val="HTMLPreformatted"/>
+        <w:shd w:val="clear" w:color="auto" w:fill="FFFFFF"/>
+        <w:wordWrap w:val="0"/>
+        <w:textAlignment w:val="baseline"/>
+        <w:rPr>
+          <w:color w:val="000000"/>
+          <w:sz w:val="21"/>
+          <w:szCs w:val="21"/>
+        </w:rPr>
+      </w:pPr>
+      <w:r>
+        <w:rPr>
+          <w:color w:val="000000"/>
+          <w:sz w:val="21"/>
+          <w:szCs w:val="21"/>
+        </w:rPr>
+        <w:t>Accuracy of NN for PIE test set: 97.333%</w:t>
+      </w:r>
+    </w:p>
+    <w:p>
+      <w:pPr>
+        <w:pStyle w:val="HTMLPreformatted"/>
+        <w:shd w:val="clear" w:color="auto" w:fill="FFFFFF"/>
+        <w:wordWrap w:val="0"/>
+        <w:textAlignment w:val="baseline"/>
+        <w:rPr>
+          <w:color w:val="000000"/>
+          <w:sz w:val="21"/>
+          <w:szCs w:val="21"/>
+        </w:rPr>
+      </w:pPr>
+      <w:r>
+        <w:rPr>
+          <w:color w:val="000000"/>
+          <w:sz w:val="21"/>
+          <w:szCs w:val="21"/>
+        </w:rPr>
+        <w:t>Accuracy of NN for selfies test set: 100.0%</w:t>
+      </w:r>
+    </w:p>
+    <w:p>
+      <w:pPr>
+        <w:jc w:val="both"/>
+        <w:rPr>
+          <w:rFonts w:ascii="Arial" w:hAnsi="Arial" w:cs="Arial"/>
+          <w:b/>
+          <w:bCs/>
+        </w:rPr>
+      </w:pPr>
+      <w:r>
+        <w:br/>
+      </w:r>
+      <w:r>
+        <w:rPr>
+          <w:rFonts w:ascii="Arial" w:hAnsi="Arial" w:cs="Arial"/>
+          <w:b/>
+          <w:bCs/>
+        </w:rPr>
+        <w:t>Experimenting with d</w:t>
+      </w:r>
+      <w:r>
+        <w:rPr>
+          <w:rFonts w:ascii="Arial" w:hAnsi="Arial" w:cs="Arial"/>
+          <w:b/>
+          <w:bCs/>
+        </w:rPr>
+        <w:t>ifferent network architectures</w:t>
+      </w:r>
+    </w:p>
+    <w:p>
+      <w:pPr>
+        <w:pStyle w:val="ListParagraph"/>
+        <w:numPr>
+          <w:ilvl w:val="0"/>
+          <w:numId w:val="6"/>
+        </w:numPr>
+        <w:jc w:val="both"/>
+        <w:rPr>
+          <w:rFonts w:ascii="Arial" w:hAnsi="Arial" w:cs="Arial"/>
+          <w:i/>
+          <w:iCs/>
+        </w:rPr>
+      </w:pPr>
+      <w:r>
+        <w:rPr>
+          <w:rFonts w:ascii="Arial" w:hAnsi="Arial" w:cs="Arial"/>
+          <w:i/>
+          <w:iCs/>
+        </w:rPr>
+        <w:t xml:space="preserve">Without </w:t>
+      </w:r>
+      <w:proofErr w:type="spellStart"/>
+      <w:r>
+        <w:rPr>
+          <w:rFonts w:ascii="Arial" w:hAnsi="Arial" w:cs="Arial"/>
+          <w:i/>
+          <w:iCs/>
+        </w:rPr>
+        <w:t>ReLU</w:t>
+      </w:r>
+      <w:proofErr w:type="spellEnd"/>
+      <w:r>
+        <w:rPr>
+          <w:rFonts w:ascii="Arial" w:hAnsi="Arial" w:cs="Arial"/>
+          <w:i/>
+          <w:iCs/>
+        </w:rPr>
+        <w:t xml:space="preserve"> between CNN Layers</w:t>
+      </w:r>
+    </w:p>
+    <w:p>
+      <w:pPr>
+        <w:jc w:val="both"/>
+        <w:rPr>
+          <w:rFonts w:ascii="Arial" w:hAnsi="Arial" w:cs="Arial"/>
+        </w:rPr>
+      </w:pPr>
+      <w:r>
+        <w:rPr>
+          <w:rFonts w:ascii="Arial" w:hAnsi="Arial" w:cs="Arial"/>
+        </w:rPr>
+        <w:t xml:space="preserve">As an extension, I removed the </w:t>
+      </w:r>
+      <w:proofErr w:type="spellStart"/>
+      <w:r>
+        <w:rPr>
+          <w:rFonts w:ascii="Arial" w:hAnsi="Arial" w:cs="Arial"/>
+        </w:rPr>
+        <w:t>R</w:t>
+      </w:r>
+      <w:r>
+        <w:rPr>
+          <w:rFonts w:ascii="Arial" w:hAnsi="Arial" w:cs="Arial"/>
+        </w:rPr>
+        <w:t>e</w:t>
+      </w:r>
+      <w:r>
+        <w:rPr>
+          <w:rFonts w:ascii="Arial" w:hAnsi="Arial" w:cs="Arial"/>
+        </w:rPr>
+        <w:t>LU</w:t>
+      </w:r>
+      <w:proofErr w:type="spellEnd"/>
+      <w:r>
+        <w:rPr>
+          <w:rFonts w:ascii="Arial" w:hAnsi="Arial" w:cs="Arial"/>
+        </w:rPr>
+        <w:t xml:space="preserve"> layers that were not originally requested by the task description</w:t>
+      </w:r>
+      <w:r>
+        <w:rPr>
+          <w:rFonts w:ascii="Arial" w:hAnsi="Arial" w:cs="Arial"/>
+        </w:rPr>
+        <w:t xml:space="preserve"> (See Figure 19 vs 18 for changes)</w:t>
+      </w:r>
+      <w:r>
+        <w:rPr>
+          <w:rFonts w:ascii="Arial" w:hAnsi="Arial" w:cs="Arial"/>
+        </w:rPr>
+        <w:t xml:space="preserve"> and show that </w:t>
+      </w:r>
+      <w:r>
+        <w:rPr>
+          <w:rFonts w:ascii="Arial" w:hAnsi="Arial" w:cs="Arial"/>
+        </w:rPr>
+        <w:t>such a</w:t>
+      </w:r>
+      <w:r>
+        <w:rPr>
+          <w:rFonts w:ascii="Arial" w:hAnsi="Arial" w:cs="Arial"/>
+        </w:rPr>
+        <w:t xml:space="preserve"> model does not train at all</w:t>
+      </w:r>
+      <w:r>
+        <w:rPr>
+          <w:rFonts w:ascii="Arial" w:hAnsi="Arial" w:cs="Arial"/>
+        </w:rPr>
+        <w:t xml:space="preserve"> in Figure 20, where loss returns nan and accuracies do not improve over iterations and epochs. As mentioned in lecture, a composition of linear functions is still linear. Using </w:t>
+      </w:r>
+      <w:proofErr w:type="spellStart"/>
+      <w:r>
+        <w:rPr>
+          <w:rFonts w:ascii="Arial" w:hAnsi="Arial" w:cs="Arial"/>
+        </w:rPr>
+        <w:t>ReLU</w:t>
+      </w:r>
+      <w:proofErr w:type="spellEnd"/>
+      <w:r>
+        <w:rPr>
+          <w:rFonts w:ascii="Arial" w:hAnsi="Arial" w:cs="Arial"/>
+        </w:rPr>
+        <w:t xml:space="preserve"> applies piece-wise linear tiling to help include non-linearities between layers.</w:t>
+      </w:r>
+    </w:p>
+    <w:p>
+      <w:pPr>
+        <w:spacing w:line="276" w:lineRule="auto"/>
+        <w:jc w:val="center"/>
+        <w:rPr>
+          <w:rFonts w:ascii="Arial" w:hAnsi="Arial" w:cs="Arial"/>
+          <w:b/>
+          <w:bCs/>
+        </w:rPr>
+      </w:pPr>
+      <w:r>
+        <w:rPr>
+          <w:rFonts w:ascii="Arial" w:hAnsi="Arial" w:cs="Arial"/>
+          <w:b/>
+          <w:bCs/>
+        </w:rPr>
+        <w:t xml:space="preserve">Figure </w:t>
+      </w:r>
+      <w:r>
+        <w:rPr>
+          <w:rFonts w:ascii="Arial" w:hAnsi="Arial" w:cs="Arial"/>
+          <w:b/>
+          <w:bCs/>
+        </w:rPr>
+        <w:t>1</w:t>
+      </w:r>
+      <w:r>
+        <w:rPr>
+          <w:rFonts w:ascii="Arial" w:hAnsi="Arial" w:cs="Arial"/>
+          <w:b/>
+          <w:bCs/>
+        </w:rPr>
+        <w:t>9</w:t>
+      </w:r>
+      <w:r>
+        <w:rPr>
+          <w:rFonts w:ascii="Arial" w:hAnsi="Arial" w:cs="Arial"/>
+          <w:b/>
+          <w:bCs/>
+        </w:rPr>
+        <w:t xml:space="preserve">                                    </w:t>
+      </w:r>
+      <w:r>
+        <w:rPr>
+          <w:rFonts w:ascii="Arial" w:hAnsi="Arial" w:cs="Arial"/>
+          <w:b/>
+          <w:bCs/>
+        </w:rPr>
+        <w:t xml:space="preserve">                    </w:t>
+      </w:r>
+      <w:r>
+        <w:rPr>
+          <w:rFonts w:ascii="Arial" w:hAnsi="Arial" w:cs="Arial"/>
+          <w:b/>
+          <w:bCs/>
+        </w:rPr>
+        <w:t xml:space="preserve">             Figure </w:t>
+      </w:r>
+      <w:r>
+        <w:rPr>
+          <w:rFonts w:ascii="Arial" w:hAnsi="Arial" w:cs="Arial"/>
+          <w:b/>
+          <w:bCs/>
+        </w:rPr>
+        <w:t>20</w:t>
+      </w:r>
+    </w:p>
+    <w:p>
+      <w:pPr>
+        <w:jc w:val="center"/>
+        <w:rPr>
+          <w:rFonts w:ascii="Arial" w:hAnsi="Arial" w:cs="Arial"/>
+        </w:rPr>
+      </w:pPr>
+      <w:r>
+        <w:rPr>
+          <w:noProof/>
+        </w:rPr>
+        <w:lastRenderedPageBreak/>
+        <w:drawing>
+          <wp:inline distT="0" distB="0" distL="0" distR="0" wp14:anchorId="535B407C" wp14:editId="30735FE0">
+            <wp:extent cx="2715491" cy="981563"/>
+            <wp:effectExtent l="0" t="0" r="0" b="9525"/>
+            <wp:docPr id="20" name="Picture 20"/>
+            <wp:cNvGraphicFramePr>
+              <a:graphicFrameLocks xmlns:a="http://schemas.openxmlformats.org/drawingml/2006/main" noChangeAspect="1"/>
+            </wp:cNvGraphicFramePr>
+            <a:graphic xmlns:a="http://schemas.openxmlformats.org/drawingml/2006/main">
+              <a:graphicData uri="http://schemas.openxmlformats.org/drawingml/2006/picture">
+                <pic:pic xmlns:pic="http://schemas.openxmlformats.org/drawingml/2006/picture">
+                  <pic:nvPicPr>
+                    <pic:cNvPr id="1" name=""/>
+                    <pic:cNvPicPr/>
+                  </pic:nvPicPr>
+                  <pic:blipFill>
+                    <a:blip r:embed="rId27"/>
+                    <a:stretch>
+                      <a:fillRect/>
+                    </a:stretch>
+                  </pic:blipFill>
+                  <pic:spPr>
+                    <a:xfrm>
+                      <a:off x="0" y="0"/>
+                      <a:ext cx="2744866" cy="992181"/>
+                    </a:xfrm>
+                    <a:prstGeom prst="rect">
+                      <a:avLst/>
+                    </a:prstGeom>
+                  </pic:spPr>
+                </pic:pic>
+              </a:graphicData>
+            </a:graphic>
+          </wp:inline>
+        </w:drawing>
+      </w:r>
+      <w:r>
+        <w:rPr>
+          <w:rFonts w:ascii="Arial" w:hAnsi="Arial" w:cs="Arial"/>
+        </w:rPr>
+        <w:t xml:space="preserve">                  </w:t>
+      </w:r>
+      <w:r>
+        <w:rPr>
+          <w:noProof/>
+        </w:rPr>
+        <w:drawing>
+          <wp:inline distT="0" distB="0" distL="0" distR="0" wp14:anchorId="097C99EB" wp14:editId="72E50107">
+            <wp:extent cx="2229806" cy="1262078"/>
+            <wp:effectExtent l="0" t="0" r="0" b="0"/>
+            <wp:docPr id="21" name="Picture 21"/>
+            <wp:cNvGraphicFramePr>
+              <a:graphicFrameLocks xmlns:a="http://schemas.openxmlformats.org/drawingml/2006/main" noChangeAspect="1"/>
+            </wp:cNvGraphicFramePr>
+            <a:graphic xmlns:a="http://schemas.openxmlformats.org/drawingml/2006/main">
+              <a:graphicData uri="http://schemas.openxmlformats.org/drawingml/2006/picture">
+                <pic:pic xmlns:pic="http://schemas.openxmlformats.org/drawingml/2006/picture">
+                  <pic:nvPicPr>
+                    <pic:cNvPr id="1" name=""/>
+                    <pic:cNvPicPr/>
+                  </pic:nvPicPr>
+                  <pic:blipFill>
+                    <a:blip r:embed="rId28"/>
+                    <a:stretch>
+                      <a:fillRect/>
+                    </a:stretch>
+                  </pic:blipFill>
+                  <pic:spPr>
+                    <a:xfrm>
+                      <a:off x="0" y="0"/>
+                      <a:ext cx="2254917" cy="1276291"/>
+                    </a:xfrm>
+                    <a:prstGeom prst="rect">
+                      <a:avLst/>
+                    </a:prstGeom>
+                  </pic:spPr>
+                </pic:pic>
+              </a:graphicData>
+            </a:graphic>
+          </wp:inline>
+        </w:drawing>
+      </w:r>
+    </w:p>
+    <w:p>
+      <w:pPr>
+        <w:pStyle w:val="ListParagraph"/>
+        <w:numPr>
+          <w:ilvl w:val="0"/>
+          <w:numId w:val="6"/>
+        </w:numPr>
+        <w:jc w:val="both"/>
+        <w:rPr>
+          <w:rFonts w:ascii="Arial" w:hAnsi="Arial" w:cs="Arial"/>
+          <w:i/>
+          <w:iCs/>
+        </w:rPr>
+      </w:pPr>
+      <w:r>
+        <w:rPr>
+          <w:rFonts w:ascii="Arial" w:hAnsi="Arial" w:cs="Arial"/>
+          <w:i/>
+          <w:iCs/>
+        </w:rPr>
+        <w:t xml:space="preserve">Reducing </w:t>
+      </w:r>
+      <w:r>
+        <w:rPr>
+          <w:rFonts w:ascii="Arial" w:hAnsi="Arial" w:cs="Arial"/>
+          <w:i/>
+          <w:iCs/>
+        </w:rPr>
+        <w:t xml:space="preserve">&amp; Increasing </w:t>
+      </w:r>
+      <w:r>
+        <w:rPr>
+          <w:rFonts w:ascii="Arial" w:hAnsi="Arial" w:cs="Arial"/>
+          <w:i/>
+          <w:iCs/>
+        </w:rPr>
+        <w:t>batch sizes</w:t>
+      </w:r>
+    </w:p>
+    <w:p>
+      <w:pPr>
+        <w:jc w:val="both"/>
+        <w:rPr>
+          <w:rFonts w:ascii="Arial" w:hAnsi="Arial" w:cs="Arial"/>
+        </w:rPr>
+      </w:pPr>
+      <w:r>
+        <w:rPr>
+          <w:rFonts w:ascii="Arial" w:hAnsi="Arial" w:cs="Arial"/>
+        </w:rPr>
+        <w:t xml:space="preserve">In the above NN architectures, train batch size (bs) was set at 10. I tried two other runs where bs=5 and bs=50, which returned classification accuracies of </w:t>
+      </w:r>
+      <w:r>
+        <w:rPr>
+          <w:rFonts w:ascii="Arial" w:hAnsi="Arial" w:cs="Arial"/>
+        </w:rPr>
+        <w:t>61.346%</w:t>
+      </w:r>
+      <w:r>
+        <w:rPr>
+          <w:rFonts w:ascii="Arial" w:hAnsi="Arial" w:cs="Arial"/>
+        </w:rPr>
+        <w:t xml:space="preserve"> and </w:t>
+      </w:r>
+      <w:r>
+        <w:rPr>
+          <w:rFonts w:ascii="Arial" w:hAnsi="Arial" w:cs="Arial"/>
+        </w:rPr>
+        <w:t>97.809%</w:t>
+      </w:r>
+      <w:r>
+        <w:rPr>
+          <w:rFonts w:ascii="Arial" w:hAnsi="Arial" w:cs="Arial"/>
+        </w:rPr>
+        <w:t xml:space="preserve"> respectively. In this set up, it seems like bs=5 is far too small and perhaps was overfitting to each sample per time and could not generalise. A larger b</w:t>
+      </w:r>
+      <w:r>
+        <w:rPr>
+          <w:rFonts w:ascii="Arial" w:hAnsi="Arial" w:cs="Arial"/>
+        </w:rPr>
+        <w:t xml:space="preserve">s </w:t>
+      </w:r>
+      <w:r>
+        <w:rPr>
+          <w:rFonts w:ascii="Arial" w:hAnsi="Arial" w:cs="Arial"/>
+        </w:rPr>
+        <w:t xml:space="preserve">at 50 improved the accuracy slightly from base case, although the improvements might be due to randomness. </w:t>
+      </w:r>
+      <w:r>
+        <w:rPr>
+          <w:rFonts w:ascii="Arial" w:hAnsi="Arial" w:cs="Arial"/>
+        </w:rPr>
+        <w:t xml:space="preserve">Inspired by the possible increase in accuracy, I also tried to increase bs further to 128, and increase number of epochs to 300 (with early stopping rule be if the last epoch iteration could hit 99% accuracy) so that there were sufficient update opportunities. The accuracies now drop slightly to </w:t>
+      </w:r>
+      <w:r>
+        <w:rPr>
+          <w:rFonts w:ascii="Arial" w:hAnsi="Arial" w:cs="Arial"/>
+        </w:rPr>
+        <w:t>96.557%</w:t>
+      </w:r>
+      <w:r>
+        <w:rPr>
+          <w:rFonts w:ascii="Arial" w:hAnsi="Arial" w:cs="Arial"/>
+        </w:rPr>
+        <w:t xml:space="preserve"> and exited at epoch=20. </w:t>
+      </w:r>
+      <w:r>
+        <w:rPr>
+          <w:rFonts w:ascii="Arial" w:hAnsi="Arial" w:cs="Arial"/>
+        </w:rPr>
+        <w:t xml:space="preserve">In general, given sufficient epochs, a larger bs seems to be </w:t>
+      </w:r>
+      <w:r>
+        <w:rPr>
+          <w:rFonts w:ascii="Arial" w:hAnsi="Arial" w:cs="Arial"/>
+        </w:rPr>
+        <w:t>return more</w:t>
+      </w:r>
+      <w:r>
+        <w:rPr>
+          <w:rFonts w:ascii="Arial" w:hAnsi="Arial" w:cs="Arial"/>
+        </w:rPr>
+        <w:t xml:space="preserve"> stable </w:t>
+      </w:r>
+      <w:r>
+        <w:rPr>
+          <w:rFonts w:ascii="Arial" w:hAnsi="Arial" w:cs="Arial"/>
+        </w:rPr>
+        <w:t>performance</w:t>
+      </w:r>
+      <w:r>
+        <w:rPr>
+          <w:rFonts w:ascii="Arial" w:hAnsi="Arial" w:cs="Arial"/>
+        </w:rPr>
+        <w:t>.</w:t>
+      </w:r>
+    </w:p>
+    <w:p>
+      <w:pPr>
+        <w:pStyle w:val="ListParagraph"/>
+        <w:numPr>
+          <w:ilvl w:val="0"/>
+          <w:numId w:val="6"/>
+        </w:numPr>
+        <w:jc w:val="both"/>
+        <w:rPr>
+          <w:rFonts w:ascii="Arial" w:hAnsi="Arial" w:cs="Arial"/>
+          <w:i/>
+          <w:iCs/>
+        </w:rPr>
+      </w:pPr>
+      <w:r>
+        <w:rPr>
+          <w:rFonts w:ascii="Arial" w:hAnsi="Arial" w:cs="Arial"/>
+          <w:i/>
+          <w:iCs/>
+        </w:rPr>
+        <w:t xml:space="preserve">Comments on </w:t>
+      </w:r>
+      <w:r>
+        <w:rPr>
+          <w:rFonts w:ascii="Arial" w:hAnsi="Arial" w:cs="Arial"/>
+          <w:i/>
+          <w:iCs/>
+        </w:rPr>
+        <w:t>reproducibility of accuracies</w:t>
+      </w:r>
+    </w:p>
+    <w:p>
+      <w:pPr>
+        <w:jc w:val="both"/>
+        <w:rPr>
+          <w:rFonts w:ascii="Arial" w:hAnsi="Arial" w:cs="Arial"/>
+        </w:rPr>
+      </w:pPr>
+      <w:r>
+        <w:rPr>
+          <w:rFonts w:ascii="Arial" w:hAnsi="Arial" w:cs="Arial"/>
+        </w:rPr>
+        <w:t>While building the model, I noticed that there</w:t>
+      </w:r>
+      <w:r>
+        <w:rPr>
+          <w:rFonts w:ascii="Arial" w:hAnsi="Arial" w:cs="Arial"/>
+        </w:rPr>
+        <w:t xml:space="preserve"> were a few runs where given the same model, the accuracy might be extremely low (&lt;20%)</w:t>
+      </w:r>
+      <w:r>
+        <w:rPr>
+          <w:rFonts w:ascii="Arial" w:hAnsi="Arial" w:cs="Arial"/>
+        </w:rPr>
+        <w:t xml:space="preserve"> and l</w:t>
+      </w:r>
+      <w:r>
+        <w:rPr>
+          <w:rFonts w:ascii="Arial" w:hAnsi="Arial" w:cs="Arial"/>
+        </w:rPr>
+        <w:t xml:space="preserve">oss </w:t>
+      </w:r>
+      <w:r>
+        <w:rPr>
+          <w:rFonts w:ascii="Arial" w:hAnsi="Arial" w:cs="Arial"/>
+        </w:rPr>
+        <w:t>did not</w:t>
+      </w:r>
+      <w:r>
+        <w:rPr>
+          <w:rFonts w:ascii="Arial" w:hAnsi="Arial" w:cs="Arial"/>
+        </w:rPr>
+        <w:t xml:space="preserve"> update over iterations. It seems that there </w:t>
+      </w:r>
+      <w:r>
+        <w:rPr>
+          <w:rFonts w:ascii="Arial" w:hAnsi="Arial" w:cs="Arial"/>
+        </w:rPr>
+        <w:t>we</w:t>
+      </w:r>
+      <w:r>
+        <w:rPr>
+          <w:rFonts w:ascii="Arial" w:hAnsi="Arial" w:cs="Arial"/>
+        </w:rPr>
+        <w:t xml:space="preserve">re tendencies for the model to get stuck at some local minima. </w:t>
+      </w:r>
+      <w:r>
+        <w:rPr>
+          <w:rFonts w:ascii="Arial" w:hAnsi="Arial" w:cs="Arial"/>
+        </w:rPr>
+        <w:t>Therefore, one way is to do gradient clipping</w:t>
+      </w:r>
+      <w:r>
+        <w:rPr>
+          <w:rFonts w:ascii="Arial" w:hAnsi="Arial" w:cs="Arial"/>
+        </w:rPr>
+        <w:t xml:space="preserve"> using a pre-built </w:t>
+      </w:r>
+      <w:proofErr w:type="spellStart"/>
+      <w:r>
+        <w:rPr>
+          <w:rFonts w:ascii="Arial" w:hAnsi="Arial" w:cs="Arial"/>
+        </w:rPr>
+        <w:t>Pytorch</w:t>
+      </w:r>
+      <w:proofErr w:type="spellEnd"/>
+      <w:r>
+        <w:rPr>
+          <w:rFonts w:ascii="Arial" w:hAnsi="Arial" w:cs="Arial"/>
+        </w:rPr>
+        <w:t xml:space="preserve"> function </w:t>
+      </w:r>
+      <w:proofErr w:type="spellStart"/>
+      <w:r>
+        <w:rPr>
+          <w:rFonts w:ascii="Courier New" w:eastAsia="Times New Roman" w:hAnsi="Courier New" w:cs="Courier New"/>
+          <w:color w:val="000000"/>
+          <w:sz w:val="21"/>
+          <w:szCs w:val="21"/>
+          <w:lang w:eastAsia="en-SG"/>
+        </w:rPr>
+        <w:t>clip_grad_value</w:t>
+      </w:r>
+      <w:proofErr w:type="spellEnd"/>
+      <w:r>
+        <w:rPr>
+          <w:rFonts w:ascii="Courier New" w:eastAsia="Times New Roman" w:hAnsi="Courier New" w:cs="Courier New"/>
+          <w:color w:val="000000"/>
+          <w:sz w:val="21"/>
+          <w:szCs w:val="21"/>
+          <w:lang w:eastAsia="en-SG"/>
+        </w:rPr>
+        <w:t>_</w:t>
+      </w:r>
+      <w:r>
+        <w:rPr>
+          <w:rFonts w:ascii="Arial" w:hAnsi="Arial" w:cs="Arial"/>
+        </w:rPr>
+        <w:t xml:space="preserve">. </w:t>
+      </w:r>
+      <w:r>
+        <w:rPr>
+          <w:rFonts w:ascii="Arial" w:hAnsi="Arial" w:cs="Arial"/>
+        </w:rPr>
+        <w:t>I reran the base case three times, with</w:t>
+      </w:r>
+      <w:r>
+        <w:rPr>
+          <w:rFonts w:ascii="Arial" w:hAnsi="Arial" w:cs="Arial"/>
+        </w:rPr>
+        <w:t xml:space="preserve"> </w:t>
+      </w:r>
+      <w:r>
+        <w:rPr>
+          <w:rFonts w:ascii="Arial" w:hAnsi="Arial" w:cs="Arial"/>
+        </w:rPr>
+        <w:t xml:space="preserve">test set </w:t>
+      </w:r>
+      <w:r>
+        <w:rPr>
+          <w:rFonts w:ascii="Arial" w:hAnsi="Arial" w:cs="Arial"/>
+        </w:rPr>
+        <w:t xml:space="preserve">accuracies </w:t>
+      </w:r>
+      <w:r>
+        <w:rPr>
+          <w:rFonts w:ascii="Arial" w:hAnsi="Arial" w:cs="Arial"/>
+        </w:rPr>
+        <w:t>of</w:t>
+      </w:r>
+      <w:r>
+        <w:rPr>
+          <w:rFonts w:ascii="Arial" w:hAnsi="Arial" w:cs="Arial"/>
+        </w:rPr>
+        <w:t xml:space="preserve"> </w:t>
+      </w:r>
+      <w:r>
+        <w:rPr>
+          <w:rFonts w:ascii="Arial" w:hAnsi="Arial" w:cs="Arial"/>
+        </w:rPr>
+        <w:t>96.792</w:t>
+      </w:r>
+      <w:r>
+        <w:rPr>
+          <w:rFonts w:ascii="Arial" w:hAnsi="Arial" w:cs="Arial"/>
+        </w:rPr>
+        <w:t xml:space="preserve">%, </w:t>
+      </w:r>
+      <w:r>
+        <w:rPr>
+          <w:rFonts w:ascii="Arial" w:hAnsi="Arial" w:cs="Arial"/>
+        </w:rPr>
+        <w:t>97.731</w:t>
+      </w:r>
+      <w:r>
+        <w:rPr>
+          <w:rFonts w:ascii="Arial" w:hAnsi="Arial" w:cs="Arial"/>
+        </w:rPr>
+        <w:t>%</w:t>
+      </w:r>
+      <w:r>
+        <w:rPr>
+          <w:rFonts w:ascii="Arial" w:hAnsi="Arial" w:cs="Arial"/>
+        </w:rPr>
+        <w:t xml:space="preserve">, </w:t>
+      </w:r>
+      <w:r>
+        <w:rPr>
+          <w:rFonts w:ascii="Arial" w:hAnsi="Arial" w:cs="Arial"/>
+        </w:rPr>
+        <w:t>97.653</w:t>
+      </w:r>
+      <w:r>
+        <w:rPr>
+          <w:rFonts w:ascii="Arial" w:hAnsi="Arial" w:cs="Arial"/>
+        </w:rPr>
+        <w:t>%</w:t>
+      </w:r>
+      <w:r>
+        <w:rPr>
+          <w:rFonts w:ascii="Arial" w:hAnsi="Arial" w:cs="Arial"/>
+        </w:rPr>
+        <w:t xml:space="preserve"> respectively</w:t>
+      </w:r>
+      <w:r>
+        <w:rPr>
+          <w:rFonts w:ascii="Arial" w:hAnsi="Arial" w:cs="Arial"/>
+        </w:rPr>
+        <w:t xml:space="preserve">, suggesting </w:t>
+      </w:r>
+      <w:r>
+        <w:rPr>
+          <w:rFonts w:ascii="Arial" w:hAnsi="Arial" w:cs="Arial"/>
+        </w:rPr>
+        <w:t>some</w:t>
+      </w:r>
+      <w:r>
+        <w:rPr>
+          <w:rFonts w:ascii="Arial" w:hAnsi="Arial" w:cs="Arial"/>
+        </w:rPr>
+        <w:t xml:space="preserve"> stability in</w:t>
+      </w:r>
+      <w:r>
+        <w:rPr>
+          <w:rFonts w:ascii="Arial" w:hAnsi="Arial" w:cs="Arial"/>
+        </w:rPr>
+        <w:t xml:space="preserve"> results</w:t>
+      </w:r>
+      <w:r>
+        <w:rPr>
+          <w:rFonts w:ascii="Arial" w:hAnsi="Arial" w:cs="Arial"/>
+        </w:rPr>
+        <w:t xml:space="preserve">. </w:t>
+      </w:r>
+      <w:r>
+        <w:rPr>
+          <w:rFonts w:ascii="Arial" w:hAnsi="Arial" w:cs="Arial"/>
+        </w:rPr>
+        <w:t xml:space="preserve">On top of this, </w:t>
+      </w:r>
+      <w:r>
+        <w:rPr>
+          <w:rFonts w:ascii="Arial" w:hAnsi="Arial" w:cs="Arial"/>
+        </w:rPr>
+        <w:t xml:space="preserve">in the future, </w:t>
+      </w:r>
+      <w:r>
+        <w:rPr>
+          <w:rFonts w:ascii="Arial" w:hAnsi="Arial" w:cs="Arial"/>
+        </w:rPr>
+        <w:t>I could also</w:t>
+      </w:r>
+      <w:r>
+        <w:rPr>
+          <w:rFonts w:ascii="Arial" w:hAnsi="Arial" w:cs="Arial"/>
+        </w:rPr>
+        <w:t xml:space="preserve"> set </w:t>
+      </w:r>
+      <w:proofErr w:type="spellStart"/>
+      <w:proofErr w:type="gramStart"/>
+      <w:r>
+        <w:rPr>
+          <w:rFonts w:ascii="Arial" w:hAnsi="Arial" w:cs="Arial"/>
+        </w:rPr>
+        <w:t>torch.seed</w:t>
+      </w:r>
+      <w:proofErr w:type="spellEnd"/>
+      <w:proofErr w:type="gramEnd"/>
+      <w:r>
+        <w:rPr>
+          <w:rFonts w:ascii="Arial" w:hAnsi="Arial" w:cs="Arial"/>
+        </w:rPr>
+        <w:t xml:space="preserve"> </w:t>
+      </w:r>
+      <w:r>
+        <w:rPr>
+          <w:rFonts w:ascii="Arial" w:hAnsi="Arial" w:cs="Arial"/>
+        </w:rPr>
+        <w:t xml:space="preserve">and </w:t>
+      </w:r>
+      <w:proofErr w:type="spellStart"/>
+      <w:r>
+        <w:rPr>
+          <w:rFonts w:ascii="Arial" w:hAnsi="Arial" w:cs="Arial"/>
+        </w:rPr>
+        <w:t>random.seed</w:t>
+      </w:r>
+      <w:proofErr w:type="spellEnd"/>
+      <w:r>
+        <w:rPr>
+          <w:rFonts w:ascii="Arial" w:hAnsi="Arial" w:cs="Arial"/>
+        </w:rPr>
+        <w:t xml:space="preserve"> </w:t>
+      </w:r>
+      <w:r>
+        <w:rPr>
+          <w:rFonts w:ascii="Arial" w:hAnsi="Arial" w:cs="Arial"/>
+        </w:rPr>
+        <w:t xml:space="preserve">to a fixed number for </w:t>
+      </w:r>
+      <w:r>
+        <w:rPr>
+          <w:rFonts w:ascii="Arial" w:hAnsi="Arial" w:cs="Arial"/>
+        </w:rPr>
+        <w:t>better</w:t>
+      </w:r>
+      <w:r>
+        <w:rPr>
+          <w:rFonts w:ascii="Arial" w:hAnsi="Arial" w:cs="Arial"/>
+        </w:rPr>
+        <w:t xml:space="preserve"> </w:t>
+      </w:r>
+      <w:r>
+        <w:rPr>
+          <w:rFonts w:ascii="Arial" w:hAnsi="Arial" w:cs="Arial"/>
+        </w:rPr>
+        <w:t>reproducibility</w:t>
+      </w:r>
+      <w:r>
+        <w:rPr>
+          <w:rFonts w:ascii="Arial" w:hAnsi="Arial" w:cs="Arial"/>
+        </w:rPr>
+        <w:t>.</w:t>
+      </w:r>
+    </w:p>
+    <w:p>
+      <w:pPr>
+        <w:jc w:val="both"/>
+        <w:rPr>
+          <w:rFonts w:ascii="Arial" w:hAnsi="Arial" w:cs="Arial"/>
+        </w:rPr>
+      </w:pPr>
+    </w:p>
+    <w:p>
+      <w:pPr>
+        <w:pStyle w:val="Heading2"/>
+        <w:rPr>
+          <w:rFonts w:ascii="Arial" w:hAnsi="Arial" w:cs="Arial"/>
+        </w:rPr>
+      </w:pPr>
+      <w:r>
+        <w:t>C. Conclusion</w:t>
+      </w:r>
+    </w:p>
+    <w:p>
+      <w:pPr>
+        <w:spacing w:line="276" w:lineRule="auto"/>
+        <w:jc w:val="both"/>
+        <w:rPr>
+          <w:rFonts w:ascii="Arial" w:hAnsi="Arial" w:cs="Arial"/>
+        </w:rPr>
+      </w:pPr>
+      <w:r>
+        <w:rPr>
+          <w:rFonts w:ascii="Arial" w:hAnsi="Arial" w:cs="Arial"/>
+        </w:rPr>
+        <w:t>In summary, this report analysed images by performing feature extraction, visualisation, classification and clustering using techniques like PCA, LDA, GMM, SVM, and NNs.</w:t>
+      </w:r>
+    </w:p>
+    <w:p>
+      <w:pPr>
+        <w:spacing w:line="276" w:lineRule="auto"/>
+        <w:jc w:val="both"/>
+        <w:rPr>
+          <w:rFonts w:ascii="Arial" w:hAnsi="Arial" w:cs="Arial"/>
+        </w:rPr>
+      </w:pPr>
+      <w:r>
+        <w:rPr>
+          <w:rFonts w:ascii="Arial" w:hAnsi="Arial" w:cs="Arial"/>
+        </w:rPr>
+        <w:t xml:space="preserve">For feature extraction, both PCA and LDA are viable, but the second utilises class information. Yet, the classification accuracy on test data for PCA </w:t>
+      </w:r>
+      <w:r>
+        <w:rPr>
+          <w:rFonts w:ascii="Arial" w:hAnsi="Arial" w:cs="Arial"/>
+        </w:rPr>
+        <w:t>was</w:t>
+      </w:r>
+      <w:r>
+        <w:rPr>
+          <w:rFonts w:ascii="Arial" w:hAnsi="Arial" w:cs="Arial"/>
+        </w:rPr>
+        <w:t xml:space="preserve"> higher than LDA on average. In both cases, </w:t>
+      </w:r>
+      <w:r>
+        <w:rPr>
+          <w:rFonts w:ascii="Arial" w:hAnsi="Arial" w:cs="Arial"/>
+        </w:rPr>
+        <w:t>the greater the number of components</w:t>
+      </w:r>
+      <w:r>
+        <w:rPr>
+          <w:rFonts w:ascii="Arial" w:hAnsi="Arial" w:cs="Arial"/>
+        </w:rPr>
+        <w:t>/features</w:t>
+      </w:r>
+      <w:r>
+        <w:rPr>
+          <w:rFonts w:ascii="Arial" w:hAnsi="Arial" w:cs="Arial"/>
+        </w:rPr>
+        <w:t xml:space="preserve">, the better the </w:t>
+      </w:r>
+      <w:r>
+        <w:rPr>
+          <w:rFonts w:ascii="Arial" w:hAnsi="Arial" w:cs="Arial"/>
+        </w:rPr>
+        <w:t>overall classification</w:t>
+      </w:r>
+      <w:r>
+        <w:rPr>
+          <w:rFonts w:ascii="Arial" w:hAnsi="Arial" w:cs="Arial"/>
+        </w:rPr>
+        <w:t xml:space="preserve"> accuracy images</w:t>
+      </w:r>
+      <w:r>
+        <w:rPr>
+          <w:rFonts w:ascii="Arial" w:hAnsi="Arial" w:cs="Arial"/>
+        </w:rPr>
+        <w:t>.</w:t>
+      </w:r>
+      <w:r>
+        <w:rPr>
+          <w:rFonts w:ascii="Arial" w:hAnsi="Arial" w:cs="Arial"/>
+        </w:rPr>
+        <w:t xml:space="preserve"> This finding is </w:t>
+      </w:r>
+      <w:proofErr w:type="gramStart"/>
+      <w:r>
+        <w:rPr>
+          <w:rFonts w:ascii="Arial" w:hAnsi="Arial" w:cs="Arial"/>
+        </w:rPr>
+        <w:t>similar to</w:t>
+      </w:r>
+      <w:proofErr w:type="gramEnd"/>
+      <w:r>
+        <w:rPr>
+          <w:rFonts w:ascii="Arial" w:hAnsi="Arial" w:cs="Arial"/>
+        </w:rPr>
+        <w:t xml:space="preserve"> how we observe slightly better clustering results with GMM and classification results with linear SVM once when more features (1024&gt;200&gt;80) were incorporated into the models.</w:t>
+      </w:r>
+    </w:p>
+    <w:p>
+      <w:pPr>
+        <w:spacing w:line="276" w:lineRule="auto"/>
+        <w:jc w:val="both"/>
+        <w:rPr>
+          <w:rFonts w:ascii="Arial" w:hAnsi="Arial" w:cs="Arial"/>
+        </w:rPr>
+      </w:pPr>
+      <w:r>
+        <w:rPr>
+          <w:rFonts w:ascii="Arial" w:hAnsi="Arial" w:cs="Arial"/>
+        </w:rPr>
+        <w:t>The best classifier turned out to be linear SVM which was able to achieve 98.513% accuracy at best. This was followed by NN model which was able to achieve 97.</w:t>
+      </w:r>
+      <w:r>
+        <w:rPr>
+          <w:rFonts w:ascii="Arial" w:hAnsi="Arial" w:cs="Arial"/>
+        </w:rPr>
+        <w:t>809%</w:t>
+      </w:r>
+      <w:r>
+        <w:rPr>
+          <w:rFonts w:ascii="Arial" w:hAnsi="Arial" w:cs="Arial"/>
+        </w:rPr>
+        <w:t xml:space="preserve"> </w:t>
+      </w:r>
+      <w:r>
+        <w:rPr>
+          <w:rFonts w:ascii="Arial" w:hAnsi="Arial" w:cs="Arial"/>
+        </w:rPr>
+        <w:t xml:space="preserve">at best with some tuning of batch size. </w:t>
+      </w:r>
+      <w:r>
+        <w:rPr>
+          <w:rFonts w:ascii="Arial" w:hAnsi="Arial" w:cs="Arial"/>
+        </w:rPr>
+        <w:t>I believe NN might be able to outdo SVM if further complexities</w:t>
+      </w:r>
+      <w:r>
+        <w:rPr>
+          <w:rFonts w:ascii="Arial" w:hAnsi="Arial" w:cs="Arial"/>
+        </w:rPr>
+        <w:t xml:space="preserve">, </w:t>
+      </w:r>
+      <w:r>
+        <w:rPr>
+          <w:rFonts w:ascii="Arial" w:hAnsi="Arial" w:cs="Arial"/>
+        </w:rPr>
+        <w:t>layers</w:t>
+      </w:r>
+      <w:r>
+        <w:rPr>
+          <w:rFonts w:ascii="Arial" w:hAnsi="Arial" w:cs="Arial"/>
+        </w:rPr>
+        <w:t xml:space="preserve"> and hyperparameter tuning </w:t>
+      </w:r>
+      <w:r>
+        <w:rPr>
+          <w:rFonts w:ascii="Arial" w:hAnsi="Arial" w:cs="Arial"/>
+        </w:rPr>
+        <w:t>we</w:t>
+      </w:r>
+      <w:r>
+        <w:rPr>
+          <w:rFonts w:ascii="Arial" w:hAnsi="Arial" w:cs="Arial"/>
+        </w:rPr>
+        <w:t>re implemented</w:t>
+      </w:r>
+      <w:r>
+        <w:rPr>
+          <w:rFonts w:ascii="Arial" w:hAnsi="Arial" w:cs="Arial"/>
+        </w:rPr>
+        <w:t xml:space="preserve">, but this is out of scope </w:t>
+      </w:r>
+      <w:r>
+        <w:rPr>
+          <w:rFonts w:ascii="Arial" w:hAnsi="Arial" w:cs="Arial"/>
+        </w:rPr>
+        <w:t>for</w:t>
+      </w:r>
+      <w:r>
+        <w:rPr>
+          <w:rFonts w:ascii="Arial" w:hAnsi="Arial" w:cs="Arial"/>
+        </w:rPr>
+        <w:t xml:space="preserve"> this report.</w:t>
+      </w:r>
     </w:p>
     <w:p>
       <w:pPr>
@@ -4301,52 +6286,16 @@
           <w:szCs w:val="26"/>
         </w:rPr>
       </w:pPr>
-      <w:r>
+    </w:p>
+    <w:p>
+      <w:pPr>
+        <w:spacing w:line="276" w:lineRule="auto"/>
         <w:rPr>
           <w:rFonts w:asciiTheme="majorHAnsi" w:eastAsiaTheme="majorEastAsia" w:hAnsiTheme="majorHAnsi" w:cstheme="majorBidi"/>
           <w:color w:val="2F5496" w:themeColor="accent1" w:themeShade="BF"/>
           <w:sz w:val="26"/>
           <w:szCs w:val="26"/>
         </w:rPr>
-        <w:t>References</w:t>
-      </w:r>
-    </w:p>
-    <w:p>
-      <w:pPr>
-        <w:spacing w:line="276" w:lineRule="auto"/>
-        <w:rPr>
-          <w:rFonts w:ascii="Arial" w:hAnsi="Arial" w:cs="Arial"/>
-        </w:rPr>
-      </w:pPr>
-      <w:proofErr w:type="spellStart"/>
-      <w:r>
-        <w:rPr>
-          <w:rFonts w:ascii="Arial" w:hAnsi="Arial" w:cs="Arial"/>
-        </w:rPr>
-        <w:t>Scrucca</w:t>
-      </w:r>
-      <w:proofErr w:type="spellEnd"/>
-      <w:r>
-        <w:rPr>
-          <w:rFonts w:ascii="Arial" w:hAnsi="Arial" w:cs="Arial"/>
-        </w:rPr>
-        <w:t>, Luca. “Dimension Reduction for Model-Based Clustering.” Statistics and Computing, vol. 20, no. 4, 1 July 2009, pp. 471–484, 10.1007/s11222-009-9138-7. Accessed 12 Nov. 2019.</w:t>
-      </w:r>
-    </w:p>
-    <w:p>
-      <w:pPr>
-        <w:spacing w:line="276" w:lineRule="auto"/>
-        <w:rPr>
-          <w:rFonts w:ascii="Arial" w:hAnsi="Arial" w:cs="Arial"/>
-        </w:rPr>
-      </w:pPr>
-    </w:p>
-    <w:p>
-      <w:pPr>
-        <w:spacing w:line="276" w:lineRule="auto"/>
-        <w:rPr>
-          <w:rFonts w:ascii="Arial" w:hAnsi="Arial" w:cs="Arial"/>
-        </w:rPr>
       </w:pPr>
       <w:r>
         <w:rPr>
@@ -4355,7 +6304,16 @@
           <w:sz w:val="26"/>
           <w:szCs w:val="26"/>
         </w:rPr>
-        <w:t>Appendix</w:t>
+        <w:t xml:space="preserve">D. </w:t>
+      </w:r>
+      <w:r>
+        <w:rPr>
+          <w:rFonts w:asciiTheme="majorHAnsi" w:eastAsiaTheme="majorEastAsia" w:hAnsiTheme="majorHAnsi" w:cstheme="majorBidi"/>
+          <w:color w:val="2F5496" w:themeColor="accent1" w:themeShade="BF"/>
+          <w:sz w:val="26"/>
+          <w:szCs w:val="26"/>
+        </w:rPr>
+        <w:t>References</w:t>
       </w:r>
     </w:p>
     <w:p>
@@ -4365,15 +6323,24 @@
           <w:rFonts w:ascii="Arial" w:hAnsi="Arial" w:cs="Arial"/>
         </w:rPr>
       </w:pPr>
-      <w:r>
-        <w:rPr>
-          <w:rFonts w:ascii="Arial" w:hAnsi="Arial" w:cs="Arial"/>
-        </w:rPr>
-        <w:t>x</w:t>
+      <w:proofErr w:type="spellStart"/>
+      <w:r>
+        <w:rPr>
+          <w:rFonts w:ascii="Arial" w:hAnsi="Arial" w:cs="Arial"/>
+        </w:rPr>
+        <w:t>Scrucca</w:t>
+      </w:r>
+      <w:proofErr w:type="spellEnd"/>
+      <w:r>
+        <w:rPr>
+          <w:rFonts w:ascii="Arial" w:hAnsi="Arial" w:cs="Arial"/>
+        </w:rPr>
+        <w:t>, Luca. “Dimension Reduction for Model-Based Clustering.” Statistics and Computing, vol. 20, no. 4, 1 July 2009, pp. 471–484, 10.1007/s11222-009-9138-7. Accessed 12 Nov. 2019.</w:t>
       </w:r>
     </w:p>
     <w:sectPr>
-      <w:headerReference w:type="default" r:id="rId26"/>
+      <w:headerReference w:type="default" r:id="rId29"/>
+      <w:footerReference w:type="default" r:id="rId30"/>
       <w:pgSz w:w="11906" w:h="16838"/>
       <w:pgMar w:top="1440" w:right="1080" w:bottom="1440" w:left="1080" w:header="708" w:footer="708" w:gutter="0"/>
       <w:cols w:space="708"/>
@@ -4406,6 +6373,59 @@
     </w:p>
   </w:endnote>
 </w:endnotes>
+</file>
+
+<file path=word/footer1.xml><?xml version="1.0" encoding="utf-8"?>
+<w:ftr xmlns:wpc="http://schemas.microsoft.com/office/word/2010/wordprocessingCanvas" xmlns:cx="http://schemas.microsoft.com/office/drawing/2014/chartex" xmlns:cx1="http://schemas.microsoft.com/office/drawing/2015/9/8/chartex" xmlns:cx2="http://schemas.microsoft.com/office/drawing/2015/10/21/chartex" xmlns:cx3="http://schemas.microsoft.com/office/drawing/2016/5/9/chartex" xmlns:cx4="http://schemas.microsoft.com/office/drawing/2016/5/10/chartex" xmlns:cx5="http://schemas.microsoft.com/office/drawing/2016/5/11/chartex" xmlns:cx6="http://schemas.microsoft.com/office/drawing/2016/5/12/chartex" xmlns:cx7="http://schemas.microsoft.com/office/drawing/2016/5/13/chartex" xmlns:cx8="http://schemas.microsoft.com/office/drawing/2016/5/14/chartex" xmlns:mc="http://schemas.openxmlformats.org/markup-compatibility/2006" xmlns:aink="http://schemas.microsoft.com/office/drawing/2016/ink" xmlns:am3d="http://schemas.microsoft.com/office/drawing/2017/model3d" xmlns:o="urn:schemas-microsoft-com:office:office" xmlns:r="http://schemas.openxmlformats.org/officeDocument/2006/relationships" xmlns:m="http://schemas.openxmlformats.org/officeDocument/2006/math" xmlns:v="urn:schemas-microsoft-com:vml" xmlns:wp14="http://schemas.microsoft.com/office/word/2010/wordprocessingDrawing" xmlns:wp="http://schemas.openxmlformats.org/drawingml/2006/wordprocessingDrawing" xmlns:w10="urn:schemas-microsoft-com:office:word" xmlns:w="http://schemas.openxmlformats.org/wordprocessingml/2006/main" xmlns:w14="http://schemas.microsoft.com/office/word/2010/wordml" xmlns:w15="http://schemas.microsoft.com/office/word/2012/wordml" xmlns:w16cex="http://schemas.microsoft.com/office/word/2018/wordml/cex" xmlns:w16cid="http://schemas.microsoft.com/office/word/2016/wordml/cid" xmlns:w16="http://schemas.microsoft.com/office/word/2018/wordml" xmlns:w16se="http://schemas.microsoft.com/office/word/2015/wordml/symex" xmlns:wpg="http://schemas.microsoft.com/office/word/2010/wordprocessingGroup" xmlns:wpi="http://schemas.microsoft.com/office/word/2010/wordprocessingInk" xmlns:wne="http://schemas.microsoft.com/office/word/2006/wordml" xmlns:wps="http://schemas.microsoft.com/office/word/2010/wordprocessingShape" mc:Ignorable="w14 w15 w16se w16cid w16 w16cex wp14">
+  <w:sdt>
+    <w:sdtPr>
+      <w:id w:val="1381902818"/>
+      <w:docPartObj>
+        <w:docPartGallery w:val="Page Numbers (Bottom of Page)"/>
+        <w:docPartUnique/>
+      </w:docPartObj>
+    </w:sdtPr>
+    <w:sdtEndPr>
+      <w:rPr>
+        <w:noProof/>
+      </w:rPr>
+    </w:sdtEndPr>
+    <w:sdtContent>
+      <w:p>
+        <w:pPr>
+          <w:pStyle w:val="Footer"/>
+          <w:jc w:val="right"/>
+        </w:pPr>
+        <w:r>
+          <w:fldChar w:fldCharType="begin"/>
+        </w:r>
+        <w:r>
+          <w:instrText xml:space="preserve"> PAGE   \* MERGEFORMAT </w:instrText>
+        </w:r>
+        <w:r>
+          <w:fldChar w:fldCharType="separate"/>
+        </w:r>
+        <w:r>
+          <w:rPr>
+            <w:noProof/>
+          </w:rPr>
+          <w:t>2</w:t>
+        </w:r>
+        <w:r>
+          <w:rPr>
+            <w:noProof/>
+          </w:rPr>
+          <w:fldChar w:fldCharType="end"/>
+        </w:r>
+      </w:p>
+    </w:sdtContent>
+  </w:sdt>
+  <w:p>
+    <w:pPr>
+      <w:pStyle w:val="Footer"/>
+    </w:pPr>
+  </w:p>
+</w:ftr>
 </file>
 
 <file path=word/footnotes.xml><?xml version="1.0" encoding="utf-8"?>
@@ -4693,11 +6713,451 @@
       </w:pPr>
     </w:lvl>
   </w:abstractNum>
+  <w:abstractNum w:abstractNumId="2" w15:restartNumberingAfterBreak="0">
+    <w:nsid w:val="3B6C648C"/>
+    <w:multiLevelType w:val="hybridMultilevel"/>
+    <w:tmpl w:val="806AF9F4"/>
+    <w:lvl w:ilvl="0" w:tplc="4809000F">
+      <w:start w:val="1"/>
+      <w:numFmt w:val="decimal"/>
+      <w:lvlText w:val="%1."/>
+      <w:lvlJc w:val="left"/>
+      <w:pPr>
+        <w:ind w:left="360" w:hanging="360"/>
+      </w:pPr>
+      <w:rPr>
+        <w:rFonts w:hint="default"/>
+      </w:rPr>
+    </w:lvl>
+    <w:lvl w:ilvl="1" w:tplc="48090019" w:tentative="1">
+      <w:start w:val="1"/>
+      <w:numFmt w:val="lowerLetter"/>
+      <w:lvlText w:val="%2."/>
+      <w:lvlJc w:val="left"/>
+      <w:pPr>
+        <w:ind w:left="1080" w:hanging="360"/>
+      </w:pPr>
+    </w:lvl>
+    <w:lvl w:ilvl="2" w:tplc="4809001B" w:tentative="1">
+      <w:start w:val="1"/>
+      <w:numFmt w:val="lowerRoman"/>
+      <w:lvlText w:val="%3."/>
+      <w:lvlJc w:val="right"/>
+      <w:pPr>
+        <w:ind w:left="1800" w:hanging="180"/>
+      </w:pPr>
+    </w:lvl>
+    <w:lvl w:ilvl="3" w:tplc="4809000F" w:tentative="1">
+      <w:start w:val="1"/>
+      <w:numFmt w:val="decimal"/>
+      <w:lvlText w:val="%4."/>
+      <w:lvlJc w:val="left"/>
+      <w:pPr>
+        <w:ind w:left="2520" w:hanging="360"/>
+      </w:pPr>
+    </w:lvl>
+    <w:lvl w:ilvl="4" w:tplc="48090019" w:tentative="1">
+      <w:start w:val="1"/>
+      <w:numFmt w:val="lowerLetter"/>
+      <w:lvlText w:val="%5."/>
+      <w:lvlJc w:val="left"/>
+      <w:pPr>
+        <w:ind w:left="3240" w:hanging="360"/>
+      </w:pPr>
+    </w:lvl>
+    <w:lvl w:ilvl="5" w:tplc="4809001B" w:tentative="1">
+      <w:start w:val="1"/>
+      <w:numFmt w:val="lowerRoman"/>
+      <w:lvlText w:val="%6."/>
+      <w:lvlJc w:val="right"/>
+      <w:pPr>
+        <w:ind w:left="3960" w:hanging="180"/>
+      </w:pPr>
+    </w:lvl>
+    <w:lvl w:ilvl="6" w:tplc="4809000F" w:tentative="1">
+      <w:start w:val="1"/>
+      <w:numFmt w:val="decimal"/>
+      <w:lvlText w:val="%7."/>
+      <w:lvlJc w:val="left"/>
+      <w:pPr>
+        <w:ind w:left="4680" w:hanging="360"/>
+      </w:pPr>
+    </w:lvl>
+    <w:lvl w:ilvl="7" w:tplc="48090019" w:tentative="1">
+      <w:start w:val="1"/>
+      <w:numFmt w:val="lowerLetter"/>
+      <w:lvlText w:val="%8."/>
+      <w:lvlJc w:val="left"/>
+      <w:pPr>
+        <w:ind w:left="5400" w:hanging="360"/>
+      </w:pPr>
+    </w:lvl>
+    <w:lvl w:ilvl="8" w:tplc="4809001B" w:tentative="1">
+      <w:start w:val="1"/>
+      <w:numFmt w:val="lowerRoman"/>
+      <w:lvlText w:val="%9."/>
+      <w:lvlJc w:val="right"/>
+      <w:pPr>
+        <w:ind w:left="6120" w:hanging="180"/>
+      </w:pPr>
+    </w:lvl>
+  </w:abstractNum>
+  <w:abstractNum w:abstractNumId="3" w15:restartNumberingAfterBreak="0">
+    <w:nsid w:val="44675D42"/>
+    <w:multiLevelType w:val="hybridMultilevel"/>
+    <w:tmpl w:val="19C4DD58"/>
+    <w:lvl w:ilvl="0" w:tplc="38A0BC58">
+      <w:start w:val="4"/>
+      <w:numFmt w:val="bullet"/>
+      <w:lvlText w:val=""/>
+      <w:lvlJc w:val="left"/>
+      <w:pPr>
+        <w:ind w:left="720" w:hanging="360"/>
+      </w:pPr>
+      <w:rPr>
+        <w:rFonts w:ascii="Symbol" w:eastAsiaTheme="minorHAnsi" w:hAnsi="Symbol" w:cs="Arial" w:hint="default"/>
+      </w:rPr>
+    </w:lvl>
+    <w:lvl w:ilvl="1" w:tplc="48090003" w:tentative="1">
+      <w:start w:val="1"/>
+      <w:numFmt w:val="bullet"/>
+      <w:lvlText w:val="o"/>
+      <w:lvlJc w:val="left"/>
+      <w:pPr>
+        <w:ind w:left="1440" w:hanging="360"/>
+      </w:pPr>
+      <w:rPr>
+        <w:rFonts w:ascii="Courier New" w:hAnsi="Courier New" w:cs="Courier New" w:hint="default"/>
+      </w:rPr>
+    </w:lvl>
+    <w:lvl w:ilvl="2" w:tplc="48090005" w:tentative="1">
+      <w:start w:val="1"/>
+      <w:numFmt w:val="bullet"/>
+      <w:lvlText w:val=""/>
+      <w:lvlJc w:val="left"/>
+      <w:pPr>
+        <w:ind w:left="2160" w:hanging="360"/>
+      </w:pPr>
+      <w:rPr>
+        <w:rFonts w:ascii="Wingdings" w:hAnsi="Wingdings" w:hint="default"/>
+      </w:rPr>
+    </w:lvl>
+    <w:lvl w:ilvl="3" w:tplc="48090001" w:tentative="1">
+      <w:start w:val="1"/>
+      <w:numFmt w:val="bullet"/>
+      <w:lvlText w:val=""/>
+      <w:lvlJc w:val="left"/>
+      <w:pPr>
+        <w:ind w:left="2880" w:hanging="360"/>
+      </w:pPr>
+      <w:rPr>
+        <w:rFonts w:ascii="Symbol" w:hAnsi="Symbol" w:hint="default"/>
+      </w:rPr>
+    </w:lvl>
+    <w:lvl w:ilvl="4" w:tplc="48090003" w:tentative="1">
+      <w:start w:val="1"/>
+      <w:numFmt w:val="bullet"/>
+      <w:lvlText w:val="o"/>
+      <w:lvlJc w:val="left"/>
+      <w:pPr>
+        <w:ind w:left="3600" w:hanging="360"/>
+      </w:pPr>
+      <w:rPr>
+        <w:rFonts w:ascii="Courier New" w:hAnsi="Courier New" w:cs="Courier New" w:hint="default"/>
+      </w:rPr>
+    </w:lvl>
+    <w:lvl w:ilvl="5" w:tplc="48090005" w:tentative="1">
+      <w:start w:val="1"/>
+      <w:numFmt w:val="bullet"/>
+      <w:lvlText w:val=""/>
+      <w:lvlJc w:val="left"/>
+      <w:pPr>
+        <w:ind w:left="4320" w:hanging="360"/>
+      </w:pPr>
+      <w:rPr>
+        <w:rFonts w:ascii="Wingdings" w:hAnsi="Wingdings" w:hint="default"/>
+      </w:rPr>
+    </w:lvl>
+    <w:lvl w:ilvl="6" w:tplc="48090001" w:tentative="1">
+      <w:start w:val="1"/>
+      <w:numFmt w:val="bullet"/>
+      <w:lvlText w:val=""/>
+      <w:lvlJc w:val="left"/>
+      <w:pPr>
+        <w:ind w:left="5040" w:hanging="360"/>
+      </w:pPr>
+      <w:rPr>
+        <w:rFonts w:ascii="Symbol" w:hAnsi="Symbol" w:hint="default"/>
+      </w:rPr>
+    </w:lvl>
+    <w:lvl w:ilvl="7" w:tplc="48090003" w:tentative="1">
+      <w:start w:val="1"/>
+      <w:numFmt w:val="bullet"/>
+      <w:lvlText w:val="o"/>
+      <w:lvlJc w:val="left"/>
+      <w:pPr>
+        <w:ind w:left="5760" w:hanging="360"/>
+      </w:pPr>
+      <w:rPr>
+        <w:rFonts w:ascii="Courier New" w:hAnsi="Courier New" w:cs="Courier New" w:hint="default"/>
+      </w:rPr>
+    </w:lvl>
+    <w:lvl w:ilvl="8" w:tplc="48090005" w:tentative="1">
+      <w:start w:val="1"/>
+      <w:numFmt w:val="bullet"/>
+      <w:lvlText w:val=""/>
+      <w:lvlJc w:val="left"/>
+      <w:pPr>
+        <w:ind w:left="6480" w:hanging="360"/>
+      </w:pPr>
+      <w:rPr>
+        <w:rFonts w:ascii="Wingdings" w:hAnsi="Wingdings" w:hint="default"/>
+      </w:rPr>
+    </w:lvl>
+  </w:abstractNum>
+  <w:abstractNum w:abstractNumId="4" w15:restartNumberingAfterBreak="0">
+    <w:nsid w:val="491610CC"/>
+    <w:multiLevelType w:val="hybridMultilevel"/>
+    <w:tmpl w:val="DCA64902"/>
+    <w:lvl w:ilvl="0" w:tplc="E97274E4">
+      <w:start w:val="4"/>
+      <w:numFmt w:val="bullet"/>
+      <w:lvlText w:val=""/>
+      <w:lvlJc w:val="left"/>
+      <w:pPr>
+        <w:ind w:left="720" w:hanging="360"/>
+      </w:pPr>
+      <w:rPr>
+        <w:rFonts w:ascii="Symbol" w:eastAsiaTheme="minorHAnsi" w:hAnsi="Symbol" w:cs="Arial" w:hint="default"/>
+      </w:rPr>
+    </w:lvl>
+    <w:lvl w:ilvl="1" w:tplc="48090003" w:tentative="1">
+      <w:start w:val="1"/>
+      <w:numFmt w:val="bullet"/>
+      <w:lvlText w:val="o"/>
+      <w:lvlJc w:val="left"/>
+      <w:pPr>
+        <w:ind w:left="1440" w:hanging="360"/>
+      </w:pPr>
+      <w:rPr>
+        <w:rFonts w:ascii="Courier New" w:hAnsi="Courier New" w:cs="Courier New" w:hint="default"/>
+      </w:rPr>
+    </w:lvl>
+    <w:lvl w:ilvl="2" w:tplc="48090005" w:tentative="1">
+      <w:start w:val="1"/>
+      <w:numFmt w:val="bullet"/>
+      <w:lvlText w:val=""/>
+      <w:lvlJc w:val="left"/>
+      <w:pPr>
+        <w:ind w:left="2160" w:hanging="360"/>
+      </w:pPr>
+      <w:rPr>
+        <w:rFonts w:ascii="Wingdings" w:hAnsi="Wingdings" w:hint="default"/>
+      </w:rPr>
+    </w:lvl>
+    <w:lvl w:ilvl="3" w:tplc="48090001" w:tentative="1">
+      <w:start w:val="1"/>
+      <w:numFmt w:val="bullet"/>
+      <w:lvlText w:val=""/>
+      <w:lvlJc w:val="left"/>
+      <w:pPr>
+        <w:ind w:left="2880" w:hanging="360"/>
+      </w:pPr>
+      <w:rPr>
+        <w:rFonts w:ascii="Symbol" w:hAnsi="Symbol" w:hint="default"/>
+      </w:rPr>
+    </w:lvl>
+    <w:lvl w:ilvl="4" w:tplc="48090003" w:tentative="1">
+      <w:start w:val="1"/>
+      <w:numFmt w:val="bullet"/>
+      <w:lvlText w:val="o"/>
+      <w:lvlJc w:val="left"/>
+      <w:pPr>
+        <w:ind w:left="3600" w:hanging="360"/>
+      </w:pPr>
+      <w:rPr>
+        <w:rFonts w:ascii="Courier New" w:hAnsi="Courier New" w:cs="Courier New" w:hint="default"/>
+      </w:rPr>
+    </w:lvl>
+    <w:lvl w:ilvl="5" w:tplc="48090005" w:tentative="1">
+      <w:start w:val="1"/>
+      <w:numFmt w:val="bullet"/>
+      <w:lvlText w:val=""/>
+      <w:lvlJc w:val="left"/>
+      <w:pPr>
+        <w:ind w:left="4320" w:hanging="360"/>
+      </w:pPr>
+      <w:rPr>
+        <w:rFonts w:ascii="Wingdings" w:hAnsi="Wingdings" w:hint="default"/>
+      </w:rPr>
+    </w:lvl>
+    <w:lvl w:ilvl="6" w:tplc="48090001" w:tentative="1">
+      <w:start w:val="1"/>
+      <w:numFmt w:val="bullet"/>
+      <w:lvlText w:val=""/>
+      <w:lvlJc w:val="left"/>
+      <w:pPr>
+        <w:ind w:left="5040" w:hanging="360"/>
+      </w:pPr>
+      <w:rPr>
+        <w:rFonts w:ascii="Symbol" w:hAnsi="Symbol" w:hint="default"/>
+      </w:rPr>
+    </w:lvl>
+    <w:lvl w:ilvl="7" w:tplc="48090003" w:tentative="1">
+      <w:start w:val="1"/>
+      <w:numFmt w:val="bullet"/>
+      <w:lvlText w:val="o"/>
+      <w:lvlJc w:val="left"/>
+      <w:pPr>
+        <w:ind w:left="5760" w:hanging="360"/>
+      </w:pPr>
+      <w:rPr>
+        <w:rFonts w:ascii="Courier New" w:hAnsi="Courier New" w:cs="Courier New" w:hint="default"/>
+      </w:rPr>
+    </w:lvl>
+    <w:lvl w:ilvl="8" w:tplc="48090005" w:tentative="1">
+      <w:start w:val="1"/>
+      <w:numFmt w:val="bullet"/>
+      <w:lvlText w:val=""/>
+      <w:lvlJc w:val="left"/>
+      <w:pPr>
+        <w:ind w:left="6480" w:hanging="360"/>
+      </w:pPr>
+      <w:rPr>
+        <w:rFonts w:ascii="Wingdings" w:hAnsi="Wingdings" w:hint="default"/>
+      </w:rPr>
+    </w:lvl>
+  </w:abstractNum>
+  <w:abstractNum w:abstractNumId="5" w15:restartNumberingAfterBreak="0">
+    <w:nsid w:val="5BC0245E"/>
+    <w:multiLevelType w:val="hybridMultilevel"/>
+    <w:tmpl w:val="7E3E7F26"/>
+    <w:lvl w:ilvl="0" w:tplc="06207A8A">
+      <w:start w:val="4"/>
+      <w:numFmt w:val="bullet"/>
+      <w:lvlText w:val=""/>
+      <w:lvlJc w:val="left"/>
+      <w:pPr>
+        <w:ind w:left="720" w:hanging="360"/>
+      </w:pPr>
+      <w:rPr>
+        <w:rFonts w:ascii="Symbol" w:eastAsiaTheme="minorHAnsi" w:hAnsi="Symbol" w:cs="Arial" w:hint="default"/>
+      </w:rPr>
+    </w:lvl>
+    <w:lvl w:ilvl="1" w:tplc="48090003" w:tentative="1">
+      <w:start w:val="1"/>
+      <w:numFmt w:val="bullet"/>
+      <w:lvlText w:val="o"/>
+      <w:lvlJc w:val="left"/>
+      <w:pPr>
+        <w:ind w:left="1440" w:hanging="360"/>
+      </w:pPr>
+      <w:rPr>
+        <w:rFonts w:ascii="Courier New" w:hAnsi="Courier New" w:cs="Courier New" w:hint="default"/>
+      </w:rPr>
+    </w:lvl>
+    <w:lvl w:ilvl="2" w:tplc="48090005" w:tentative="1">
+      <w:start w:val="1"/>
+      <w:numFmt w:val="bullet"/>
+      <w:lvlText w:val=""/>
+      <w:lvlJc w:val="left"/>
+      <w:pPr>
+        <w:ind w:left="2160" w:hanging="360"/>
+      </w:pPr>
+      <w:rPr>
+        <w:rFonts w:ascii="Wingdings" w:hAnsi="Wingdings" w:hint="default"/>
+      </w:rPr>
+    </w:lvl>
+    <w:lvl w:ilvl="3" w:tplc="48090001" w:tentative="1">
+      <w:start w:val="1"/>
+      <w:numFmt w:val="bullet"/>
+      <w:lvlText w:val=""/>
+      <w:lvlJc w:val="left"/>
+      <w:pPr>
+        <w:ind w:left="2880" w:hanging="360"/>
+      </w:pPr>
+      <w:rPr>
+        <w:rFonts w:ascii="Symbol" w:hAnsi="Symbol" w:hint="default"/>
+      </w:rPr>
+    </w:lvl>
+    <w:lvl w:ilvl="4" w:tplc="48090003" w:tentative="1">
+      <w:start w:val="1"/>
+      <w:numFmt w:val="bullet"/>
+      <w:lvlText w:val="o"/>
+      <w:lvlJc w:val="left"/>
+      <w:pPr>
+        <w:ind w:left="3600" w:hanging="360"/>
+      </w:pPr>
+      <w:rPr>
+        <w:rFonts w:ascii="Courier New" w:hAnsi="Courier New" w:cs="Courier New" w:hint="default"/>
+      </w:rPr>
+    </w:lvl>
+    <w:lvl w:ilvl="5" w:tplc="48090005" w:tentative="1">
+      <w:start w:val="1"/>
+      <w:numFmt w:val="bullet"/>
+      <w:lvlText w:val=""/>
+      <w:lvlJc w:val="left"/>
+      <w:pPr>
+        <w:ind w:left="4320" w:hanging="360"/>
+      </w:pPr>
+      <w:rPr>
+        <w:rFonts w:ascii="Wingdings" w:hAnsi="Wingdings" w:hint="default"/>
+      </w:rPr>
+    </w:lvl>
+    <w:lvl w:ilvl="6" w:tplc="48090001" w:tentative="1">
+      <w:start w:val="1"/>
+      <w:numFmt w:val="bullet"/>
+      <w:lvlText w:val=""/>
+      <w:lvlJc w:val="left"/>
+      <w:pPr>
+        <w:ind w:left="5040" w:hanging="360"/>
+      </w:pPr>
+      <w:rPr>
+        <w:rFonts w:ascii="Symbol" w:hAnsi="Symbol" w:hint="default"/>
+      </w:rPr>
+    </w:lvl>
+    <w:lvl w:ilvl="7" w:tplc="48090003" w:tentative="1">
+      <w:start w:val="1"/>
+      <w:numFmt w:val="bullet"/>
+      <w:lvlText w:val="o"/>
+      <w:lvlJc w:val="left"/>
+      <w:pPr>
+        <w:ind w:left="5760" w:hanging="360"/>
+      </w:pPr>
+      <w:rPr>
+        <w:rFonts w:ascii="Courier New" w:hAnsi="Courier New" w:cs="Courier New" w:hint="default"/>
+      </w:rPr>
+    </w:lvl>
+    <w:lvl w:ilvl="8" w:tplc="48090005" w:tentative="1">
+      <w:start w:val="1"/>
+      <w:numFmt w:val="bullet"/>
+      <w:lvlText w:val=""/>
+      <w:lvlJc w:val="left"/>
+      <w:pPr>
+        <w:ind w:left="6480" w:hanging="360"/>
+      </w:pPr>
+      <w:rPr>
+        <w:rFonts w:ascii="Wingdings" w:hAnsi="Wingdings" w:hint="default"/>
+      </w:rPr>
+    </w:lvl>
+  </w:abstractNum>
   <w:num w:numId="1">
     <w:abstractNumId w:val="1"/>
   </w:num>
   <w:num w:numId="2">
     <w:abstractNumId w:val="0"/>
+  </w:num>
+  <w:num w:numId="3">
+    <w:abstractNumId w:val="4"/>
+  </w:num>
+  <w:num w:numId="4">
+    <w:abstractNumId w:val="3"/>
+  </w:num>
+  <w:num w:numId="5">
+    <w:abstractNumId w:val="5"/>
+  </w:num>
+  <w:num w:numId="6">
+    <w:abstractNumId w:val="2"/>
   </w:num>
 </w:numbering>
 </file>

</xml_diff>

<commit_message>
[0008] Prepare folder for submission
</commit_message>
<xml_diff>
--- a/Fiona Tan An Ting_A0107143U_report2.docx
+++ b/Fiona Tan An Ting_A0107143U_report2.docx
@@ -87,6 +87,11 @@
         <w:rPr>
           <w:rFonts w:ascii="Arial" w:hAnsi="Arial" w:cs="Arial"/>
         </w:rPr>
+      </w:pPr>
+    </w:p>
+    <w:p>
+      <w:pPr>
+        <w:spacing w:after="0"/>
       </w:pPr>
     </w:p>
     <w:p>
@@ -913,14 +918,14 @@
         </w:rPr>
         <w:t>3-PCs singular values: [24469.939 19480.850 10266.821]</w:t>
       </w:r>
-    </w:p>
-    <w:p>
-      <w:pPr>
-        <w:spacing w:line="276" w:lineRule="auto"/>
-        <w:rPr>
-          <w:rFonts w:ascii="Arial" w:hAnsi="Arial" w:cs="Arial"/>
-        </w:rPr>
-      </w:pPr>
+      <w:r>
+        <w:rPr>
+          <w:color w:val="000000"/>
+          <w:sz w:val="21"/>
+          <w:szCs w:val="21"/>
+        </w:rPr>
+        <w:br/>
+      </w:r>
     </w:p>
     <w:p>
       <w:pPr>
@@ -1129,11 +1134,10 @@
           <w:rFonts w:ascii="Arial" w:hAnsi="Arial" w:cs="Arial"/>
           <w:noProof/>
         </w:rPr>
-        <w:lastRenderedPageBreak/>
         <w:drawing>
-          <wp:inline distT="0" distB="0" distL="0" distR="0" wp14:anchorId="1F22964A" wp14:editId="381F4391">
-            <wp:extent cx="2887980" cy="2727090"/>
-            <wp:effectExtent l="0" t="0" r="7620" b="0"/>
+          <wp:inline distT="0" distB="0" distL="0" distR="0" wp14:anchorId="1F22964A" wp14:editId="7E004CEB">
+            <wp:extent cx="2854606" cy="2695575"/>
+            <wp:effectExtent l="0" t="0" r="3175" b="0"/>
             <wp:docPr id="5" name="Picture 5"/>
             <wp:cNvGraphicFramePr>
               <a:graphicFrameLocks xmlns:a="http://schemas.openxmlformats.org/drawingml/2006/main" noChangeAspect="1"/>
@@ -1163,7 +1167,7 @@
                   <pic:spPr bwMode="auto">
                     <a:xfrm>
                       <a:off x="0" y="0"/>
-                      <a:ext cx="2927104" cy="2764034"/>
+                      <a:ext cx="2894123" cy="2732890"/>
                     </a:xfrm>
                     <a:prstGeom prst="rect">
                       <a:avLst/>
@@ -1185,9 +1189,9 @@
           <w:noProof/>
         </w:rPr>
         <w:drawing>
-          <wp:inline distT="0" distB="0" distL="0" distR="0" wp14:anchorId="197C5CD9" wp14:editId="1161942B">
-            <wp:extent cx="2986442" cy="3802380"/>
-            <wp:effectExtent l="0" t="0" r="4445" b="7620"/>
+          <wp:inline distT="0" distB="0" distL="0" distR="0" wp14:anchorId="197C5CD9" wp14:editId="2E184996">
+            <wp:extent cx="2552700" cy="3250134"/>
+            <wp:effectExtent l="0" t="0" r="0" b="7620"/>
             <wp:docPr id="6" name="Picture 6"/>
             <wp:cNvGraphicFramePr>
               <a:graphicFrameLocks xmlns:a="http://schemas.openxmlformats.org/drawingml/2006/main" noChangeAspect="1"/>
@@ -1217,7 +1221,7 @@
                   <pic:spPr bwMode="auto">
                     <a:xfrm>
                       <a:off x="0" y="0"/>
-                      <a:ext cx="3043603" cy="3875158"/>
+                      <a:ext cx="2611156" cy="3324561"/>
                     </a:xfrm>
                     <a:prstGeom prst="rect">
                       <a:avLst/>
@@ -1249,6 +1253,7 @@
           <w:b/>
           <w:bCs/>
         </w:rPr>
+        <w:lastRenderedPageBreak/>
         <w:t>Eigenface</w:t>
       </w:r>
       <w:r>
@@ -1680,7 +1685,6 @@
           <w:sz w:val="21"/>
           <w:szCs w:val="21"/>
         </w:rPr>
-        <w:lastRenderedPageBreak/>
         <w:t>Accuracy of 1-NN with 200-components PCA for PIE test set: 96.154%</w:t>
       </w:r>
     </w:p>
@@ -1754,11 +1758,6 @@
     </w:p>
     <w:p>
       <w:pPr>
-        <w:jc w:val="both"/>
-      </w:pPr>
-    </w:p>
-    <w:p>
-      <w:pPr>
         <w:pStyle w:val="Heading2"/>
         <w:spacing w:line="360" w:lineRule="auto"/>
       </w:pPr>
@@ -2054,6 +2053,7 @@
           <w:sz w:val="21"/>
           <w:szCs w:val="21"/>
         </w:rPr>
+        <w:lastRenderedPageBreak/>
         <w:t>9-components LDA explained variance ratio: [0.144 0.09</w:t>
       </w:r>
       <w:r>
@@ -2383,7 +2383,6 @@
           <w:rFonts w:ascii="Arial" w:hAnsi="Arial" w:cs="Arial"/>
           <w:noProof/>
         </w:rPr>
-        <w:lastRenderedPageBreak/>
         <w:drawing>
           <wp:inline distT="0" distB="0" distL="0" distR="0" wp14:anchorId="5D7ED069" wp14:editId="44A3D8EB">
             <wp:extent cx="3026037" cy="2841625"/>
@@ -2497,12 +2496,33 @@
           <w:bCs/>
         </w:rPr>
       </w:pPr>
-      <w:r>
+    </w:p>
+    <w:p>
+      <w:pPr>
+        <w:spacing w:line="276" w:lineRule="auto"/>
         <w:rPr>
           <w:rFonts w:ascii="Arial" w:hAnsi="Arial" w:cs="Arial"/>
           <w:b/>
           <w:bCs/>
         </w:rPr>
+      </w:pPr>
+    </w:p>
+    <w:p>
+      <w:pPr>
+        <w:spacing w:line="276" w:lineRule="auto"/>
+        <w:rPr>
+          <w:rFonts w:ascii="Arial" w:hAnsi="Arial" w:cs="Arial"/>
+          <w:b/>
+          <w:bCs/>
+        </w:rPr>
+      </w:pPr>
+      <w:r>
+        <w:rPr>
+          <w:rFonts w:ascii="Arial" w:hAnsi="Arial" w:cs="Arial"/>
+          <w:b/>
+          <w:bCs/>
+        </w:rPr>
+        <w:lastRenderedPageBreak/>
         <w:t>LDA</w:t>
       </w:r>
       <w:r>
@@ -2970,7 +2990,6 @@
         <w:pStyle w:val="Heading2"/>
       </w:pPr>
       <w:r>
-        <w:lastRenderedPageBreak/>
         <w:t>03. Gaussian Mixture Model (GMM)</w:t>
       </w:r>
     </w:p>
@@ -3085,6 +3104,7 @@
           <w:rFonts w:ascii="Arial" w:hAnsi="Arial" w:cs="Arial"/>
           <w:noProof/>
         </w:rPr>
+        <w:lastRenderedPageBreak/>
         <w:drawing>
           <wp:inline distT="0" distB="0" distL="0" distR="0" wp14:anchorId="4A5D9955" wp14:editId="3889A66C">
             <wp:extent cx="2979420" cy="2738659"/>
@@ -3368,7 +3388,6 @@
           <w:rFonts w:ascii="Arial" w:hAnsi="Arial" w:cs="Arial"/>
           <w:noProof/>
         </w:rPr>
-        <w:lastRenderedPageBreak/>
         <w:drawing>
           <wp:inline distT="0" distB="0" distL="0" distR="0" wp14:anchorId="5DBDDF55" wp14:editId="1CEA7AAC">
             <wp:extent cx="2929467" cy="2377683"/>
@@ -3483,6 +3502,23 @@
     </w:p>
     <w:p>
       <w:pPr>
+        <w:rPr>
+          <w:rFonts w:ascii="Arial" w:hAnsi="Arial" w:cs="Arial"/>
+          <w:b/>
+          <w:bCs/>
+        </w:rPr>
+      </w:pPr>
+      <w:r>
+        <w:rPr>
+          <w:rFonts w:ascii="Arial" w:hAnsi="Arial" w:cs="Arial"/>
+          <w:b/>
+          <w:bCs/>
+        </w:rPr>
+        <w:br w:type="page"/>
+      </w:r>
+    </w:p>
+    <w:p>
+      <w:pPr>
         <w:spacing w:line="276" w:lineRule="auto"/>
         <w:jc w:val="center"/>
         <w:rPr>
@@ -3497,6 +3533,7 @@
           <w:b/>
           <w:bCs/>
         </w:rPr>
+        <w:lastRenderedPageBreak/>
         <w:t xml:space="preserve">Figure </w:t>
       </w:r>
       <w:r>
@@ -3990,33 +4027,6 @@
     <w:p>
       <w:pPr>
         <w:spacing w:line="276" w:lineRule="auto"/>
-        <w:jc w:val="both"/>
-        <w:rPr>
-          <w:rFonts w:ascii="Arial" w:hAnsi="Arial" w:cs="Arial"/>
-        </w:rPr>
-      </w:pPr>
-    </w:p>
-    <w:p>
-      <w:pPr>
-        <w:spacing w:line="276" w:lineRule="auto"/>
-        <w:jc w:val="both"/>
-        <w:rPr>
-          <w:rFonts w:ascii="Arial" w:hAnsi="Arial" w:cs="Arial"/>
-        </w:rPr>
-      </w:pPr>
-    </w:p>
-    <w:p>
-      <w:pPr>
-        <w:spacing w:line="276" w:lineRule="auto"/>
-        <w:jc w:val="both"/>
-        <w:rPr>
-          <w:rFonts w:ascii="Arial" w:hAnsi="Arial" w:cs="Arial"/>
-        </w:rPr>
-      </w:pPr>
-    </w:p>
-    <w:p>
-      <w:pPr>
-        <w:spacing w:line="276" w:lineRule="auto"/>
         <w:jc w:val="center"/>
         <w:rPr>
           <w:rFonts w:ascii="Arial" w:hAnsi="Arial" w:cs="Arial"/>
@@ -4038,7 +4048,7 @@
           <w:b/>
           <w:bCs/>
         </w:rPr>
-        <w:t>1</w:t>
+        <w:t>15</w:t>
       </w:r>
       <w:r>
         <w:rPr>
@@ -4046,7 +4056,7 @@
           <w:b/>
           <w:bCs/>
         </w:rPr>
-        <w:t>5</w:t>
+        <w:t xml:space="preserve">         </w:t>
       </w:r>
       <w:r>
         <w:rPr>
@@ -4054,7 +4064,7 @@
           <w:b/>
           <w:bCs/>
         </w:rPr>
-        <w:t xml:space="preserve">         </w:t>
+        <w:t xml:space="preserve">                      </w:t>
       </w:r>
       <w:r>
         <w:rPr>
@@ -4062,7 +4072,7 @@
           <w:b/>
           <w:bCs/>
         </w:rPr>
-        <w:t xml:space="preserve">                      </w:t>
+        <w:t xml:space="preserve">        Figure </w:t>
       </w:r>
       <w:r>
         <w:rPr>
@@ -4070,23 +4080,7 @@
           <w:b/>
           <w:bCs/>
         </w:rPr>
-        <w:t xml:space="preserve">        Figure </w:t>
-      </w:r>
-      <w:r>
-        <w:rPr>
-          <w:rFonts w:ascii="Arial" w:hAnsi="Arial" w:cs="Arial"/>
-          <w:b/>
-          <w:bCs/>
-        </w:rPr>
-        <w:t>1</w:t>
-      </w:r>
-      <w:r>
-        <w:rPr>
-          <w:rFonts w:ascii="Arial" w:hAnsi="Arial" w:cs="Arial"/>
-          <w:b/>
-          <w:bCs/>
-        </w:rPr>
-        <w:t>6                                      Figure 17</w:t>
+        <w:t>16                                      Figure 17</w:t>
       </w:r>
     </w:p>
     <w:p>
@@ -4274,14 +4268,6 @@
     </w:p>
     <w:p>
       <w:pPr>
-        <w:spacing w:line="276" w:lineRule="auto"/>
-        <w:rPr>
-          <w:rFonts w:ascii="Arial" w:hAnsi="Arial" w:cs="Arial"/>
-        </w:rPr>
-      </w:pPr>
-    </w:p>
-    <w:p>
-      <w:pPr>
         <w:pStyle w:val="Heading2"/>
       </w:pPr>
       <w:r>
@@ -4353,7 +4339,13 @@
         <w:rPr>
           <w:rFonts w:ascii="Arial" w:hAnsi="Arial" w:cs="Arial"/>
         </w:rPr>
-        <w:t xml:space="preserve">, I applied a linear SVM classification model on two </w:t>
+        <w:t xml:space="preserve">, I applied a linear SVM classification model on </w:t>
+      </w:r>
+      <w:r>
+        <w:rPr>
+          <w:rFonts w:ascii="Arial" w:hAnsi="Arial" w:cs="Arial"/>
+        </w:rPr>
+        <w:t xml:space="preserve">various </w:t>
       </w:r>
       <w:r>
         <w:rPr>
@@ -4365,7 +4357,7 @@
         <w:rPr>
           <w:rFonts w:ascii="Arial" w:hAnsi="Arial" w:cs="Arial"/>
         </w:rPr>
-        <w:t xml:space="preserve"> values (1e-1 and 1e-2).</w:t>
+        <w:t xml:space="preserve"> values.</w:t>
       </w:r>
       <w:r>
         <w:rPr>
@@ -4395,7 +4387,31 @@
         <w:rPr>
           <w:rFonts w:ascii="Arial" w:hAnsi="Arial" w:cs="Arial"/>
         </w:rPr>
-        <w:t>is as shown in the first two rows of the table below.</w:t>
+        <w:t xml:space="preserve">is as shown in the first </w:t>
+      </w:r>
+      <w:r>
+        <w:rPr>
+          <w:rFonts w:ascii="Arial" w:hAnsi="Arial" w:cs="Arial"/>
+        </w:rPr>
+        <w:t>four</w:t>
+      </w:r>
+      <w:r>
+        <w:rPr>
+          <w:rFonts w:ascii="Arial" w:hAnsi="Arial" w:cs="Arial"/>
+        </w:rPr>
+        <w:t xml:space="preserve"> rows of </w:t>
+      </w:r>
+      <w:r>
+        <w:rPr>
+          <w:rFonts w:ascii="Arial" w:hAnsi="Arial" w:cs="Arial"/>
+        </w:rPr>
+        <w:t>Table 1</w:t>
+      </w:r>
+      <w:r>
+        <w:rPr>
+          <w:rFonts w:ascii="Arial" w:hAnsi="Arial" w:cs="Arial"/>
+        </w:rPr>
+        <w:t>.</w:t>
       </w:r>
     </w:p>
     <w:p>
@@ -4410,7 +4426,220 @@
         <w:rPr>
           <w:rFonts w:ascii="Arial" w:hAnsi="Arial" w:cs="Arial"/>
         </w:rPr>
-        <w:t xml:space="preserve">For the linear model, the smaller the data dimension (sorted from largest on right to smallest on left), the lower the accuracy, albeit having only small decreases. </w:t>
+        <w:lastRenderedPageBreak/>
+        <w:t xml:space="preserve">For the linear model, </w:t>
+      </w:r>
+      <w:r>
+        <w:rPr>
+          <w:rFonts w:ascii="Arial" w:hAnsi="Arial" w:cs="Arial"/>
+        </w:rPr>
+        <w:t>as</w:t>
+      </w:r>
+      <w:r>
+        <w:rPr>
+          <w:rFonts w:ascii="Arial" w:hAnsi="Arial" w:cs="Arial"/>
+        </w:rPr>
+        <w:t xml:space="preserve"> the data dimension </w:t>
+      </w:r>
+      <w:r>
+        <w:rPr>
+          <w:rFonts w:ascii="Arial" w:hAnsi="Arial" w:cs="Arial"/>
+        </w:rPr>
+        <w:t xml:space="preserve">becomes smaller </w:t>
+      </w:r>
+      <w:r>
+        <w:rPr>
+          <w:rFonts w:ascii="Arial" w:hAnsi="Arial" w:cs="Arial"/>
+        </w:rPr>
+        <w:t>(sorted from largest on right to smallest on left</w:t>
+      </w:r>
+      <w:r>
+        <w:rPr>
+          <w:rFonts w:ascii="Arial" w:hAnsi="Arial" w:cs="Arial"/>
+        </w:rPr>
+        <w:t xml:space="preserve"> in Table 1</w:t>
+      </w:r>
+      <w:r>
+        <w:rPr>
+          <w:rFonts w:ascii="Arial" w:hAnsi="Arial" w:cs="Arial"/>
+        </w:rPr>
+        <w:t xml:space="preserve">), the </w:t>
+      </w:r>
+      <w:r>
+        <w:rPr>
+          <w:rFonts w:ascii="Arial" w:hAnsi="Arial" w:cs="Arial"/>
+        </w:rPr>
+        <w:t xml:space="preserve">accuracy does not seem to change much. For C=1e-2, it </w:t>
+      </w:r>
+      <w:r>
+        <w:rPr>
+          <w:rFonts w:ascii="Arial" w:hAnsi="Arial" w:cs="Arial"/>
+        </w:rPr>
+        <w:t xml:space="preserve">remains constant then </w:t>
+      </w:r>
+      <w:r>
+        <w:rPr>
+          <w:rFonts w:ascii="Arial" w:hAnsi="Arial" w:cs="Arial"/>
+        </w:rPr>
+        <w:t>decreases slightly. For C=1e-1, it decreases slightly but then increases back up</w:t>
+      </w:r>
+      <w:r>
+        <w:rPr>
+          <w:rFonts w:ascii="Arial" w:hAnsi="Arial" w:cs="Arial"/>
+        </w:rPr>
+        <w:t xml:space="preserve">. </w:t>
+      </w:r>
+      <w:r>
+        <w:rPr>
+          <w:rFonts w:ascii="Arial" w:hAnsi="Arial" w:cs="Arial"/>
+        </w:rPr>
+        <w:t>As</w:t>
+      </w:r>
+      <w:r>
+        <w:rPr>
+          <w:rFonts w:ascii="Arial" w:hAnsi="Arial" w:cs="Arial"/>
+        </w:rPr>
+        <w:t xml:space="preserve"> the lowest</w:t>
+      </w:r>
+      <w:r>
+        <w:rPr>
+          <w:rFonts w:ascii="Arial" w:hAnsi="Arial" w:cs="Arial"/>
+        </w:rPr>
+        <w:t xml:space="preserve"> pc=80 is still quite large, it is </w:t>
+      </w:r>
+      <w:r>
+        <w:rPr>
+          <w:rFonts w:ascii="Arial" w:hAnsi="Arial" w:cs="Arial"/>
+        </w:rPr>
+        <w:t xml:space="preserve">probably </w:t>
+      </w:r>
+      <w:r>
+        <w:rPr>
+          <w:rFonts w:ascii="Arial" w:hAnsi="Arial" w:cs="Arial"/>
+        </w:rPr>
+        <w:t>already able to capture the important features</w:t>
+      </w:r>
+      <w:r>
+        <w:rPr>
+          <w:rFonts w:ascii="Arial" w:hAnsi="Arial" w:cs="Arial"/>
+        </w:rPr>
+        <w:t xml:space="preserve"> in an image</w:t>
+      </w:r>
+      <w:r>
+        <w:rPr>
+          <w:rFonts w:ascii="Arial" w:hAnsi="Arial" w:cs="Arial"/>
+        </w:rPr>
+        <w:t xml:space="preserve"> to </w:t>
+      </w:r>
+      <w:r>
+        <w:rPr>
+          <w:rFonts w:ascii="Arial" w:hAnsi="Arial" w:cs="Arial"/>
+        </w:rPr>
+        <w:t>recognize</w:t>
+      </w:r>
+      <w:r>
+        <w:rPr>
+          <w:rFonts w:ascii="Arial" w:hAnsi="Arial" w:cs="Arial"/>
+        </w:rPr>
+        <w:t xml:space="preserve"> the face apart. As an extension, I reduced </w:t>
+      </w:r>
+      <w:proofErr w:type="spellStart"/>
+      <w:r>
+        <w:rPr>
+          <w:rFonts w:ascii="Arial" w:hAnsi="Arial" w:cs="Arial"/>
+        </w:rPr>
+        <w:t>n_pc</w:t>
+      </w:r>
+      <w:proofErr w:type="spellEnd"/>
+      <w:r>
+        <w:rPr>
+          <w:rFonts w:ascii="Arial" w:hAnsi="Arial" w:cs="Arial"/>
+        </w:rPr>
+        <w:t xml:space="preserve"> further to 50, 30, and 10</w:t>
+      </w:r>
+      <w:r>
+        <w:rPr>
+          <w:rFonts w:ascii="Arial" w:hAnsi="Arial" w:cs="Arial"/>
+        </w:rPr>
+        <w:t xml:space="preserve"> with </w:t>
+      </w:r>
+      <w:r>
+        <w:rPr>
+          <w:rFonts w:ascii="Arial" w:hAnsi="Arial" w:cs="Arial"/>
+        </w:rPr>
+        <w:t>C=1e-2</w:t>
+      </w:r>
+      <w:r>
+        <w:rPr>
+          <w:rFonts w:ascii="Arial" w:hAnsi="Arial" w:cs="Arial"/>
+        </w:rPr>
+        <w:t xml:space="preserve">, which returned test accuracies of </w:t>
+      </w:r>
+      <w:r>
+        <w:rPr>
+          <w:rFonts w:ascii="Arial" w:hAnsi="Arial" w:cs="Arial"/>
+        </w:rPr>
+        <w:t>97.731</w:t>
+      </w:r>
+      <w:r>
+        <w:rPr>
+          <w:rFonts w:ascii="Arial" w:hAnsi="Arial" w:cs="Arial"/>
+        </w:rPr>
+        <w:t>%</w:t>
+      </w:r>
+      <w:r>
+        <w:rPr>
+          <w:rFonts w:ascii="Arial" w:hAnsi="Arial" w:cs="Arial"/>
+        </w:rPr>
+        <w:t xml:space="preserve">, </w:t>
+      </w:r>
+      <w:r>
+        <w:rPr>
+          <w:rFonts w:ascii="Arial" w:hAnsi="Arial" w:cs="Arial"/>
+        </w:rPr>
+        <w:t>97.027%</w:t>
+      </w:r>
+      <w:r>
+        <w:rPr>
+          <w:rFonts w:ascii="Arial" w:hAnsi="Arial" w:cs="Arial"/>
+        </w:rPr>
+        <w:t xml:space="preserve"> and </w:t>
+      </w:r>
+      <w:r>
+        <w:rPr>
+          <w:rFonts w:ascii="Arial" w:hAnsi="Arial" w:cs="Arial"/>
+        </w:rPr>
+        <w:t>74.804%</w:t>
+      </w:r>
+      <w:r>
+        <w:rPr>
+          <w:rFonts w:ascii="Arial" w:hAnsi="Arial" w:cs="Arial"/>
+        </w:rPr>
+        <w:t xml:space="preserve"> </w:t>
+      </w:r>
+      <w:r>
+        <w:rPr>
+          <w:rFonts w:ascii="Arial" w:hAnsi="Arial" w:cs="Arial"/>
+        </w:rPr>
+        <w:t xml:space="preserve">respectively. This shows that </w:t>
+      </w:r>
+      <w:r>
+        <w:rPr>
+          <w:rFonts w:ascii="Arial" w:hAnsi="Arial" w:cs="Arial"/>
+        </w:rPr>
+        <w:t xml:space="preserve">smaller data dimension reduces accuracy, but only when we go beyond </w:t>
+      </w:r>
+      <w:r>
+        <w:rPr>
+          <w:rFonts w:ascii="Arial" w:hAnsi="Arial" w:cs="Arial"/>
+        </w:rPr>
+        <w:t>too small a data dimension</w:t>
+      </w:r>
+      <w:r>
+        <w:rPr>
+          <w:rFonts w:ascii="Arial" w:hAnsi="Arial" w:cs="Arial"/>
+        </w:rPr>
+        <w:t xml:space="preserve"> in the first place.</w:t>
       </w:r>
     </w:p>
     <w:p>
@@ -4449,7 +4678,25 @@
         <w:rPr>
           <w:rFonts w:ascii="Arial" w:hAnsi="Arial" w:cs="Arial"/>
         </w:rPr>
-        <w:t xml:space="preserve">(sorted in increasing order), the accuracy </w:t>
+        <w:t>(sorted in increasing order</w:t>
+      </w:r>
+      <w:r>
+        <w:rPr>
+          <w:rFonts w:ascii="Arial" w:hAnsi="Arial" w:cs="Arial"/>
+        </w:rPr>
+        <w:t xml:space="preserve"> in Table 1 per model type</w:t>
+      </w:r>
+      <w:r>
+        <w:rPr>
+          <w:rFonts w:ascii="Arial" w:hAnsi="Arial" w:cs="Arial"/>
+        </w:rPr>
+        <w:t xml:space="preserve">), the accuracy </w:t>
+      </w:r>
+      <w:r>
+        <w:rPr>
+          <w:rFonts w:ascii="Arial" w:hAnsi="Arial" w:cs="Arial"/>
+        </w:rPr>
+        <w:t xml:space="preserve">again </w:t>
       </w:r>
       <w:r>
         <w:rPr>
@@ -4461,25 +4708,13 @@
         <w:rPr>
           <w:rFonts w:ascii="Arial" w:hAnsi="Arial" w:cs="Arial"/>
         </w:rPr>
-        <w:t xml:space="preserve">change much: </w:t>
-      </w:r>
-      <w:r>
-        <w:rPr>
-          <w:rFonts w:ascii="Arial" w:hAnsi="Arial" w:cs="Arial"/>
-        </w:rPr>
-        <w:t>It does not change at all for raw face image</w:t>
-      </w:r>
-      <w:r>
-        <w:rPr>
-          <w:rFonts w:ascii="Arial" w:hAnsi="Arial" w:cs="Arial"/>
-        </w:rPr>
-        <w:t>;</w:t>
-      </w:r>
-      <w:r>
-        <w:rPr>
-          <w:rFonts w:ascii="Arial" w:hAnsi="Arial" w:cs="Arial"/>
-        </w:rPr>
-        <w:t xml:space="preserve"> decreases then increases slightly for </w:t>
+        <w:t>change much</w:t>
+      </w:r>
+      <w:r>
+        <w:rPr>
+          <w:rFonts w:ascii="Arial" w:hAnsi="Arial" w:cs="Arial"/>
+        </w:rPr>
+        <w:t xml:space="preserve">. For </w:t>
       </w:r>
       <w:proofErr w:type="spellStart"/>
       <w:r>
@@ -4493,19 +4728,19 @@
         <w:rPr>
           <w:rFonts w:ascii="Arial" w:hAnsi="Arial" w:cs="Arial"/>
         </w:rPr>
-        <w:t>=200</w:t>
-      </w:r>
-      <w:r>
-        <w:rPr>
-          <w:rFonts w:ascii="Arial" w:hAnsi="Arial" w:cs="Arial"/>
-        </w:rPr>
-        <w:t>;</w:t>
-      </w:r>
-      <w:r>
-        <w:rPr>
-          <w:rFonts w:ascii="Arial" w:hAnsi="Arial" w:cs="Arial"/>
-        </w:rPr>
-        <w:t xml:space="preserve"> increases then decreases slightly for </w:t>
+        <w:t xml:space="preserve">=None (raw face images), </w:t>
+      </w:r>
+      <w:r>
+        <w:rPr>
+          <w:rFonts w:ascii="Arial" w:hAnsi="Arial" w:cs="Arial"/>
+        </w:rPr>
+        <w:t xml:space="preserve">accuracy </w:t>
+      </w:r>
+      <w:r>
+        <w:rPr>
+          <w:rFonts w:ascii="Arial" w:hAnsi="Arial" w:cs="Arial"/>
+        </w:rPr>
+        <w:t xml:space="preserve">maintains constant throughout. For </w:t>
       </w:r>
       <w:proofErr w:type="spellStart"/>
       <w:r>
@@ -4519,7 +4754,63 @@
         <w:rPr>
           <w:rFonts w:ascii="Arial" w:hAnsi="Arial" w:cs="Arial"/>
         </w:rPr>
-        <w:t>=80.</w:t>
+        <w:t xml:space="preserve">=200, </w:t>
+      </w:r>
+      <w:r>
+        <w:rPr>
+          <w:rFonts w:ascii="Arial" w:hAnsi="Arial" w:cs="Arial"/>
+        </w:rPr>
+        <w:t xml:space="preserve">accuracy </w:t>
+      </w:r>
+      <w:r>
+        <w:rPr>
+          <w:rFonts w:ascii="Arial" w:hAnsi="Arial" w:cs="Arial"/>
+        </w:rPr>
+        <w:t xml:space="preserve">decreases slightly but increases back up again (C=1e-3 has same accuracy as C=1). Lastly, for </w:t>
+      </w:r>
+      <w:proofErr w:type="spellStart"/>
+      <w:r>
+        <w:rPr>
+          <w:rFonts w:ascii="Arial" w:hAnsi="Arial" w:cs="Arial"/>
+        </w:rPr>
+        <w:t>n_pc</w:t>
+      </w:r>
+      <w:proofErr w:type="spellEnd"/>
+      <w:r>
+        <w:rPr>
+          <w:rFonts w:ascii="Arial" w:hAnsi="Arial" w:cs="Arial"/>
+        </w:rPr>
+        <w:t>=80, accuracy fluctuates around with no apparent trend. Since t</w:t>
+      </w:r>
+      <w:r>
+        <w:rPr>
+          <w:rFonts w:ascii="Arial" w:hAnsi="Arial" w:cs="Arial"/>
+        </w:rPr>
+        <w:t xml:space="preserve">he </w:t>
+      </w:r>
+      <w:r>
+        <w:rPr>
+          <w:rFonts w:ascii="Arial" w:hAnsi="Arial" w:cs="Arial"/>
+        </w:rPr>
+        <w:t xml:space="preserve">parameter C reflects the inverse </w:t>
+      </w:r>
+      <w:r>
+        <w:rPr>
+          <w:rFonts w:ascii="Arial" w:hAnsi="Arial" w:cs="Arial"/>
+        </w:rPr>
+        <w:t>strength of regularization</w:t>
+      </w:r>
+      <w:r>
+        <w:rPr>
+          <w:rFonts w:ascii="Arial" w:hAnsi="Arial" w:cs="Arial"/>
+        </w:rPr>
+        <w:t>, it seems that regularisation is not too important in this setting</w:t>
+      </w:r>
+      <w:r>
+        <w:rPr>
+          <w:rFonts w:ascii="Arial" w:hAnsi="Arial" w:cs="Arial"/>
+        </w:rPr>
+        <w:t>.</w:t>
       </w:r>
     </w:p>
     <w:p>
@@ -4563,14 +4854,11 @@
         </w:rPr>
       </w:pPr>
       <w:r>
-        <w:rPr>
-          <w:noProof/>
-        </w:rPr>
         <w:drawing>
-          <wp:inline distT="0" distB="0" distL="0" distR="0" wp14:anchorId="12B44EB8" wp14:editId="4C0176CA">
-            <wp:extent cx="6219092" cy="1655915"/>
-            <wp:effectExtent l="0" t="0" r="0" b="1905"/>
-            <wp:docPr id="19" name="Picture 19"/>
+          <wp:inline distT="0" distB="0" distL="0" distR="0" wp14:anchorId="2024AF0E" wp14:editId="4C7D27CA">
+            <wp:extent cx="6188710" cy="1647190"/>
+            <wp:effectExtent l="0" t="0" r="2540" b="0"/>
+            <wp:docPr id="28" name="Picture 28"/>
             <wp:cNvGraphicFramePr>
               <a:graphicFrameLocks xmlns:a="http://schemas.openxmlformats.org/drawingml/2006/main" noChangeAspect="1"/>
             </wp:cNvGraphicFramePr>
@@ -4578,7 +4866,7 @@
               <a:graphicData uri="http://schemas.openxmlformats.org/drawingml/2006/picture">
                 <pic:pic xmlns:pic="http://schemas.openxmlformats.org/drawingml/2006/picture">
                   <pic:nvPicPr>
-                    <pic:cNvPr id="0" name="Picture 2"/>
+                    <pic:cNvPr id="0" name="Picture 3"/>
                     <pic:cNvPicPr>
                       <a:picLocks noChangeAspect="1" noChangeArrowheads="1"/>
                     </pic:cNvPicPr>
@@ -4599,7 +4887,7 @@
                   <pic:spPr bwMode="auto">
                     <a:xfrm>
                       <a:off x="0" y="0"/>
-                      <a:ext cx="6234190" cy="1659935"/>
+                      <a:ext cx="6188710" cy="1647190"/>
                     </a:xfrm>
                     <a:prstGeom prst="rect">
                       <a:avLst/>
@@ -4653,6 +4941,7 @@
     <w:p>
       <w:pPr>
         <w:spacing w:line="276" w:lineRule="auto"/>
+        <w:jc w:val="both"/>
         <w:rPr>
           <w:rFonts w:ascii="Arial" w:hAnsi="Arial" w:cs="Arial"/>
         </w:rPr>
@@ -4673,7 +4962,19 @@
         <w:rPr>
           <w:rFonts w:ascii="Arial" w:hAnsi="Arial" w:cs="Arial"/>
         </w:rPr>
-        <w:t>, sigmoid) and report their accuracy scores. Linear SVM still turns out to be the best model across all assessed feature dimensions.</w:t>
+        <w:t xml:space="preserve">, sigmoid) and report their accuracy scores. Linear SVM </w:t>
+      </w:r>
+      <w:r>
+        <w:rPr>
+          <w:rFonts w:ascii="Arial" w:hAnsi="Arial" w:cs="Arial"/>
+        </w:rPr>
+        <w:t>appears</w:t>
+      </w:r>
+      <w:r>
+        <w:rPr>
+          <w:rFonts w:ascii="Arial" w:hAnsi="Arial" w:cs="Arial"/>
+        </w:rPr>
+        <w:t xml:space="preserve"> to be the best model across all assessed feature dimensions.</w:t>
       </w:r>
       <w:r>
         <w:rPr>
@@ -4720,7 +5021,31 @@
         <w:rPr>
           <w:rFonts w:ascii="Arial" w:hAnsi="Arial" w:cs="Arial"/>
         </w:rPr>
-        <w:t xml:space="preserve"> package to report the above scores. Using </w:t>
+        <w:t xml:space="preserve"> package to report the above scores. </w:t>
+      </w:r>
+      <w:r>
+        <w:rPr>
+          <w:rFonts w:ascii="Arial" w:hAnsi="Arial" w:cs="Arial"/>
+        </w:rPr>
+        <w:t>I checked for two instance that u</w:t>
+      </w:r>
+      <w:r>
+        <w:rPr>
+          <w:rFonts w:ascii="Arial" w:hAnsi="Arial" w:cs="Arial"/>
+        </w:rPr>
+        <w:t>sing</w:t>
+      </w:r>
+      <w:r>
+        <w:rPr>
+          <w:rFonts w:ascii="Arial" w:hAnsi="Arial" w:cs="Arial"/>
+        </w:rPr>
+        <w:t xml:space="preserve"> the</w:t>
+      </w:r>
+      <w:r>
+        <w:rPr>
+          <w:rFonts w:ascii="Arial" w:hAnsi="Arial" w:cs="Arial"/>
+        </w:rPr>
+        <w:t xml:space="preserve"> </w:t>
       </w:r>
       <w:r>
         <w:rPr>
@@ -4760,7 +5085,19 @@
         <w:rPr>
           <w:rFonts w:ascii="Arial" w:hAnsi="Arial" w:cs="Arial"/>
         </w:rPr>
-        <w:t xml:space="preserve">leads to slightly different results (E.g. </w:t>
+        <w:t xml:space="preserve">leads to </w:t>
+      </w:r>
+      <w:r>
+        <w:rPr>
+          <w:rFonts w:ascii="Arial" w:hAnsi="Arial" w:cs="Arial"/>
+        </w:rPr>
+        <w:t>same</w:t>
+      </w:r>
+      <w:r>
+        <w:rPr>
+          <w:rFonts w:ascii="Arial" w:hAnsi="Arial" w:cs="Arial"/>
+        </w:rPr>
+        <w:t xml:space="preserve"> results (E.g. </w:t>
       </w:r>
       <w:r>
         <w:rPr>
@@ -4778,30 +5115,26 @@
         <w:rPr>
           <w:rFonts w:ascii="Arial" w:hAnsi="Arial" w:cs="Arial"/>
         </w:rPr>
-        <w:t>59</w:t>
-      </w:r>
-      <w:r>
-        <w:rPr>
-          <w:rFonts w:ascii="Arial" w:hAnsi="Arial" w:cs="Arial"/>
-        </w:rPr>
-        <w:t>2% for linear SVM with c=1e-2 for ALL raw face images).</w:t>
-      </w:r>
-    </w:p>
-    <w:p>
-      <w:pPr>
-        <w:spacing w:line="276" w:lineRule="auto"/>
-        <w:jc w:val="both"/>
-        <w:rPr>
-          <w:rFonts w:ascii="Arial" w:hAnsi="Arial" w:cs="Arial"/>
-        </w:rPr>
-      </w:pPr>
+        <w:t>513</w:t>
+      </w:r>
+      <w:r>
+        <w:rPr>
+          <w:rFonts w:ascii="Arial" w:hAnsi="Arial" w:cs="Arial"/>
+        </w:rPr>
+        <w:t>% for linear SVM with c=1e-2 for raw face images)</w:t>
+      </w:r>
+      <w:r>
+        <w:rPr>
+          <w:rFonts w:ascii="Arial" w:hAnsi="Arial" w:cs="Arial"/>
+        </w:rPr>
+        <w:t>.</w:t>
+      </w:r>
     </w:p>
     <w:p>
       <w:pPr>
         <w:pStyle w:val="Heading2"/>
       </w:pPr>
       <w:r>
-        <w:lastRenderedPageBreak/>
         <w:t>0</w:t>
       </w:r>
       <w:r>
@@ -4918,12 +5251,275 @@
         <w:rPr>
           <w:rFonts w:ascii="Arial" w:hAnsi="Arial" w:cs="Arial"/>
         </w:rPr>
+        <w:t xml:space="preserve"> in Figure 18</w:t>
+      </w:r>
+      <w:r>
+        <w:rPr>
+          <w:rFonts w:ascii="Arial" w:hAnsi="Arial" w:cs="Arial"/>
+        </w:rPr>
         <w:t>. I refer to this model as the base case for this section of the report.</w:t>
       </w:r>
-    </w:p>
-    <w:p>
-      <w:pPr>
-        <w:spacing w:line="276" w:lineRule="auto"/>
+      <w:r>
+        <w:rPr>
+          <w:rFonts w:ascii="Arial" w:hAnsi="Arial" w:cs="Arial"/>
+        </w:rPr>
+        <w:t xml:space="preserve"> </w:t>
+      </w:r>
+    </w:p>
+    <w:p>
+      <w:pPr>
+        <w:jc w:val="both"/>
+        <w:rPr>
+          <w:rFonts w:ascii="Arial" w:hAnsi="Arial" w:cs="Arial"/>
+        </w:rPr>
+      </w:pPr>
+      <w:r>
+        <w:rPr>
+          <w:rFonts w:ascii="Arial" w:hAnsi="Arial" w:cs="Arial"/>
+        </w:rPr>
+        <w:t>R</w:t>
+      </w:r>
+      <w:r>
+        <w:rPr>
+          <w:rFonts w:ascii="Arial" w:hAnsi="Arial" w:cs="Arial"/>
+        </w:rPr>
+        <w:t>ectified linear</w:t>
+      </w:r>
+      <w:r>
+        <w:rPr>
+          <w:rFonts w:ascii="Arial" w:hAnsi="Arial" w:cs="Arial"/>
+        </w:rPr>
+        <w:t xml:space="preserve"> unit</w:t>
+      </w:r>
+      <w:r>
+        <w:rPr>
+          <w:rFonts w:ascii="Arial" w:hAnsi="Arial" w:cs="Arial"/>
+        </w:rPr>
+        <w:t xml:space="preserve"> </w:t>
+      </w:r>
+      <w:r>
+        <w:rPr>
+          <w:rFonts w:ascii="Arial" w:hAnsi="Arial" w:cs="Arial"/>
+        </w:rPr>
+        <w:t>(</w:t>
+      </w:r>
+      <w:proofErr w:type="spellStart"/>
+      <w:r>
+        <w:rPr>
+          <w:rFonts w:ascii="Arial" w:hAnsi="Arial" w:cs="Arial"/>
+        </w:rPr>
+        <w:t>ReLU</w:t>
+      </w:r>
+      <w:proofErr w:type="spellEnd"/>
+      <w:r>
+        <w:rPr>
+          <w:rFonts w:ascii="Arial" w:hAnsi="Arial" w:cs="Arial"/>
+        </w:rPr>
+        <w:t xml:space="preserve">) </w:t>
+      </w:r>
+      <w:r>
+        <w:rPr>
+          <w:rFonts w:ascii="Arial" w:hAnsi="Arial" w:cs="Arial"/>
+        </w:rPr>
+        <w:t xml:space="preserve">activation function </w:t>
+      </w:r>
+      <w:r>
+        <w:rPr>
+          <w:rFonts w:ascii="Arial" w:hAnsi="Arial" w:cs="Arial"/>
+        </w:rPr>
+        <w:t xml:space="preserve">was included between convolutions and linear layers for better performance. </w:t>
+      </w:r>
+      <w:r>
+        <w:rPr>
+          <w:rFonts w:ascii="Arial" w:hAnsi="Arial" w:cs="Arial"/>
+        </w:rPr>
+        <w:t xml:space="preserve">The number of the nodes in the </w:t>
+      </w:r>
+      <w:r>
+        <w:rPr>
+          <w:rFonts w:ascii="Arial" w:hAnsi="Arial" w:cs="Arial"/>
+        </w:rPr>
+        <w:t>output</w:t>
+      </w:r>
+      <w:r>
+        <w:rPr>
+          <w:rFonts w:ascii="Arial" w:hAnsi="Arial" w:cs="Arial"/>
+        </w:rPr>
+        <w:t xml:space="preserve"> layer is fixed as 2</w:t>
+      </w:r>
+      <w:r>
+        <w:rPr>
+          <w:rFonts w:ascii="Arial" w:hAnsi="Arial" w:cs="Arial"/>
+        </w:rPr>
+        <w:t xml:space="preserve">6 (to predict 25 PIE + 1 selfie labels) before parsing into a </w:t>
+      </w:r>
+      <w:proofErr w:type="spellStart"/>
+      <w:r>
+        <w:rPr>
+          <w:rFonts w:ascii="Arial" w:hAnsi="Arial" w:cs="Arial"/>
+        </w:rPr>
+        <w:t>log_softmax</w:t>
+      </w:r>
+      <w:proofErr w:type="spellEnd"/>
+      <w:r>
+        <w:rPr>
+          <w:rFonts w:ascii="Arial" w:hAnsi="Arial" w:cs="Arial"/>
+        </w:rPr>
+        <w:t xml:space="preserve"> layer to obtain probabilities per class label. Argmax was taken to predict the most probable class label per sample. I allowed the model to train for up to 15 epochs, with no early stopping as the time taken was quite short. The trained model was then used to predict upon the test data, ultimately achieving an overall accuracy of </w:t>
+      </w:r>
+      <w:r>
+        <w:rPr>
+          <w:rFonts w:ascii="Arial" w:hAnsi="Arial" w:cs="Arial"/>
+        </w:rPr>
+        <w:t>97.574</w:t>
+      </w:r>
+      <w:r>
+        <w:rPr>
+          <w:rFonts w:ascii="Arial" w:hAnsi="Arial" w:cs="Arial"/>
+        </w:rPr>
+        <w:t>%, with further breakdown as follows:</w:t>
+      </w:r>
+    </w:p>
+    <w:p>
+      <w:pPr>
+        <w:shd w:val="clear" w:color="auto" w:fill="FFFFFF"/>
+        <w:tabs>
+          <w:tab w:val="left" w:pos="916"/>
+          <w:tab w:val="left" w:pos="1832"/>
+          <w:tab w:val="left" w:pos="2748"/>
+          <w:tab w:val="left" w:pos="3664"/>
+          <w:tab w:val="left" w:pos="4580"/>
+          <w:tab w:val="left" w:pos="5496"/>
+          <w:tab w:val="left" w:pos="6412"/>
+          <w:tab w:val="left" w:pos="7328"/>
+          <w:tab w:val="left" w:pos="8244"/>
+          <w:tab w:val="left" w:pos="9160"/>
+          <w:tab w:val="left" w:pos="10076"/>
+          <w:tab w:val="left" w:pos="10992"/>
+          <w:tab w:val="left" w:pos="11908"/>
+          <w:tab w:val="left" w:pos="12824"/>
+          <w:tab w:val="left" w:pos="13740"/>
+          <w:tab w:val="left" w:pos="14656"/>
+        </w:tabs>
+        <w:wordWrap w:val="0"/>
+        <w:spacing w:after="0" w:line="240" w:lineRule="auto"/>
+        <w:textAlignment w:val="baseline"/>
+        <w:rPr>
+          <w:rFonts w:ascii="Courier New" w:eastAsia="Times New Roman" w:hAnsi="Courier New" w:cs="Courier New"/>
+          <w:color w:val="000000"/>
+          <w:sz w:val="21"/>
+          <w:szCs w:val="21"/>
+          <w:lang w:eastAsia="en-SG"/>
+        </w:rPr>
+      </w:pPr>
+      <w:r>
+        <w:rPr>
+          <w:rFonts w:ascii="Courier New" w:eastAsia="Times New Roman" w:hAnsi="Courier New" w:cs="Courier New"/>
+          <w:color w:val="000000"/>
+          <w:sz w:val="21"/>
+          <w:szCs w:val="21"/>
+          <w:lang w:eastAsia="en-SG"/>
+        </w:rPr>
+        <w:t>Accuracy of NN for ALL test set: 97.574%</w:t>
+      </w:r>
+    </w:p>
+    <w:p>
+      <w:pPr>
+        <w:shd w:val="clear" w:color="auto" w:fill="FFFFFF"/>
+        <w:tabs>
+          <w:tab w:val="left" w:pos="916"/>
+          <w:tab w:val="left" w:pos="1832"/>
+          <w:tab w:val="left" w:pos="2748"/>
+          <w:tab w:val="left" w:pos="3664"/>
+          <w:tab w:val="left" w:pos="4580"/>
+          <w:tab w:val="left" w:pos="5496"/>
+          <w:tab w:val="left" w:pos="6412"/>
+          <w:tab w:val="left" w:pos="7328"/>
+          <w:tab w:val="left" w:pos="8244"/>
+          <w:tab w:val="left" w:pos="9160"/>
+          <w:tab w:val="left" w:pos="10076"/>
+          <w:tab w:val="left" w:pos="10992"/>
+          <w:tab w:val="left" w:pos="11908"/>
+          <w:tab w:val="left" w:pos="12824"/>
+          <w:tab w:val="left" w:pos="13740"/>
+          <w:tab w:val="left" w:pos="14656"/>
+        </w:tabs>
+        <w:wordWrap w:val="0"/>
+        <w:spacing w:after="0" w:line="240" w:lineRule="auto"/>
+        <w:textAlignment w:val="baseline"/>
+        <w:rPr>
+          <w:rFonts w:ascii="Courier New" w:eastAsia="Times New Roman" w:hAnsi="Courier New" w:cs="Courier New"/>
+          <w:color w:val="000000"/>
+          <w:sz w:val="21"/>
+          <w:szCs w:val="21"/>
+          <w:lang w:eastAsia="en-SG"/>
+        </w:rPr>
+      </w:pPr>
+      <w:r>
+        <w:rPr>
+          <w:rFonts w:ascii="Courier New" w:eastAsia="Times New Roman" w:hAnsi="Courier New" w:cs="Courier New"/>
+          <w:color w:val="000000"/>
+          <w:sz w:val="21"/>
+          <w:szCs w:val="21"/>
+          <w:lang w:eastAsia="en-SG"/>
+        </w:rPr>
+        <w:lastRenderedPageBreak/>
+        <w:t>Accuracy of NN for PIE test set: 97.725%</w:t>
+      </w:r>
+    </w:p>
+    <w:p>
+      <w:pPr>
+        <w:shd w:val="clear" w:color="auto" w:fill="FFFFFF"/>
+        <w:tabs>
+          <w:tab w:val="left" w:pos="916"/>
+          <w:tab w:val="left" w:pos="1832"/>
+          <w:tab w:val="left" w:pos="2748"/>
+          <w:tab w:val="left" w:pos="3664"/>
+          <w:tab w:val="left" w:pos="4580"/>
+          <w:tab w:val="left" w:pos="5496"/>
+          <w:tab w:val="left" w:pos="6412"/>
+          <w:tab w:val="left" w:pos="7328"/>
+          <w:tab w:val="left" w:pos="8244"/>
+          <w:tab w:val="left" w:pos="9160"/>
+          <w:tab w:val="left" w:pos="10076"/>
+          <w:tab w:val="left" w:pos="10992"/>
+          <w:tab w:val="left" w:pos="11908"/>
+          <w:tab w:val="left" w:pos="12824"/>
+          <w:tab w:val="left" w:pos="13740"/>
+          <w:tab w:val="left" w:pos="14656"/>
+        </w:tabs>
+        <w:wordWrap w:val="0"/>
+        <w:spacing w:after="0" w:line="240" w:lineRule="auto"/>
+        <w:textAlignment w:val="baseline"/>
+        <w:rPr>
+          <w:rFonts w:ascii="Courier New" w:eastAsia="Times New Roman" w:hAnsi="Courier New" w:cs="Courier New"/>
+          <w:color w:val="000000"/>
+          <w:sz w:val="21"/>
+          <w:szCs w:val="21"/>
+          <w:lang w:eastAsia="en-SG"/>
+        </w:rPr>
+      </w:pPr>
+      <w:r>
+        <w:rPr>
+          <w:rFonts w:ascii="Courier New" w:eastAsia="Times New Roman" w:hAnsi="Courier New" w:cs="Courier New"/>
+          <w:color w:val="000000"/>
+          <w:sz w:val="21"/>
+          <w:szCs w:val="21"/>
+          <w:lang w:eastAsia="en-SG"/>
+        </w:rPr>
+        <w:t>Accuracy of NN for selfies test set: 33.333%</w:t>
+      </w:r>
+    </w:p>
+    <w:p>
+      <w:pPr>
+        <w:jc w:val="both"/>
+        <w:rPr>
+          <w:rFonts w:ascii="Arial" w:hAnsi="Arial" w:cs="Arial"/>
+        </w:rPr>
+      </w:pPr>
+    </w:p>
+    <w:p>
+      <w:pPr>
         <w:jc w:val="center"/>
         <w:rPr>
           <w:rFonts w:ascii="Arial" w:hAnsi="Arial" w:cs="Arial"/>
@@ -4945,15 +5541,7 @@
           <w:b/>
           <w:bCs/>
         </w:rPr>
-        <w:t>1</w:t>
-      </w:r>
-      <w:r>
-        <w:rPr>
-          <w:rFonts w:ascii="Arial" w:hAnsi="Arial" w:cs="Arial"/>
-          <w:b/>
-          <w:bCs/>
-        </w:rPr>
-        <w:t>8</w:t>
+        <w:t>18</w:t>
       </w:r>
     </w:p>
     <w:p>
@@ -5005,302 +5593,20 @@
     </w:p>
     <w:p>
       <w:pPr>
-        <w:jc w:val="both"/>
-        <w:rPr>
-          <w:rFonts w:ascii="Arial" w:hAnsi="Arial" w:cs="Arial"/>
-        </w:rPr>
-      </w:pPr>
-      <w:r>
-        <w:rPr>
-          <w:rFonts w:ascii="Arial" w:hAnsi="Arial" w:cs="Arial"/>
-        </w:rPr>
-        <w:t>R</w:t>
-      </w:r>
-      <w:r>
-        <w:rPr>
-          <w:rFonts w:ascii="Arial" w:hAnsi="Arial" w:cs="Arial"/>
-        </w:rPr>
-        <w:t>ectified linear</w:t>
-      </w:r>
-      <w:r>
-        <w:rPr>
-          <w:rFonts w:ascii="Arial" w:hAnsi="Arial" w:cs="Arial"/>
-        </w:rPr>
-        <w:t xml:space="preserve"> unit</w:t>
-      </w:r>
-      <w:r>
-        <w:rPr>
-          <w:rFonts w:ascii="Arial" w:hAnsi="Arial" w:cs="Arial"/>
-        </w:rPr>
-        <w:t xml:space="preserve"> </w:t>
-      </w:r>
-      <w:r>
-        <w:rPr>
-          <w:rFonts w:ascii="Arial" w:hAnsi="Arial" w:cs="Arial"/>
-        </w:rPr>
-        <w:t>(</w:t>
-      </w:r>
-      <w:proofErr w:type="spellStart"/>
-      <w:r>
-        <w:rPr>
-          <w:rFonts w:ascii="Arial" w:hAnsi="Arial" w:cs="Arial"/>
-        </w:rPr>
-        <w:t>R</w:t>
-      </w:r>
-      <w:r>
-        <w:rPr>
-          <w:rFonts w:ascii="Arial" w:hAnsi="Arial" w:cs="Arial"/>
-        </w:rPr>
-        <w:t>e</w:t>
-      </w:r>
-      <w:r>
-        <w:rPr>
-          <w:rFonts w:ascii="Arial" w:hAnsi="Arial" w:cs="Arial"/>
-        </w:rPr>
-        <w:t>LU</w:t>
-      </w:r>
-      <w:proofErr w:type="spellEnd"/>
-      <w:r>
-        <w:rPr>
-          <w:rFonts w:ascii="Arial" w:hAnsi="Arial" w:cs="Arial"/>
-        </w:rPr>
-        <w:t xml:space="preserve">) </w:t>
-      </w:r>
-      <w:r>
-        <w:rPr>
-          <w:rFonts w:ascii="Arial" w:hAnsi="Arial" w:cs="Arial"/>
-        </w:rPr>
-        <w:t xml:space="preserve">activation function </w:t>
-      </w:r>
-      <w:r>
-        <w:rPr>
-          <w:rFonts w:ascii="Arial" w:hAnsi="Arial" w:cs="Arial"/>
-        </w:rPr>
-        <w:t xml:space="preserve">was </w:t>
-      </w:r>
-      <w:r>
-        <w:rPr>
-          <w:rFonts w:ascii="Arial" w:hAnsi="Arial" w:cs="Arial"/>
-        </w:rPr>
-        <w:t>included</w:t>
-      </w:r>
-      <w:r>
-        <w:rPr>
-          <w:rFonts w:ascii="Arial" w:hAnsi="Arial" w:cs="Arial"/>
-        </w:rPr>
-        <w:t xml:space="preserve"> between convolutions and linear layers for better performance. </w:t>
-      </w:r>
-      <w:r>
-        <w:rPr>
-          <w:rFonts w:ascii="Arial" w:hAnsi="Arial" w:cs="Arial"/>
-        </w:rPr>
-        <w:t xml:space="preserve">The number of the nodes in the </w:t>
-      </w:r>
-      <w:r>
-        <w:rPr>
-          <w:rFonts w:ascii="Arial" w:hAnsi="Arial" w:cs="Arial"/>
-        </w:rPr>
-        <w:t>output</w:t>
-      </w:r>
-      <w:r>
-        <w:rPr>
-          <w:rFonts w:ascii="Arial" w:hAnsi="Arial" w:cs="Arial"/>
-        </w:rPr>
-        <w:t xml:space="preserve"> layer is fixed as 2</w:t>
-      </w:r>
-      <w:r>
-        <w:rPr>
-          <w:rFonts w:ascii="Arial" w:hAnsi="Arial" w:cs="Arial"/>
-        </w:rPr>
-        <w:t>6 (</w:t>
-      </w:r>
-      <w:r>
-        <w:rPr>
-          <w:rFonts w:ascii="Arial" w:hAnsi="Arial" w:cs="Arial"/>
-        </w:rPr>
-        <w:t xml:space="preserve">to predict </w:t>
-      </w:r>
-      <w:r>
-        <w:rPr>
-          <w:rFonts w:ascii="Arial" w:hAnsi="Arial" w:cs="Arial"/>
-        </w:rPr>
-        <w:t xml:space="preserve">25 PIE + 1 selfie labels) before parsing into a </w:t>
-      </w:r>
-      <w:proofErr w:type="spellStart"/>
-      <w:r>
-        <w:rPr>
-          <w:rFonts w:ascii="Arial" w:hAnsi="Arial" w:cs="Arial"/>
-        </w:rPr>
-        <w:t>log_softmax</w:t>
-      </w:r>
-      <w:proofErr w:type="spellEnd"/>
-      <w:r>
-        <w:rPr>
-          <w:rFonts w:ascii="Arial" w:hAnsi="Arial" w:cs="Arial"/>
-        </w:rPr>
-        <w:t xml:space="preserve"> layer to obtain probabilities per class label. Argmax was taken to predict the most probable class label</w:t>
-      </w:r>
-      <w:r>
-        <w:rPr>
-          <w:rFonts w:ascii="Arial" w:hAnsi="Arial" w:cs="Arial"/>
-        </w:rPr>
-        <w:t xml:space="preserve"> per sample</w:t>
-      </w:r>
-      <w:r>
-        <w:rPr>
-          <w:rFonts w:ascii="Arial" w:hAnsi="Arial" w:cs="Arial"/>
-        </w:rPr>
-        <w:t>.</w:t>
-      </w:r>
-      <w:r>
-        <w:rPr>
-          <w:rFonts w:ascii="Arial" w:hAnsi="Arial" w:cs="Arial"/>
-        </w:rPr>
-        <w:t xml:space="preserve"> I allowed the model to train for up to 15 epochs, with no early stopping as the time taken was quite short. </w:t>
-      </w:r>
-      <w:r>
-        <w:rPr>
-          <w:rFonts w:ascii="Arial" w:hAnsi="Arial" w:cs="Arial"/>
-        </w:rPr>
-        <w:t>T</w:t>
-      </w:r>
-      <w:r>
-        <w:rPr>
-          <w:rFonts w:ascii="Arial" w:hAnsi="Arial" w:cs="Arial"/>
-        </w:rPr>
-        <w:t xml:space="preserve">he trained model </w:t>
-      </w:r>
-      <w:r>
-        <w:rPr>
-          <w:rFonts w:ascii="Arial" w:hAnsi="Arial" w:cs="Arial"/>
-        </w:rPr>
-        <w:t xml:space="preserve">was then used </w:t>
-      </w:r>
-      <w:r>
-        <w:rPr>
-          <w:rFonts w:ascii="Arial" w:hAnsi="Arial" w:cs="Arial"/>
-        </w:rPr>
-        <w:t xml:space="preserve">to predict </w:t>
-      </w:r>
-      <w:r>
-        <w:rPr>
-          <w:rFonts w:ascii="Arial" w:hAnsi="Arial" w:cs="Arial"/>
-        </w:rPr>
-        <w:t xml:space="preserve">upon </w:t>
-      </w:r>
-      <w:r>
-        <w:rPr>
-          <w:rFonts w:ascii="Arial" w:hAnsi="Arial" w:cs="Arial"/>
-        </w:rPr>
-        <w:t>the test data, ultimately achieving an overall accuracy of 97.340%, with further breakdown as follows:</w:t>
-      </w:r>
-    </w:p>
-    <w:p>
-      <w:pPr>
-        <w:pStyle w:val="HTMLPreformatted"/>
-        <w:shd w:val="clear" w:color="auto" w:fill="FFFFFF"/>
-        <w:wordWrap w:val="0"/>
-        <w:textAlignment w:val="baseline"/>
-        <w:rPr>
-          <w:color w:val="000000"/>
-          <w:sz w:val="21"/>
-          <w:szCs w:val="21"/>
-        </w:rPr>
-      </w:pPr>
-      <w:r>
-        <w:rPr>
-          <w:color w:val="000000"/>
-          <w:sz w:val="21"/>
-          <w:szCs w:val="21"/>
-        </w:rPr>
-        <w:t>Accuracy of NN for ALL test set: 97.34</w:t>
-      </w:r>
-      <w:r>
-        <w:rPr>
-          <w:color w:val="000000"/>
-          <w:sz w:val="21"/>
-          <w:szCs w:val="21"/>
-        </w:rPr>
-        <w:t>0</w:t>
-      </w:r>
-      <w:r>
-        <w:rPr>
-          <w:color w:val="000000"/>
-          <w:sz w:val="21"/>
-          <w:szCs w:val="21"/>
-        </w:rPr>
-        <w:t>%</w:t>
-      </w:r>
-    </w:p>
-    <w:p>
-      <w:pPr>
-        <w:pStyle w:val="HTMLPreformatted"/>
-        <w:shd w:val="clear" w:color="auto" w:fill="FFFFFF"/>
-        <w:wordWrap w:val="0"/>
-        <w:textAlignment w:val="baseline"/>
-        <w:rPr>
-          <w:color w:val="000000"/>
-          <w:sz w:val="21"/>
-          <w:szCs w:val="21"/>
-        </w:rPr>
-      </w:pPr>
-      <w:r>
-        <w:rPr>
-          <w:color w:val="000000"/>
-          <w:sz w:val="21"/>
-          <w:szCs w:val="21"/>
-        </w:rPr>
-        <w:t>Accuracy of NN for PIE test set: 97.333%</w:t>
-      </w:r>
-    </w:p>
-    <w:p>
-      <w:pPr>
-        <w:pStyle w:val="HTMLPreformatted"/>
-        <w:shd w:val="clear" w:color="auto" w:fill="FFFFFF"/>
-        <w:wordWrap w:val="0"/>
-        <w:textAlignment w:val="baseline"/>
-        <w:rPr>
-          <w:color w:val="000000"/>
-          <w:sz w:val="21"/>
-          <w:szCs w:val="21"/>
-        </w:rPr>
-      </w:pPr>
-      <w:r>
-        <w:rPr>
-          <w:color w:val="000000"/>
-          <w:sz w:val="21"/>
-          <w:szCs w:val="21"/>
-        </w:rPr>
-        <w:t>Accuracy of NN for selfies test set: 100.0%</w:t>
-      </w:r>
-    </w:p>
-    <w:p>
-      <w:pPr>
-        <w:jc w:val="both"/>
+        <w:rPr>
+          <w:rFonts w:ascii="Arial" w:hAnsi="Arial" w:cs="Arial"/>
+        </w:rPr>
+      </w:pPr>
+      <w:r>
+        <w:br/>
+      </w:r>
+      <w:r>
         <w:rPr>
           <w:rFonts w:ascii="Arial" w:hAnsi="Arial" w:cs="Arial"/>
           <w:b/>
           <w:bCs/>
         </w:rPr>
-      </w:pPr>
-      <w:r>
-        <w:br/>
-      </w:r>
-      <w:r>
-        <w:rPr>
-          <w:rFonts w:ascii="Arial" w:hAnsi="Arial" w:cs="Arial"/>
-          <w:b/>
-          <w:bCs/>
-        </w:rPr>
-        <w:t>Experimenting with d</w:t>
-      </w:r>
-      <w:r>
-        <w:rPr>
-          <w:rFonts w:ascii="Arial" w:hAnsi="Arial" w:cs="Arial"/>
-          <w:b/>
-          <w:bCs/>
-        </w:rPr>
-        <w:t>ifferent network architectures</w:t>
+        <w:t>Experimenting with different network architectures</w:t>
       </w:r>
     </w:p>
     <w:p>
@@ -5411,7 +5717,19 @@
         <w:rPr>
           <w:rFonts w:ascii="Arial" w:hAnsi="Arial" w:cs="Arial"/>
         </w:rPr>
-        <w:t xml:space="preserve"> in Figure 20, where loss returns nan and accuracies do not improve over iterations and epochs. As mentioned in lecture, a composition of linear functions is still linear. Using </w:t>
+        <w:t xml:space="preserve"> in Figure 20, where loss </w:t>
+      </w:r>
+      <w:r>
+        <w:rPr>
+          <w:rFonts w:ascii="Arial" w:hAnsi="Arial" w:cs="Arial"/>
+        </w:rPr>
+        <w:t>is high</w:t>
+      </w:r>
+      <w:r>
+        <w:rPr>
+          <w:rFonts w:ascii="Arial" w:hAnsi="Arial" w:cs="Arial"/>
+        </w:rPr>
+        <w:t xml:space="preserve"> and accuracies do not improve over iterations and epochs. As mentioned in lecture, a composition of linear functions is still linear. Using </w:t>
       </w:r>
       <w:proofErr w:type="spellStart"/>
       <w:r>
@@ -5452,7 +5770,7 @@
           <w:b/>
           <w:bCs/>
         </w:rPr>
-        <w:t>1</w:t>
+        <w:t>19</w:t>
       </w:r>
       <w:r>
         <w:rPr>
@@ -5460,7 +5778,7 @@
           <w:b/>
           <w:bCs/>
         </w:rPr>
-        <w:t>9</w:t>
+        <w:t xml:space="preserve">                                  </w:t>
       </w:r>
       <w:r>
         <w:rPr>
@@ -5468,7 +5786,7 @@
           <w:b/>
           <w:bCs/>
         </w:rPr>
-        <w:t xml:space="preserve">                                    </w:t>
+        <w:t xml:space="preserve">               </w:t>
       </w:r>
       <w:r>
         <w:rPr>
@@ -5476,7 +5794,7 @@
           <w:b/>
           <w:bCs/>
         </w:rPr>
-        <w:t xml:space="preserve">                    </w:t>
+        <w:t xml:space="preserve">             Figure </w:t>
       </w:r>
       <w:r>
         <w:rPr>
@@ -5484,14 +5802,6 @@
           <w:b/>
           <w:bCs/>
         </w:rPr>
-        <w:t xml:space="preserve">             Figure </w:t>
-      </w:r>
-      <w:r>
-        <w:rPr>
-          <w:rFonts w:ascii="Arial" w:hAnsi="Arial" w:cs="Arial"/>
-          <w:b/>
-          <w:bCs/>
-        </w:rPr>
         <w:t>20</w:t>
       </w:r>
     </w:p>
@@ -5506,7 +5816,6 @@
         <w:rPr>
           <w:noProof/>
         </w:rPr>
-        <w:lastRenderedPageBreak/>
         <w:drawing>
           <wp:inline distT="0" distB="0" distL="0" distR="0" wp14:anchorId="535B407C" wp14:editId="30735FE0">
             <wp:extent cx="2715491" cy="981563"/>
@@ -5547,16 +5856,16 @@
         <w:rPr>
           <w:rFonts w:ascii="Arial" w:hAnsi="Arial" w:cs="Arial"/>
         </w:rPr>
-        <w:t xml:space="preserve">                  </w:t>
+        <w:t xml:space="preserve">        </w:t>
       </w:r>
       <w:r>
         <w:rPr>
           <w:noProof/>
         </w:rPr>
         <w:drawing>
-          <wp:inline distT="0" distB="0" distL="0" distR="0" wp14:anchorId="097C99EB" wp14:editId="72E50107">
-            <wp:extent cx="2229806" cy="1262078"/>
-            <wp:effectExtent l="0" t="0" r="0" b="0"/>
+          <wp:inline distT="0" distB="0" distL="0" distR="0" wp14:anchorId="4DFEE7CD" wp14:editId="251D5543">
+            <wp:extent cx="2757055" cy="1317705"/>
+            <wp:effectExtent l="0" t="0" r="5715" b="0"/>
             <wp:docPr id="21" name="Picture 21"/>
             <wp:cNvGraphicFramePr>
               <a:graphicFrameLocks xmlns:a="http://schemas.openxmlformats.org/drawingml/2006/main" noChangeAspect="1"/>
@@ -5577,7 +5886,7 @@
                   <pic:spPr>
                     <a:xfrm>
                       <a:off x="0" y="0"/>
-                      <a:ext cx="2254917" cy="1276291"/>
+                      <a:ext cx="2792060" cy="1334435"/>
                     </a:xfrm>
                     <a:prstGeom prst="rect">
                       <a:avLst/>
@@ -5646,7 +5955,13 @@
         <w:rPr>
           <w:rFonts w:ascii="Arial" w:hAnsi="Arial" w:cs="Arial"/>
         </w:rPr>
-        <w:t>61.346%</w:t>
+        <w:t>97.731</w:t>
+      </w:r>
+      <w:r>
+        <w:rPr>
+          <w:rFonts w:ascii="Arial" w:hAnsi="Arial" w:cs="Arial"/>
+        </w:rPr>
+        <w:t>%</w:t>
       </w:r>
       <w:r>
         <w:rPr>
@@ -5658,67 +5973,212 @@
         <w:rPr>
           <w:rFonts w:ascii="Arial" w:hAnsi="Arial" w:cs="Arial"/>
         </w:rPr>
-        <w:t>97.809%</w:t>
-      </w:r>
-      <w:r>
-        <w:rPr>
-          <w:rFonts w:ascii="Arial" w:hAnsi="Arial" w:cs="Arial"/>
-        </w:rPr>
-        <w:t xml:space="preserve"> respectively. In this set up, it seems like bs=5 is far too small and perhaps was overfitting to each sample per time and could not generalise. A larger b</w:t>
-      </w:r>
-      <w:r>
-        <w:rPr>
-          <w:rFonts w:ascii="Arial" w:hAnsi="Arial" w:cs="Arial"/>
-        </w:rPr>
-        <w:t xml:space="preserve">s </w:t>
-      </w:r>
-      <w:r>
-        <w:rPr>
-          <w:rFonts w:ascii="Arial" w:hAnsi="Arial" w:cs="Arial"/>
-        </w:rPr>
-        <w:t xml:space="preserve">at 50 improved the accuracy slightly from base case, although the improvements might be due to randomness. </w:t>
-      </w:r>
-      <w:r>
-        <w:rPr>
-          <w:rFonts w:ascii="Arial" w:hAnsi="Arial" w:cs="Arial"/>
-        </w:rPr>
-        <w:t xml:space="preserve">Inspired by the possible increase in accuracy, I also tried to increase bs further to 128, and increase number of epochs to 300 (with early stopping rule be if the last epoch iteration could hit 99% accuracy) so that there were sufficient update opportunities. The accuracies now drop slightly to </w:t>
-      </w:r>
-      <w:r>
-        <w:rPr>
-          <w:rFonts w:ascii="Arial" w:hAnsi="Arial" w:cs="Arial"/>
-        </w:rPr>
-        <w:t>96.557%</w:t>
-      </w:r>
-      <w:r>
-        <w:rPr>
-          <w:rFonts w:ascii="Arial" w:hAnsi="Arial" w:cs="Arial"/>
-        </w:rPr>
-        <w:t xml:space="preserve"> and exited at epoch=20. </w:t>
-      </w:r>
-      <w:r>
-        <w:rPr>
-          <w:rFonts w:ascii="Arial" w:hAnsi="Arial" w:cs="Arial"/>
-        </w:rPr>
-        <w:t xml:space="preserve">In general, given sufficient epochs, a larger bs seems to be </w:t>
-      </w:r>
-      <w:r>
-        <w:rPr>
-          <w:rFonts w:ascii="Arial" w:hAnsi="Arial" w:cs="Arial"/>
-        </w:rPr>
-        <w:t>return more</w:t>
-      </w:r>
-      <w:r>
-        <w:rPr>
-          <w:rFonts w:ascii="Arial" w:hAnsi="Arial" w:cs="Arial"/>
-        </w:rPr>
-        <w:t xml:space="preserve"> stable </w:t>
-      </w:r>
-      <w:r>
-        <w:rPr>
-          <w:rFonts w:ascii="Arial" w:hAnsi="Arial" w:cs="Arial"/>
-        </w:rPr>
-        <w:t>performance</w:t>
+        <w:t>96.792</w:t>
+      </w:r>
+      <w:r>
+        <w:rPr>
+          <w:rFonts w:ascii="Arial" w:hAnsi="Arial" w:cs="Arial"/>
+        </w:rPr>
+        <w:t>%</w:t>
+      </w:r>
+      <w:r>
+        <w:rPr>
+          <w:rFonts w:ascii="Arial" w:hAnsi="Arial" w:cs="Arial"/>
+        </w:rPr>
+        <w:t xml:space="preserve"> respectively. In this set up, it seems like bs=5</w:t>
+      </w:r>
+      <w:r>
+        <w:rPr>
+          <w:rFonts w:ascii="Arial" w:hAnsi="Arial" w:cs="Arial"/>
+        </w:rPr>
+        <w:t xml:space="preserve"> to 50 </w:t>
+      </w:r>
+      <w:r>
+        <w:rPr>
+          <w:rFonts w:ascii="Arial" w:hAnsi="Arial" w:cs="Arial"/>
+        </w:rPr>
+        <w:t xml:space="preserve">with 15 epochs </w:t>
+      </w:r>
+      <w:r>
+        <w:rPr>
+          <w:rFonts w:ascii="Arial" w:hAnsi="Arial" w:cs="Arial"/>
+        </w:rPr>
+        <w:t>were still suitable for training</w:t>
+      </w:r>
+      <w:r>
+        <w:rPr>
+          <w:rFonts w:ascii="Arial" w:hAnsi="Arial" w:cs="Arial"/>
+        </w:rPr>
+        <w:t>. T</w:t>
+      </w:r>
+      <w:r>
+        <w:rPr>
+          <w:rFonts w:ascii="Arial" w:hAnsi="Arial" w:cs="Arial"/>
+        </w:rPr>
+        <w:t xml:space="preserve">he </w:t>
+      </w:r>
+      <w:r>
+        <w:rPr>
+          <w:rFonts w:ascii="Arial" w:hAnsi="Arial" w:cs="Arial"/>
+        </w:rPr>
+        <w:t xml:space="preserve">slight drops </w:t>
+      </w:r>
+      <w:r>
+        <w:rPr>
+          <w:rFonts w:ascii="Arial" w:hAnsi="Arial" w:cs="Arial"/>
+        </w:rPr>
+        <w:t>fluctuations from base case</w:t>
+      </w:r>
+      <w:r>
+        <w:rPr>
+          <w:rFonts w:ascii="Arial" w:hAnsi="Arial" w:cs="Arial"/>
+        </w:rPr>
+        <w:t xml:space="preserve"> </w:t>
+      </w:r>
+      <w:r>
+        <w:rPr>
+          <w:rFonts w:ascii="Arial" w:hAnsi="Arial" w:cs="Arial"/>
+        </w:rPr>
+        <w:t xml:space="preserve">might be due to randomness. </w:t>
+      </w:r>
+      <w:r>
+        <w:rPr>
+          <w:rFonts w:ascii="Arial" w:hAnsi="Arial" w:cs="Arial"/>
+        </w:rPr>
+        <w:t xml:space="preserve">I also tried to increase bs further to </w:t>
+      </w:r>
+      <w:r>
+        <w:rPr>
+          <w:rFonts w:ascii="Arial" w:hAnsi="Arial" w:cs="Arial"/>
+        </w:rPr>
+        <w:t>128 and</w:t>
+      </w:r>
+      <w:r>
+        <w:rPr>
+          <w:rFonts w:ascii="Arial" w:hAnsi="Arial" w:cs="Arial"/>
+        </w:rPr>
+        <w:t xml:space="preserve"> increase</w:t>
+      </w:r>
+      <w:r>
+        <w:rPr>
+          <w:rFonts w:ascii="Arial" w:hAnsi="Arial" w:cs="Arial"/>
+        </w:rPr>
+        <w:t>d the</w:t>
+      </w:r>
+      <w:r>
+        <w:rPr>
+          <w:rFonts w:ascii="Arial" w:hAnsi="Arial" w:cs="Arial"/>
+        </w:rPr>
+        <w:t xml:space="preserve"> number of epochs to 300 (with early stopping rule be if the last epoch iteration could hit 99% accuracy) so that there were sufficient update opportunities. The </w:t>
+      </w:r>
+      <w:r>
+        <w:rPr>
+          <w:rFonts w:ascii="Arial" w:hAnsi="Arial" w:cs="Arial"/>
+        </w:rPr>
+        <w:t>accuracy was</w:t>
+      </w:r>
+      <w:r>
+        <w:rPr>
+          <w:rFonts w:ascii="Arial" w:hAnsi="Arial" w:cs="Arial"/>
+        </w:rPr>
+        <w:t xml:space="preserve"> </w:t>
+      </w:r>
+      <w:r>
+        <w:rPr>
+          <w:rFonts w:ascii="Arial" w:hAnsi="Arial" w:cs="Arial"/>
+        </w:rPr>
+        <w:t>fell slightly to</w:t>
+      </w:r>
+      <w:r>
+        <w:rPr>
+          <w:rFonts w:ascii="Arial" w:hAnsi="Arial" w:cs="Arial"/>
+        </w:rPr>
+        <w:t xml:space="preserve"> </w:t>
+      </w:r>
+      <w:r>
+        <w:rPr>
+          <w:rFonts w:ascii="Arial" w:hAnsi="Arial" w:cs="Arial"/>
+        </w:rPr>
+        <w:t>95.696</w:t>
+      </w:r>
+      <w:r>
+        <w:rPr>
+          <w:rFonts w:ascii="Arial" w:hAnsi="Arial" w:cs="Arial"/>
+        </w:rPr>
+        <w:t>%</w:t>
+      </w:r>
+      <w:r>
+        <w:rPr>
+          <w:rFonts w:ascii="Arial" w:hAnsi="Arial" w:cs="Arial"/>
+        </w:rPr>
+        <w:t xml:space="preserve"> </w:t>
+      </w:r>
+      <w:r>
+        <w:rPr>
+          <w:rFonts w:ascii="Arial" w:hAnsi="Arial" w:cs="Arial"/>
+        </w:rPr>
+        <w:lastRenderedPageBreak/>
+        <w:t>and exited at epoch=</w:t>
+      </w:r>
+      <w:r>
+        <w:rPr>
+          <w:rFonts w:ascii="Arial" w:hAnsi="Arial" w:cs="Arial"/>
+        </w:rPr>
+        <w:t>6</w:t>
+      </w:r>
+      <w:r>
+        <w:rPr>
+          <w:rFonts w:ascii="Arial" w:hAnsi="Arial" w:cs="Arial"/>
+        </w:rPr>
+        <w:t xml:space="preserve">0. In general, </w:t>
+      </w:r>
+      <w:r>
+        <w:rPr>
+          <w:rFonts w:ascii="Arial" w:hAnsi="Arial" w:cs="Arial"/>
+        </w:rPr>
+        <w:t xml:space="preserve">for this exploration, </w:t>
+      </w:r>
+      <w:r>
+        <w:rPr>
+          <w:rFonts w:ascii="Arial" w:hAnsi="Arial" w:cs="Arial"/>
+        </w:rPr>
+        <w:t xml:space="preserve">a larger bs seems to return </w:t>
+      </w:r>
+      <w:r>
+        <w:rPr>
+          <w:rFonts w:ascii="Arial" w:hAnsi="Arial" w:cs="Arial"/>
+        </w:rPr>
+        <w:t xml:space="preserve">slightly </w:t>
+      </w:r>
+      <w:r>
+        <w:rPr>
+          <w:rFonts w:ascii="Arial" w:hAnsi="Arial" w:cs="Arial"/>
+        </w:rPr>
+        <w:t>worse</w:t>
+      </w:r>
+      <w:r>
+        <w:rPr>
+          <w:rFonts w:ascii="Arial" w:hAnsi="Arial" w:cs="Arial"/>
+        </w:rPr>
+        <w:t xml:space="preserve"> performance</w:t>
+      </w:r>
+      <w:r>
+        <w:rPr>
+          <w:rFonts w:ascii="Arial" w:hAnsi="Arial" w:cs="Arial"/>
+        </w:rPr>
+        <w:t xml:space="preserve">, although the differences </w:t>
+      </w:r>
+      <w:r>
+        <w:rPr>
+          <w:rFonts w:ascii="Arial" w:hAnsi="Arial" w:cs="Arial"/>
+        </w:rPr>
+        <w:t xml:space="preserve">in </w:t>
+      </w:r>
+      <w:r>
+        <w:rPr>
+          <w:rFonts w:ascii="Arial" w:hAnsi="Arial" w:cs="Arial"/>
+        </w:rPr>
+        <w:t>outcomes might be due to some random factor</w:t>
       </w:r>
       <w:r>
         <w:rPr>
@@ -5767,9 +6227,192 @@
       </w:pPr>
       <w:r>
         <w:rPr>
-          <w:rFonts w:ascii="Arial" w:hAnsi="Arial" w:cs="Arial"/>
-        </w:rPr>
-        <w:t>While building the model, I noticed that there</w:t>
+          <w:noProof/>
+        </w:rPr>
+        <w:drawing>
+          <wp:anchor distT="0" distB="0" distL="114300" distR="114300" simplePos="0" relativeHeight="251658240" behindDoc="0" locked="0" layoutInCell="1" allowOverlap="1" wp14:anchorId="388044A5" wp14:editId="3D5F2EDA">
+            <wp:simplePos x="0" y="0"/>
+            <wp:positionH relativeFrom="margin">
+              <wp:align>left</wp:align>
+            </wp:positionH>
+            <wp:positionV relativeFrom="paragraph">
+              <wp:posOffset>151361</wp:posOffset>
+            </wp:positionV>
+            <wp:extent cx="2646218" cy="1268089"/>
+            <wp:effectExtent l="0" t="0" r="1905" b="8890"/>
+            <wp:wrapSquare wrapText="bothSides"/>
+            <wp:docPr id="24" name="Picture 24"/>
+            <wp:cNvGraphicFramePr>
+              <a:graphicFrameLocks xmlns:a="http://schemas.openxmlformats.org/drawingml/2006/main" noChangeAspect="1"/>
+            </wp:cNvGraphicFramePr>
+            <a:graphic xmlns:a="http://schemas.openxmlformats.org/drawingml/2006/main">
+              <a:graphicData uri="http://schemas.openxmlformats.org/drawingml/2006/picture">
+                <pic:pic xmlns:pic="http://schemas.openxmlformats.org/drawingml/2006/picture">
+                  <pic:nvPicPr>
+                    <pic:cNvPr id="1" name=""/>
+                    <pic:cNvPicPr/>
+                  </pic:nvPicPr>
+                  <pic:blipFill>
+                    <a:blip r:embed="rId29">
+                      <a:extLst>
+                        <a:ext uri="{28A0092B-C50C-407E-A947-70E740481C1C}">
+                          <a14:useLocalDpi xmlns:a14="http://schemas.microsoft.com/office/drawing/2010/main" val="0"/>
+                        </a:ext>
+                      </a:extLst>
+                    </a:blip>
+                    <a:stretch>
+                      <a:fillRect/>
+                    </a:stretch>
+                  </pic:blipFill>
+                  <pic:spPr>
+                    <a:xfrm>
+                      <a:off x="0" y="0"/>
+                      <a:ext cx="2646218" cy="1268089"/>
+                    </a:xfrm>
+                    <a:prstGeom prst="rect">
+                      <a:avLst/>
+                    </a:prstGeom>
+                  </pic:spPr>
+                </pic:pic>
+              </a:graphicData>
+            </a:graphic>
+          </wp:anchor>
+        </w:drawing>
+      </w:r>
+      <w:r>
+        <w:rPr>
+          <w:noProof/>
+        </w:rPr>
+        <mc:AlternateContent>
+          <mc:Choice Requires="wps">
+            <w:drawing>
+              <wp:anchor distT="0" distB="0" distL="114300" distR="114300" simplePos="0" relativeHeight="251660288" behindDoc="0" locked="0" layoutInCell="1" allowOverlap="1" wp14:anchorId="54562127" wp14:editId="59B64F5C">
+                <wp:simplePos x="0" y="0"/>
+                <wp:positionH relativeFrom="margin">
+                  <wp:align>left</wp:align>
+                </wp:positionH>
+                <wp:positionV relativeFrom="paragraph">
+                  <wp:posOffset>1496176</wp:posOffset>
+                </wp:positionV>
+                <wp:extent cx="2646045" cy="210185"/>
+                <wp:effectExtent l="0" t="0" r="1905" b="0"/>
+                <wp:wrapSquare wrapText="bothSides"/>
+                <wp:docPr id="25" name="Text Box 25"/>
+                <wp:cNvGraphicFramePr/>
+                <a:graphic xmlns:a="http://schemas.openxmlformats.org/drawingml/2006/main">
+                  <a:graphicData uri="http://schemas.microsoft.com/office/word/2010/wordprocessingShape">
+                    <wps:wsp>
+                      <wps:cNvSpPr txBox="1"/>
+                      <wps:spPr>
+                        <a:xfrm>
+                          <a:off x="0" y="0"/>
+                          <a:ext cx="2646045" cy="210185"/>
+                        </a:xfrm>
+                        <a:prstGeom prst="rect">
+                          <a:avLst/>
+                        </a:prstGeom>
+                        <a:solidFill>
+                          <a:prstClr val="white"/>
+                        </a:solidFill>
+                        <a:ln>
+                          <a:noFill/>
+                        </a:ln>
+                      </wps:spPr>
+                      <wps:txbx>
+                        <w:txbxContent>
+                          <w:p>
+                            <w:pPr>
+                              <w:spacing w:line="276" w:lineRule="auto"/>
+                              <w:jc w:val="center"/>
+                              <w:rPr>
+                                <w:rFonts w:ascii="Arial" w:hAnsi="Arial" w:cs="Arial"/>
+                                <w:b/>
+                                <w:bCs/>
+                              </w:rPr>
+                            </w:pPr>
+                            <w:r>
+                              <w:rPr>
+                                <w:rFonts w:ascii="Arial" w:hAnsi="Arial" w:cs="Arial"/>
+                                <w:b/>
+                                <w:bCs/>
+                              </w:rPr>
+                              <w:t xml:space="preserve">Figure </w:t>
+                            </w:r>
+                            <w:r>
+                              <w:rPr>
+                                <w:rFonts w:ascii="Arial" w:hAnsi="Arial" w:cs="Arial"/>
+                                <w:b/>
+                                <w:bCs/>
+                              </w:rPr>
+                              <w:t>21</w:t>
+                            </w:r>
+                          </w:p>
+                        </w:txbxContent>
+                      </wps:txbx>
+                      <wps:bodyPr rot="0" spcFirstLastPara="0" vertOverflow="overflow" horzOverflow="overflow" vert="horz" wrap="square" lIns="0" tIns="0" rIns="0" bIns="0" numCol="1" spcCol="0" rtlCol="0" fromWordArt="0" anchor="t" anchorCtr="0" forceAA="0" compatLnSpc="1">
+                        <a:prstTxWarp prst="textNoShape">
+                          <a:avLst/>
+                        </a:prstTxWarp>
+                        <a:noAutofit/>
+                      </wps:bodyPr>
+                    </wps:wsp>
+                  </a:graphicData>
+                </a:graphic>
+                <wp14:sizeRelV relativeFrom="margin">
+                  <wp14:pctHeight>0</wp14:pctHeight>
+                </wp14:sizeRelV>
+              </wp:anchor>
+            </w:drawing>
+          </mc:Choice>
+          <mc:Fallback>
+            <w:pict>
+              <v:shapetype w14:anchorId="54562127" id="_x0000_t202" coordsize="21600,21600" o:spt="202" path="m,l,21600r21600,l21600,xe">
+                <v:stroke joinstyle="miter"/>
+                <v:path gradientshapeok="t" o:connecttype="rect"/>
+              </v:shapetype>
+              <v:shape id="Text Box 25" o:spid="_x0000_s1026" type="#_x0000_t202" style="position:absolute;left:0;text-align:left;margin-left:0;margin-top:117.8pt;width:208.35pt;height:16.55pt;z-index:251660288;visibility:visible;mso-wrap-style:square;mso-height-percent:0;mso-wrap-distance-left:9pt;mso-wrap-distance-top:0;mso-wrap-distance-right:9pt;mso-wrap-distance-bottom:0;mso-position-horizontal:left;mso-position-horizontal-relative:margin;mso-position-vertical:absolute;mso-position-vertical-relative:text;mso-height-percent:0;mso-height-relative:margin;v-text-anchor:top" o:gfxdata="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" stroked="f">
+                <v:textbox inset="0,0,0,0">
+                  <w:txbxContent>
+                    <w:p>
+                      <w:pPr>
+                        <w:spacing w:line="276" w:lineRule="auto"/>
+                        <w:jc w:val="center"/>
+                        <w:rPr>
+                          <w:rFonts w:ascii="Arial" w:hAnsi="Arial" w:cs="Arial"/>
+                          <w:b/>
+                          <w:bCs/>
+                        </w:rPr>
+                      </w:pPr>
+                      <w:r>
+                        <w:rPr>
+                          <w:rFonts w:ascii="Arial" w:hAnsi="Arial" w:cs="Arial"/>
+                          <w:b/>
+                          <w:bCs/>
+                        </w:rPr>
+                        <w:t xml:space="preserve">Figure </w:t>
+                      </w:r>
+                      <w:r>
+                        <w:rPr>
+                          <w:rFonts w:ascii="Arial" w:hAnsi="Arial" w:cs="Arial"/>
+                          <w:b/>
+                          <w:bCs/>
+                        </w:rPr>
+                        <w:t>21</w:t>
+                      </w:r>
+                    </w:p>
+                  </w:txbxContent>
+                </v:textbox>
+                <w10:wrap type="square" anchorx="margin"/>
+              </v:shape>
+            </w:pict>
+          </mc:Fallback>
+        </mc:AlternateContent>
+      </w:r>
+      <w:r>
+        <w:rPr>
+          <w:rFonts w:ascii="Arial" w:hAnsi="Arial" w:cs="Arial"/>
+        </w:rPr>
+        <w:t>While building the model, there</w:t>
       </w:r>
       <w:r>
         <w:rPr>
@@ -5799,7 +6442,19 @@
         <w:rPr>
           <w:rFonts w:ascii="Arial" w:hAnsi="Arial" w:cs="Arial"/>
         </w:rPr>
-        <w:t xml:space="preserve"> update over iterations. It seems that there </w:t>
+        <w:t xml:space="preserve"> </w:t>
+      </w:r>
+      <w:r>
+        <w:rPr>
+          <w:rFonts w:ascii="Arial" w:hAnsi="Arial" w:cs="Arial"/>
+        </w:rPr>
+        <w:t>reduce</w:t>
+      </w:r>
+      <w:r>
+        <w:rPr>
+          <w:rFonts w:ascii="Arial" w:hAnsi="Arial" w:cs="Arial"/>
+        </w:rPr>
+        <w:t xml:space="preserve"> over iterations. It seems that there </w:t>
       </w:r>
       <w:r>
         <w:rPr>
@@ -5865,37 +6520,19 @@
         <w:rPr>
           <w:rFonts w:ascii="Arial" w:hAnsi="Arial" w:cs="Arial"/>
         </w:rPr>
-        <w:t xml:space="preserve">. </w:t>
-      </w:r>
-      <w:r>
-        <w:rPr>
-          <w:rFonts w:ascii="Arial" w:hAnsi="Arial" w:cs="Arial"/>
-        </w:rPr>
-        <w:t>I reran the base case three times, with</w:t>
-      </w:r>
-      <w:r>
-        <w:rPr>
-          <w:rFonts w:ascii="Arial" w:hAnsi="Arial" w:cs="Arial"/>
-        </w:rPr>
         <w:t xml:space="preserve"> </w:t>
       </w:r>
       <w:r>
         <w:rPr>
           <w:rFonts w:ascii="Arial" w:hAnsi="Arial" w:cs="Arial"/>
         </w:rPr>
-        <w:t xml:space="preserve">test set </w:t>
-      </w:r>
-      <w:r>
-        <w:rPr>
-          <w:rFonts w:ascii="Arial" w:hAnsi="Arial" w:cs="Arial"/>
-        </w:rPr>
-        <w:t xml:space="preserve">accuracies </w:t>
-      </w:r>
-      <w:r>
-        <w:rPr>
-          <w:rFonts w:ascii="Arial" w:hAnsi="Arial" w:cs="Arial"/>
-        </w:rPr>
-        <w:t>of</w:t>
+        <w:t>with clipping value set at 1, which was done for all the above cases</w:t>
+      </w:r>
+      <w:r>
+        <w:rPr>
+          <w:rFonts w:ascii="Arial" w:hAnsi="Arial" w:cs="Arial"/>
+        </w:rPr>
+        <w:t>.</w:t>
       </w:r>
       <w:r>
         <w:rPr>
@@ -5907,7 +6544,105 @@
         <w:rPr>
           <w:rFonts w:ascii="Arial" w:hAnsi="Arial" w:cs="Arial"/>
         </w:rPr>
-        <w:t>96.792</w:t>
+        <w:t>On top of this</w:t>
+      </w:r>
+      <w:r>
+        <w:rPr>
+          <w:rFonts w:ascii="Arial" w:hAnsi="Arial" w:cs="Arial"/>
+        </w:rPr>
+        <w:t>, I also</w:t>
+      </w:r>
+      <w:r>
+        <w:rPr>
+          <w:rFonts w:ascii="Arial" w:hAnsi="Arial" w:cs="Arial"/>
+        </w:rPr>
+        <w:t xml:space="preserve"> </w:t>
+      </w:r>
+      <w:r>
+        <w:rPr>
+          <w:rFonts w:ascii="Arial" w:hAnsi="Arial" w:cs="Arial"/>
+        </w:rPr>
+        <w:t>set the random seeds</w:t>
+      </w:r>
+      <w:r>
+        <w:rPr>
+          <w:rFonts w:ascii="Arial" w:hAnsi="Arial" w:cs="Arial"/>
+        </w:rPr>
+        <w:t xml:space="preserve"> </w:t>
+      </w:r>
+      <w:r>
+        <w:rPr>
+          <w:rFonts w:ascii="Arial" w:hAnsi="Arial" w:cs="Arial"/>
+        </w:rPr>
+        <w:t xml:space="preserve">to a fixed number </w:t>
+      </w:r>
+      <w:r>
+        <w:rPr>
+          <w:rFonts w:ascii="Arial" w:hAnsi="Arial" w:cs="Arial"/>
+        </w:rPr>
+        <w:t xml:space="preserve">(seed=123) </w:t>
+      </w:r>
+      <w:r>
+        <w:rPr>
+          <w:rFonts w:ascii="Arial" w:hAnsi="Arial" w:cs="Arial"/>
+        </w:rPr>
+        <w:t xml:space="preserve">for </w:t>
+      </w:r>
+      <w:r>
+        <w:rPr>
+          <w:rFonts w:ascii="Arial" w:hAnsi="Arial" w:cs="Arial"/>
+        </w:rPr>
+        <w:t>better</w:t>
+      </w:r>
+      <w:r>
+        <w:rPr>
+          <w:rFonts w:ascii="Arial" w:hAnsi="Arial" w:cs="Arial"/>
+        </w:rPr>
+        <w:t xml:space="preserve"> </w:t>
+      </w:r>
+      <w:r>
+        <w:rPr>
+          <w:rFonts w:ascii="Arial" w:hAnsi="Arial" w:cs="Arial"/>
+        </w:rPr>
+        <w:t>reproducibility</w:t>
+      </w:r>
+      <w:r>
+        <w:rPr>
+          <w:rFonts w:ascii="Arial" w:hAnsi="Arial" w:cs="Arial"/>
+        </w:rPr>
+        <w:t xml:space="preserve"> as shown in Figure 21.</w:t>
+      </w:r>
+    </w:p>
+    <w:p>
+      <w:pPr>
+        <w:jc w:val="both"/>
+        <w:rPr>
+          <w:rFonts w:ascii="Arial" w:hAnsi="Arial" w:cs="Arial"/>
+        </w:rPr>
+      </w:pPr>
+      <w:r>
+        <w:rPr>
+          <w:rFonts w:ascii="Arial" w:hAnsi="Arial" w:cs="Arial"/>
+        </w:rPr>
+        <w:t xml:space="preserve">To show the importance of gradient clipping and seeds, I reran the base case three times without gradient clipping and with three </w:t>
+      </w:r>
+      <w:r>
+        <w:rPr>
+          <w:rFonts w:ascii="Arial" w:hAnsi="Arial" w:cs="Arial"/>
+        </w:rPr>
+        <w:t xml:space="preserve">different </w:t>
+      </w:r>
+      <w:r>
+        <w:rPr>
+          <w:rFonts w:ascii="Arial" w:hAnsi="Arial" w:cs="Arial"/>
+        </w:rPr>
+        <w:t xml:space="preserve">seed numbers (123 (same as base), 234, 345). The corresponding test accuracies were </w:t>
+      </w:r>
+      <w:r>
+        <w:rPr>
+          <w:rFonts w:ascii="Arial" w:hAnsi="Arial" w:cs="Arial"/>
+        </w:rPr>
+        <w:t>87.559</w:t>
       </w:r>
       <w:r>
         <w:rPr>
@@ -5919,7 +6654,7 @@
         <w:rPr>
           <w:rFonts w:ascii="Arial" w:hAnsi="Arial" w:cs="Arial"/>
         </w:rPr>
-        <w:t>97.731</w:t>
+        <w:t>97.418</w:t>
       </w:r>
       <w:r>
         <w:rPr>
@@ -5937,7 +6672,7 @@
         <w:rPr>
           <w:rFonts w:ascii="Arial" w:hAnsi="Arial" w:cs="Arial"/>
         </w:rPr>
-        <w:t>97.653</w:t>
+        <w:t>93.192</w:t>
       </w:r>
       <w:r>
         <w:rPr>
@@ -5949,136 +6684,38 @@
         <w:rPr>
           <w:rFonts w:ascii="Arial" w:hAnsi="Arial" w:cs="Arial"/>
         </w:rPr>
-        <w:t xml:space="preserve"> respectively</w:t>
-      </w:r>
-      <w:r>
-        <w:rPr>
-          <w:rFonts w:ascii="Arial" w:hAnsi="Arial" w:cs="Arial"/>
-        </w:rPr>
-        <w:t xml:space="preserve">, suggesting </w:t>
-      </w:r>
-      <w:r>
-        <w:rPr>
-          <w:rFonts w:ascii="Arial" w:hAnsi="Arial" w:cs="Arial"/>
-        </w:rPr>
-        <w:t>some</w:t>
-      </w:r>
-      <w:r>
-        <w:rPr>
-          <w:rFonts w:ascii="Arial" w:hAnsi="Arial" w:cs="Arial"/>
-        </w:rPr>
-        <w:t xml:space="preserve"> stability in</w:t>
-      </w:r>
-      <w:r>
-        <w:rPr>
-          <w:rFonts w:ascii="Arial" w:hAnsi="Arial" w:cs="Arial"/>
-        </w:rPr>
-        <w:t xml:space="preserve"> results</w:t>
-      </w:r>
-      <w:r>
-        <w:rPr>
-          <w:rFonts w:ascii="Arial" w:hAnsi="Arial" w:cs="Arial"/>
-        </w:rPr>
-        <w:t xml:space="preserve">. </w:t>
-      </w:r>
-      <w:r>
-        <w:rPr>
-          <w:rFonts w:ascii="Arial" w:hAnsi="Arial" w:cs="Arial"/>
-        </w:rPr>
-        <w:t xml:space="preserve">On top of this, </w:t>
-      </w:r>
-      <w:r>
-        <w:rPr>
-          <w:rFonts w:ascii="Arial" w:hAnsi="Arial" w:cs="Arial"/>
-        </w:rPr>
-        <w:t xml:space="preserve">in the future, </w:t>
-      </w:r>
-      <w:r>
-        <w:rPr>
-          <w:rFonts w:ascii="Arial" w:hAnsi="Arial" w:cs="Arial"/>
-        </w:rPr>
-        <w:t>I could also</w:t>
-      </w:r>
-      <w:r>
-        <w:rPr>
-          <w:rFonts w:ascii="Arial" w:hAnsi="Arial" w:cs="Arial"/>
-        </w:rPr>
-        <w:t xml:space="preserve"> set </w:t>
-      </w:r>
-      <w:proofErr w:type="spellStart"/>
-      <w:proofErr w:type="gramStart"/>
-      <w:r>
-        <w:rPr>
-          <w:rFonts w:ascii="Arial" w:hAnsi="Arial" w:cs="Arial"/>
-        </w:rPr>
-        <w:t>torch.seed</w:t>
-      </w:r>
-      <w:proofErr w:type="spellEnd"/>
-      <w:proofErr w:type="gramEnd"/>
-      <w:r>
-        <w:rPr>
-          <w:rFonts w:ascii="Arial" w:hAnsi="Arial" w:cs="Arial"/>
-        </w:rPr>
-        <w:t xml:space="preserve"> </w:t>
-      </w:r>
-      <w:r>
-        <w:rPr>
-          <w:rFonts w:ascii="Arial" w:hAnsi="Arial" w:cs="Arial"/>
-        </w:rPr>
-        <w:t xml:space="preserve">and </w:t>
-      </w:r>
-      <w:proofErr w:type="spellStart"/>
-      <w:r>
-        <w:rPr>
-          <w:rFonts w:ascii="Arial" w:hAnsi="Arial" w:cs="Arial"/>
-        </w:rPr>
-        <w:t>random.seed</w:t>
-      </w:r>
-      <w:proofErr w:type="spellEnd"/>
-      <w:r>
-        <w:rPr>
-          <w:rFonts w:ascii="Arial" w:hAnsi="Arial" w:cs="Arial"/>
-        </w:rPr>
-        <w:t xml:space="preserve"> </w:t>
-      </w:r>
-      <w:r>
-        <w:rPr>
-          <w:rFonts w:ascii="Arial" w:hAnsi="Arial" w:cs="Arial"/>
-        </w:rPr>
-        <w:t xml:space="preserve">to a fixed number for </w:t>
-      </w:r>
-      <w:r>
-        <w:rPr>
-          <w:rFonts w:ascii="Arial" w:hAnsi="Arial" w:cs="Arial"/>
-        </w:rPr>
-        <w:t>better</w:t>
-      </w:r>
-      <w:r>
-        <w:rPr>
-          <w:rFonts w:ascii="Arial" w:hAnsi="Arial" w:cs="Arial"/>
-        </w:rPr>
-        <w:t xml:space="preserve"> </w:t>
-      </w:r>
-      <w:r>
-        <w:rPr>
-          <w:rFonts w:ascii="Arial" w:hAnsi="Arial" w:cs="Arial"/>
-        </w:rPr>
-        <w:t>reproducibility</w:t>
-      </w:r>
-      <w:r>
-        <w:rPr>
-          <w:rFonts w:ascii="Arial" w:hAnsi="Arial" w:cs="Arial"/>
-        </w:rPr>
-        <w:t>.</w:t>
-      </w:r>
-    </w:p>
-    <w:p>
-      <w:pPr>
-        <w:jc w:val="both"/>
-        <w:rPr>
-          <w:rFonts w:ascii="Arial" w:hAnsi="Arial" w:cs="Arial"/>
-        </w:rPr>
-      </w:pPr>
+        <w:t xml:space="preserve">, suggesting some </w:t>
+      </w:r>
+      <w:r>
+        <w:rPr>
+          <w:rFonts w:ascii="Arial" w:hAnsi="Arial" w:cs="Arial"/>
+        </w:rPr>
+        <w:t>in</w:t>
+      </w:r>
+      <w:r>
+        <w:rPr>
+          <w:rFonts w:ascii="Arial" w:hAnsi="Arial" w:cs="Arial"/>
+        </w:rPr>
+        <w:t>stability in results</w:t>
+      </w:r>
+      <w:r>
+        <w:rPr>
+          <w:rFonts w:ascii="Arial" w:hAnsi="Arial" w:cs="Arial"/>
+        </w:rPr>
+        <w:t xml:space="preserve"> if gradient clipping and seeds were not set properly when </w:t>
+      </w:r>
+      <w:r>
+        <w:rPr>
+          <w:rFonts w:ascii="Arial" w:hAnsi="Arial" w:cs="Arial"/>
+        </w:rPr>
+        <w:t>one uses</w:t>
+      </w:r>
+      <w:r>
+        <w:rPr>
+          <w:rFonts w:ascii="Arial" w:hAnsi="Arial" w:cs="Arial"/>
+        </w:rPr>
+        <w:t xml:space="preserve"> NN models.</w:t>
+      </w:r>
     </w:p>
     <w:p>
       <w:pPr>
@@ -6103,7 +6740,19 @@
         <w:rPr>
           <w:rFonts w:ascii="Arial" w:hAnsi="Arial" w:cs="Arial"/>
         </w:rPr>
-        <w:t>In summary, this report analysed images by performing feature extraction, visualisation, classification and clustering using techniques like PCA, LDA, GMM, SVM, and NNs.</w:t>
+        <w:t xml:space="preserve">In summary, this report analysed </w:t>
+      </w:r>
+      <w:r>
+        <w:rPr>
+          <w:rFonts w:ascii="Arial" w:hAnsi="Arial" w:cs="Arial"/>
+        </w:rPr>
+        <w:t>face images</w:t>
+      </w:r>
+      <w:r>
+        <w:rPr>
+          <w:rFonts w:ascii="Arial" w:hAnsi="Arial" w:cs="Arial"/>
+        </w:rPr>
+        <w:t xml:space="preserve"> by performing feature extraction, visualisation, classification and clustering using techniques like PCA, LDA, GMM, SVM, and NNs.</w:t>
       </w:r>
     </w:p>
     <w:p>
@@ -6201,13 +6850,43 @@
         <w:rPr>
           <w:rFonts w:ascii="Arial" w:hAnsi="Arial" w:cs="Arial"/>
         </w:rPr>
-        <w:t>The best classifier turned out to be linear SVM which was able to achieve 98.513% accuracy at best. This was followed by NN model which was able to achieve 97.</w:t>
-      </w:r>
-      <w:r>
-        <w:rPr>
-          <w:rFonts w:ascii="Arial" w:hAnsi="Arial" w:cs="Arial"/>
-        </w:rPr>
-        <w:t>809%</w:t>
+        <w:t xml:space="preserve">The best </w:t>
+      </w:r>
+      <w:r>
+        <w:rPr>
+          <w:rFonts w:ascii="Arial" w:hAnsi="Arial" w:cs="Arial"/>
+        </w:rPr>
+        <w:t xml:space="preserve">face recognition </w:t>
+      </w:r>
+      <w:r>
+        <w:rPr>
+          <w:rFonts w:ascii="Arial" w:hAnsi="Arial" w:cs="Arial"/>
+        </w:rPr>
+        <w:t xml:space="preserve">classifier </w:t>
+      </w:r>
+      <w:r>
+        <w:rPr>
+          <w:rFonts w:ascii="Arial" w:hAnsi="Arial" w:cs="Arial"/>
+        </w:rPr>
+        <w:t>in this study was the</w:t>
+      </w:r>
+      <w:r>
+        <w:rPr>
+          <w:rFonts w:ascii="Arial" w:hAnsi="Arial" w:cs="Arial"/>
+        </w:rPr>
+        <w:t xml:space="preserve"> linear SVM which was able to achieve 98.513% accuracy at best. This was followed by NN model which was able to achieve </w:t>
+      </w:r>
+      <w:r>
+        <w:rPr>
+          <w:rFonts w:ascii="Arial" w:hAnsi="Arial" w:cs="Arial"/>
+        </w:rPr>
+        <w:t>97.574</w:t>
+      </w:r>
+      <w:r>
+        <w:rPr>
+          <w:rFonts w:ascii="Arial" w:hAnsi="Arial" w:cs="Arial"/>
+        </w:rPr>
+        <w:t>%</w:t>
       </w:r>
       <w:r>
         <w:rPr>
@@ -6219,7 +6898,7 @@
         <w:rPr>
           <w:rFonts w:ascii="Arial" w:hAnsi="Arial" w:cs="Arial"/>
         </w:rPr>
-        <w:t xml:space="preserve">at best with some tuning of batch size. </w:t>
+        <w:t xml:space="preserve">at best. </w:t>
       </w:r>
       <w:r>
         <w:rPr>
@@ -6274,6 +6953,24 @@
           <w:rFonts w:ascii="Arial" w:hAnsi="Arial" w:cs="Arial"/>
         </w:rPr>
         <w:t xml:space="preserve"> this report.</w:t>
+      </w:r>
+      <w:r>
+        <w:rPr>
+          <w:rFonts w:ascii="Arial" w:hAnsi="Arial" w:cs="Arial"/>
+        </w:rPr>
+        <w:t xml:space="preserve"> </w:t>
+      </w:r>
+      <w:r>
+        <w:rPr>
+          <w:rFonts w:ascii="Arial" w:hAnsi="Arial" w:cs="Arial"/>
+        </w:rPr>
+        <w:t xml:space="preserve">Nevertheless, </w:t>
+      </w:r>
+      <w:r>
+        <w:rPr>
+          <w:rFonts w:ascii="Arial" w:hAnsi="Arial" w:cs="Arial"/>
+        </w:rPr>
+        <w:t>SVMs were much easier to implement with less intricacies, and thus might be preferred in some situations (e.g. prototyping).</w:t>
       </w:r>
     </w:p>
     <w:p>
@@ -6286,17 +6983,15 @@
           <w:szCs w:val="26"/>
         </w:rPr>
       </w:pPr>
-    </w:p>
-    <w:p>
-      <w:pPr>
-        <w:spacing w:line="276" w:lineRule="auto"/>
+      <w:r>
         <w:rPr>
           <w:rFonts w:asciiTheme="majorHAnsi" w:eastAsiaTheme="majorEastAsia" w:hAnsiTheme="majorHAnsi" w:cstheme="majorBidi"/>
           <w:color w:val="2F5496" w:themeColor="accent1" w:themeShade="BF"/>
           <w:sz w:val="26"/>
           <w:szCs w:val="26"/>
         </w:rPr>
-      </w:pPr>
+        <w:t xml:space="preserve">D. </w:t>
+      </w:r>
       <w:r>
         <w:rPr>
           <w:rFonts w:asciiTheme="majorHAnsi" w:eastAsiaTheme="majorEastAsia" w:hAnsiTheme="majorHAnsi" w:cstheme="majorBidi"/>
@@ -6304,15 +6999,6 @@
           <w:sz w:val="26"/>
           <w:szCs w:val="26"/>
         </w:rPr>
-        <w:t xml:space="preserve">D. </w:t>
-      </w:r>
-      <w:r>
-        <w:rPr>
-          <w:rFonts w:asciiTheme="majorHAnsi" w:eastAsiaTheme="majorEastAsia" w:hAnsiTheme="majorHAnsi" w:cstheme="majorBidi"/>
-          <w:color w:val="2F5496" w:themeColor="accent1" w:themeShade="BF"/>
-          <w:sz w:val="26"/>
-          <w:szCs w:val="26"/>
-        </w:rPr>
         <w:t>References</w:t>
       </w:r>
     </w:p>
@@ -6339,8 +7025,8 @@
       </w:r>
     </w:p>
     <w:sectPr>
-      <w:headerReference w:type="default" r:id="rId29"/>
-      <w:footerReference w:type="default" r:id="rId30"/>
+      <w:headerReference w:type="default" r:id="rId30"/>
+      <w:footerReference w:type="default" r:id="rId31"/>
       <w:pgSz w:w="11906" w:h="16838"/>
       <w:pgMar w:top="1440" w:right="1080" w:bottom="1440" w:left="1080" w:header="708" w:footer="708" w:gutter="0"/>
       <w:cols w:space="708"/>
@@ -7797,6 +8483,25 @@
       <w:szCs w:val="24"/>
     </w:rPr>
   </w:style>
+  <w:style w:type="paragraph" w:styleId="Caption">
+    <w:name w:val="caption"/>
+    <w:basedOn w:val="Normal"/>
+    <w:next w:val="Normal"/>
+    <w:uiPriority w:val="35"/>
+    <w:unhideWhenUsed/>
+    <w:qFormat/>
+    <w:rsid w:val="00CF6721"/>
+    <w:pPr>
+      <w:spacing w:after="200" w:line="240" w:lineRule="auto"/>
+    </w:pPr>
+    <w:rPr>
+      <w:i/>
+      <w:iCs/>
+      <w:color w:val="44546A" w:themeColor="text2"/>
+      <w:sz w:val="18"/>
+      <w:szCs w:val="18"/>
+    </w:rPr>
+  </w:style>
 </w:styles>
 </file>
 

</xml_diff>

<commit_message>
[0010] Edit report; Uploaded
</commit_message>
<xml_diff>
--- a/Fiona Tan An Ting_A0107143U_report2.docx
+++ b/Fiona Tan An Ting_A0107143U_report2.docx
@@ -63,7 +63,73 @@
         <w:rPr>
           <w:rFonts w:ascii="Arial" w:hAnsi="Arial" w:cs="Arial"/>
         </w:rPr>
-        <w:t xml:space="preserve">otebook for more information. </w:t>
+        <w:t>otebook</w:t>
+      </w:r>
+      <w:r>
+        <w:rPr>
+          <w:rFonts w:ascii="Arial" w:hAnsi="Arial" w:cs="Arial"/>
+        </w:rPr>
+        <w:t>s</w:t>
+      </w:r>
+      <w:r>
+        <w:rPr>
+          <w:rFonts w:ascii="Arial" w:hAnsi="Arial" w:cs="Arial"/>
+        </w:rPr>
+        <w:t xml:space="preserve"> for more information. </w:t>
+      </w:r>
+      <w:r>
+        <w:rPr>
+          <w:rFonts w:ascii="Arial" w:hAnsi="Arial" w:cs="Arial"/>
+        </w:rPr>
+        <w:t>"</w:t>
+      </w:r>
+      <w:proofErr w:type="spellStart"/>
+      <w:r>
+        <w:rPr>
+          <w:rFonts w:ascii="Arial" w:hAnsi="Arial" w:cs="Arial"/>
+        </w:rPr>
+        <w:t>PCA_LDA_GMM_SVM.ipynb</w:t>
+      </w:r>
+      <w:proofErr w:type="spellEnd"/>
+      <w:r>
+        <w:rPr>
+          <w:rFonts w:ascii="Arial" w:hAnsi="Arial" w:cs="Arial"/>
+        </w:rPr>
+        <w:t xml:space="preserve">" </w:t>
+      </w:r>
+      <w:r>
+        <w:rPr>
+          <w:rFonts w:ascii="Arial" w:hAnsi="Arial" w:cs="Arial"/>
+        </w:rPr>
+        <w:t xml:space="preserve">contains codes for Sections 1-4 while </w:t>
+      </w:r>
+      <w:r>
+        <w:rPr>
+          <w:rFonts w:ascii="Arial" w:hAnsi="Arial" w:cs="Arial"/>
+        </w:rPr>
+        <w:t>"</w:t>
+      </w:r>
+      <w:proofErr w:type="spellStart"/>
+      <w:proofErr w:type="gramStart"/>
+      <w:r>
+        <w:rPr>
+          <w:rFonts w:ascii="Arial" w:hAnsi="Arial" w:cs="Arial"/>
+        </w:rPr>
+        <w:t>NN.ipynb</w:t>
+      </w:r>
+      <w:proofErr w:type="spellEnd"/>
+      <w:proofErr w:type="gramEnd"/>
+      <w:r>
+        <w:rPr>
+          <w:rFonts w:ascii="Arial" w:hAnsi="Arial" w:cs="Arial"/>
+        </w:rPr>
+        <w:t>"</w:t>
+      </w:r>
+      <w:r>
+        <w:rPr>
+          <w:rFonts w:ascii="Arial" w:hAnsi="Arial" w:cs="Arial"/>
+        </w:rPr>
+        <w:t xml:space="preserve"> contains codes for Section 5. </w:t>
       </w:r>
       <w:r>
         <w:rPr>
@@ -405,7 +471,43 @@
         <w:rPr>
           <w:rFonts w:ascii="Arial" w:hAnsi="Arial" w:cs="Arial"/>
         </w:rPr>
-        <w:t>The CMU PIE images and selfies were each split into 70% training and 30% testing groups. The training and testing samples remain fixed throughout the project.</w:t>
+        <w:t>The CMU PIE images and selfies were each split into 70%</w:t>
+      </w:r>
+      <w:r>
+        <w:rPr>
+          <w:rFonts w:ascii="Arial" w:hAnsi="Arial" w:cs="Arial"/>
+        </w:rPr>
+        <w:t xml:space="preserve"> for</w:t>
+      </w:r>
+      <w:r>
+        <w:rPr>
+          <w:rFonts w:ascii="Arial" w:hAnsi="Arial" w:cs="Arial"/>
+        </w:rPr>
+        <w:t xml:space="preserve"> training and 30% </w:t>
+      </w:r>
+      <w:r>
+        <w:rPr>
+          <w:rFonts w:ascii="Arial" w:hAnsi="Arial" w:cs="Arial"/>
+        </w:rPr>
+        <w:t xml:space="preserve">for </w:t>
+      </w:r>
+      <w:r>
+        <w:rPr>
+          <w:rFonts w:ascii="Arial" w:hAnsi="Arial" w:cs="Arial"/>
+        </w:rPr>
+        <w:t xml:space="preserve">testing. The training and testing samples remain fixed throughout the </w:t>
+      </w:r>
+      <w:r>
+        <w:rPr>
+          <w:rFonts w:ascii="Arial" w:hAnsi="Arial" w:cs="Arial"/>
+        </w:rPr>
+        <w:t>report</w:t>
+      </w:r>
+      <w:r>
+        <w:rPr>
+          <w:rFonts w:ascii="Arial" w:hAnsi="Arial" w:cs="Arial"/>
+        </w:rPr>
+        <w:t>.</w:t>
       </w:r>
     </w:p>
     <w:p>
@@ -553,7 +655,83 @@
         <w:rPr>
           <w:rFonts w:ascii="Arial" w:hAnsi="Arial" w:cs="Arial"/>
         </w:rPr>
-        <w:t>Each raw face image was converted from 32 x 32 pixels to a 1024-dimensional vector. I randomly sample 500 images from the CMU PIE training set and added the 7 training selfies. This resulted in a working matrix of the following shape.</w:t>
+        <w:t xml:space="preserve">Each raw face image was converted from 32 x 32 pixels to a 1024-dimensional vector. </w:t>
+      </w:r>
+    </w:p>
+    <w:p>
+      <w:pPr>
+        <w:spacing w:line="276" w:lineRule="auto"/>
+        <w:jc w:val="both"/>
+        <w:rPr>
+          <w:rFonts w:ascii="Arial" w:hAnsi="Arial" w:cs="Arial"/>
+          <w:b/>
+          <w:bCs/>
+        </w:rPr>
+      </w:pPr>
+      <w:r>
+        <w:rPr>
+          <w:rFonts w:ascii="Arial" w:hAnsi="Arial" w:cs="Arial"/>
+          <w:b/>
+          <w:bCs/>
+        </w:rPr>
+        <w:t xml:space="preserve">Sub-train dataset for visualisation </w:t>
+      </w:r>
+    </w:p>
+    <w:p>
+      <w:pPr>
+        <w:spacing w:line="276" w:lineRule="auto"/>
+        <w:jc w:val="both"/>
+        <w:rPr>
+          <w:rFonts w:ascii="Arial" w:hAnsi="Arial" w:cs="Arial"/>
+        </w:rPr>
+      </w:pPr>
+      <w:r>
+        <w:rPr>
+          <w:rFonts w:ascii="Arial" w:hAnsi="Arial" w:cs="Arial"/>
+        </w:rPr>
+        <w:t xml:space="preserve">I </w:t>
+      </w:r>
+      <w:r>
+        <w:rPr>
+          <w:rFonts w:ascii="Arial" w:hAnsi="Arial" w:cs="Arial"/>
+        </w:rPr>
+        <w:t xml:space="preserve">further </w:t>
+      </w:r>
+      <w:r>
+        <w:rPr>
+          <w:rFonts w:ascii="Arial" w:hAnsi="Arial" w:cs="Arial"/>
+        </w:rPr>
+        <w:t>randomly sample</w:t>
+      </w:r>
+      <w:r>
+        <w:rPr>
+          <w:rFonts w:ascii="Arial" w:hAnsi="Arial" w:cs="Arial"/>
+        </w:rPr>
+        <w:t>d</w:t>
+      </w:r>
+      <w:r>
+        <w:rPr>
+          <w:rFonts w:ascii="Arial" w:hAnsi="Arial" w:cs="Arial"/>
+        </w:rPr>
+        <w:t xml:space="preserve"> 500 images from the CMU PIE training set and added the 7 training selfies. </w:t>
+      </w:r>
+      <w:r>
+        <w:rPr>
+          <w:rFonts w:ascii="Arial" w:hAnsi="Arial" w:cs="Arial"/>
+        </w:rPr>
+        <w:t xml:space="preserve">This sub-train dataset is for the purpose of visualisations as requested by the task description. </w:t>
+      </w:r>
+      <w:r>
+        <w:rPr>
+          <w:rFonts w:ascii="Arial" w:hAnsi="Arial" w:cs="Arial"/>
+        </w:rPr>
+        <w:t>This resulted in a working matrix of the following shape</w:t>
+      </w:r>
+      <w:r>
+        <w:rPr>
+          <w:rFonts w:ascii="Arial" w:hAnsi="Arial" w:cs="Arial"/>
+        </w:rPr>
+        <w:t>:</w:t>
       </w:r>
     </w:p>
     <w:p>
@@ -574,6 +752,7 @@
           <w:sz w:val="21"/>
           <w:szCs w:val="21"/>
         </w:rPr>
+        <w:lastRenderedPageBreak/>
         <w:t>Vectorised and loaded data: (507, 1024)</w:t>
       </w:r>
     </w:p>
@@ -618,7 +797,6 @@
         <w:rPr>
           <w:rFonts w:ascii="Arial" w:hAnsi="Arial" w:cs="Arial"/>
         </w:rPr>
-        <w:lastRenderedPageBreak/>
         <w:t>PCA</w:t>
       </w:r>
       <w:r>
@@ -1075,8 +1253,42 @@
         <w:jc w:val="center"/>
         <w:rPr>
           <w:rFonts w:ascii="Arial" w:hAnsi="Arial" w:cs="Arial"/>
-        </w:rPr>
-      </w:pPr>
+          <w:b/>
+          <w:bCs/>
+        </w:rPr>
+      </w:pPr>
+      <w:r>
+        <w:rPr>
+          <w:rFonts w:ascii="Arial" w:hAnsi="Arial" w:cs="Arial"/>
+          <w:b/>
+          <w:bCs/>
+        </w:rPr>
+        <w:t xml:space="preserve">Figure </w:t>
+      </w:r>
+      <w:r>
+        <w:rPr>
+          <w:rFonts w:ascii="Arial" w:hAnsi="Arial" w:cs="Arial"/>
+          <w:b/>
+          <w:bCs/>
+        </w:rPr>
+        <w:t>3</w:t>
+      </w:r>
+      <w:r>
+        <w:rPr>
+          <w:rFonts w:ascii="Arial" w:hAnsi="Arial" w:cs="Arial"/>
+          <w:b/>
+          <w:bCs/>
+        </w:rPr>
+        <w:t xml:space="preserve">                                                 Figure </w:t>
+      </w:r>
+      <w:r>
+        <w:rPr>
+          <w:rFonts w:ascii="Arial" w:hAnsi="Arial" w:cs="Arial"/>
+          <w:b/>
+          <w:bCs/>
+        </w:rPr>
+        <w:t>4</w:t>
+      </w:r>
     </w:p>
     <w:p>
       <w:pPr>
@@ -1084,49 +1296,6 @@
         <w:jc w:val="center"/>
         <w:rPr>
           <w:rFonts w:ascii="Arial" w:hAnsi="Arial" w:cs="Arial"/>
-          <w:b/>
-          <w:bCs/>
-        </w:rPr>
-      </w:pPr>
-      <w:r>
-        <w:rPr>
-          <w:rFonts w:ascii="Arial" w:hAnsi="Arial" w:cs="Arial"/>
-          <w:b/>
-          <w:bCs/>
-        </w:rPr>
-        <w:t xml:space="preserve">Figure </w:t>
-      </w:r>
-      <w:r>
-        <w:rPr>
-          <w:rFonts w:ascii="Arial" w:hAnsi="Arial" w:cs="Arial"/>
-          <w:b/>
-          <w:bCs/>
-        </w:rPr>
-        <w:t>3</w:t>
-      </w:r>
-      <w:r>
-        <w:rPr>
-          <w:rFonts w:ascii="Arial" w:hAnsi="Arial" w:cs="Arial"/>
-          <w:b/>
-          <w:bCs/>
-        </w:rPr>
-        <w:t xml:space="preserve">                                                 Figure </w:t>
-      </w:r>
-      <w:r>
-        <w:rPr>
-          <w:rFonts w:ascii="Arial" w:hAnsi="Arial" w:cs="Arial"/>
-          <w:b/>
-          <w:bCs/>
-        </w:rPr>
-        <w:t>4</w:t>
-      </w:r>
-    </w:p>
-    <w:p>
-      <w:pPr>
-        <w:spacing w:line="276" w:lineRule="auto"/>
-        <w:jc w:val="center"/>
-        <w:rPr>
-          <w:rFonts w:ascii="Arial" w:hAnsi="Arial" w:cs="Arial"/>
         </w:rPr>
       </w:pPr>
       <w:r>
@@ -1135,9 +1304,9 @@
           <w:noProof/>
         </w:rPr>
         <w:drawing>
-          <wp:inline distT="0" distB="0" distL="0" distR="0" wp14:anchorId="1F22964A" wp14:editId="7E004CEB">
-            <wp:extent cx="2854606" cy="2695575"/>
-            <wp:effectExtent l="0" t="0" r="3175" b="0"/>
+          <wp:inline distT="0" distB="0" distL="0" distR="0" wp14:anchorId="1F22964A" wp14:editId="2913D668">
+            <wp:extent cx="2811780" cy="2655133"/>
+            <wp:effectExtent l="0" t="0" r="0" b="0"/>
             <wp:docPr id="5" name="Picture 5"/>
             <wp:cNvGraphicFramePr>
               <a:graphicFrameLocks xmlns:a="http://schemas.openxmlformats.org/drawingml/2006/main" noChangeAspect="1"/>
@@ -1167,7 +1336,7 @@
                   <pic:spPr bwMode="auto">
                     <a:xfrm>
                       <a:off x="0" y="0"/>
-                      <a:ext cx="2894123" cy="2732890"/>
+                      <a:ext cx="2858387" cy="2699143"/>
                     </a:xfrm>
                     <a:prstGeom prst="rect">
                       <a:avLst/>
@@ -1186,11 +1355,17 @@
       <w:r>
         <w:rPr>
           <w:rFonts w:ascii="Arial" w:hAnsi="Arial" w:cs="Arial"/>
+        </w:rPr>
+        <w:t xml:space="preserve">      </w:t>
+      </w:r>
+      <w:r>
+        <w:rPr>
+          <w:rFonts w:ascii="Arial" w:hAnsi="Arial" w:cs="Arial"/>
           <w:noProof/>
         </w:rPr>
         <w:drawing>
-          <wp:inline distT="0" distB="0" distL="0" distR="0" wp14:anchorId="197C5CD9" wp14:editId="2E184996">
-            <wp:extent cx="2552700" cy="3250134"/>
+          <wp:inline distT="0" distB="0" distL="0" distR="0" wp14:anchorId="197C5CD9" wp14:editId="5CCCC5A2">
+            <wp:extent cx="2477729" cy="3154680"/>
             <wp:effectExtent l="0" t="0" r="0" b="7620"/>
             <wp:docPr id="6" name="Picture 6"/>
             <wp:cNvGraphicFramePr>
@@ -1221,7 +1396,7 @@
                   <pic:spPr bwMode="auto">
                     <a:xfrm>
                       <a:off x="0" y="0"/>
-                      <a:ext cx="2611156" cy="3324561"/>
+                      <a:ext cx="2543877" cy="3238900"/>
                     </a:xfrm>
                     <a:prstGeom prst="rect">
                       <a:avLst/>
@@ -1344,6 +1519,69 @@
     <w:p>
       <w:pPr>
         <w:spacing w:line="276" w:lineRule="auto"/>
+        <w:jc w:val="both"/>
+        <w:rPr>
+          <w:rFonts w:ascii="Arial" w:hAnsi="Arial" w:cs="Arial"/>
+        </w:rPr>
+      </w:pPr>
+      <w:r>
+        <w:rPr>
+          <w:rFonts w:ascii="Arial" w:hAnsi="Arial" w:cs="Arial"/>
+        </w:rPr>
+        <w:t xml:space="preserve">The eigenfaces are derived from eigenvectors and covariance matrices of the </w:t>
+      </w:r>
+      <w:r>
+        <w:rPr>
+          <w:rFonts w:ascii="Arial" w:hAnsi="Arial" w:cs="Arial"/>
+        </w:rPr>
+        <w:t xml:space="preserve">high-dimensional vector space of </w:t>
+      </w:r>
+      <w:r>
+        <w:rPr>
+          <w:rFonts w:ascii="Arial" w:hAnsi="Arial" w:cs="Arial"/>
+        </w:rPr>
+        <w:t xml:space="preserve">the randomly sampled 507 training </w:t>
+      </w:r>
+      <w:r>
+        <w:rPr>
+          <w:rFonts w:ascii="Arial" w:hAnsi="Arial" w:cs="Arial"/>
+        </w:rPr>
+        <w:t>faces.</w:t>
+      </w:r>
+      <w:r>
+        <w:rPr>
+          <w:rFonts w:ascii="Arial" w:hAnsi="Arial" w:cs="Arial"/>
+        </w:rPr>
+        <w:t xml:space="preserve"> As </w:t>
+      </w:r>
+      <w:r>
+        <w:rPr>
+          <w:rFonts w:ascii="Arial" w:hAnsi="Arial" w:cs="Arial"/>
+        </w:rPr>
+        <w:t xml:space="preserve">some </w:t>
+      </w:r>
+      <w:r>
+        <w:rPr>
+          <w:rFonts w:ascii="Arial" w:hAnsi="Arial" w:cs="Arial"/>
+        </w:rPr>
+        <w:t>rough observation</w:t>
+      </w:r>
+      <w:r>
+        <w:rPr>
+          <w:rFonts w:ascii="Arial" w:hAnsi="Arial" w:cs="Arial"/>
+        </w:rPr>
+        <w:t>s</w:t>
+      </w:r>
+      <w:r>
+        <w:rPr>
+          <w:rFonts w:ascii="Arial" w:hAnsi="Arial" w:cs="Arial"/>
+        </w:rPr>
+        <w:t>, eigenface 0 looks like the representations of some front-facing faces while eigenface 2 looks like a right-facing face.</w:t>
+      </w:r>
+    </w:p>
+    <w:p>
+      <w:pPr>
+        <w:spacing w:line="276" w:lineRule="auto"/>
         <w:rPr>
           <w:rFonts w:ascii="Arial" w:hAnsi="Arial" w:cs="Arial"/>
           <w:b/>
@@ -1433,7 +1671,67 @@
         <w:rPr>
           <w:rFonts w:ascii="Arial" w:hAnsi="Arial" w:cs="Arial"/>
         </w:rPr>
-        <w:t xml:space="preserve"> For each </w:t>
+        <w:t xml:space="preserve"> </w:t>
+      </w:r>
+      <w:r>
+        <w:rPr>
+          <w:rFonts w:ascii="Arial" w:hAnsi="Arial" w:cs="Arial"/>
+        </w:rPr>
+        <w:t>Her</w:t>
+      </w:r>
+      <w:r>
+        <w:rPr>
+          <w:rFonts w:ascii="Arial" w:hAnsi="Arial" w:cs="Arial"/>
+        </w:rPr>
+        <w:t xml:space="preserve">e, </w:t>
+      </w:r>
+      <w:r>
+        <w:rPr>
+          <w:rFonts w:ascii="Arial" w:hAnsi="Arial" w:cs="Arial"/>
+        </w:rPr>
+        <w:t xml:space="preserve">I revert to </w:t>
+      </w:r>
+      <w:r>
+        <w:rPr>
+          <w:rFonts w:ascii="Arial" w:hAnsi="Arial" w:cs="Arial"/>
+        </w:rPr>
+        <w:t xml:space="preserve">use the full train </w:t>
+      </w:r>
+      <w:r>
+        <w:rPr>
+          <w:rFonts w:ascii="Arial" w:hAnsi="Arial" w:cs="Arial"/>
+        </w:rPr>
+        <w:t xml:space="preserve">and test </w:t>
+      </w:r>
+      <w:r>
+        <w:rPr>
+          <w:rFonts w:ascii="Arial" w:hAnsi="Arial" w:cs="Arial"/>
+        </w:rPr>
+        <w:t>dataset</w:t>
+      </w:r>
+      <w:r>
+        <w:rPr>
+          <w:rFonts w:ascii="Arial" w:hAnsi="Arial" w:cs="Arial"/>
+        </w:rPr>
+        <w:t xml:space="preserve"> for modelling</w:t>
+      </w:r>
+      <w:r>
+        <w:rPr>
+          <w:rFonts w:ascii="Arial" w:hAnsi="Arial" w:cs="Arial"/>
+        </w:rPr>
+        <w:t>.</w:t>
+      </w:r>
+      <w:r>
+        <w:rPr>
+          <w:rFonts w:ascii="Arial" w:hAnsi="Arial" w:cs="Arial"/>
+        </w:rPr>
+        <w:t xml:space="preserve"> </w:t>
+      </w:r>
+      <w:r>
+        <w:rPr>
+          <w:rFonts w:ascii="Arial" w:hAnsi="Arial" w:cs="Arial"/>
+        </w:rPr>
+        <w:t xml:space="preserve">For each </w:t>
       </w:r>
       <w:proofErr w:type="spellStart"/>
       <w:r>
@@ -1708,8 +2006,15 @@
         </w:rPr>
         <w:t>Accuracy of 1-NN with 200-components PCA for selfies test set: 66.667%</w:t>
       </w:r>
-    </w:p>
-    <w:p/>
+      <w:r>
+        <w:rPr>
+          <w:color w:val="000000"/>
+          <w:sz w:val="21"/>
+          <w:szCs w:val="21"/>
+        </w:rPr>
+        <w:br/>
+      </w:r>
+    </w:p>
     <w:p>
       <w:pPr>
         <w:jc w:val="both"/>
@@ -1974,7 +2279,14 @@
         <w:rPr>
           <w:rFonts w:ascii="Arial" w:hAnsi="Arial" w:cs="Arial"/>
         </w:rPr>
-        <w:t xml:space="preserve"> There is a very clear clustering effect of selfies in all four figures, as shown by how disjoint the selfies’ points are from the main group across axis X1. Figure 7 also show some clustering patterns for each PIE subject, especially for subjects 48, 65, 20 and 17 that are spread out across axis X2 and 24 that is slightly further to the left on axis X1.</w:t>
+        <w:t xml:space="preserve"> There is a very clear clustering effect of selfies in all four figures, as shown by how disjoint the selfies’ points are from the main group across axis X1. Figure 7 also show some clustering patterns for each PIE subject, </w:t>
+      </w:r>
+      <w:r>
+        <w:rPr>
+          <w:rFonts w:ascii="Arial" w:hAnsi="Arial" w:cs="Arial"/>
+        </w:rPr>
+        <w:lastRenderedPageBreak/>
+        <w:t>especially for subjects 48, 65, 20 and 17 that are spread out across axis X2 and 24 that is slightly further to the left on axis X1.</w:t>
       </w:r>
     </w:p>
     <w:p>
@@ -2053,7 +2365,6 @@
           <w:sz w:val="21"/>
           <w:szCs w:val="21"/>
         </w:rPr>
-        <w:lastRenderedPageBreak/>
         <w:t>9-components LDA explained variance ratio: [0.144 0.09</w:t>
       </w:r>
       <w:r>
@@ -2192,15 +2503,6 @@
         </w:rPr>
         <w:t>6</w:t>
       </w:r>
-    </w:p>
-    <w:p>
-      <w:pPr>
-        <w:spacing w:line="276" w:lineRule="auto"/>
-        <w:jc w:val="center"/>
-        <w:rPr>
-          <w:rFonts w:ascii="Arial" w:hAnsi="Arial" w:cs="Arial"/>
-        </w:rPr>
-      </w:pPr>
     </w:p>
     <w:p>
       <w:pPr>
@@ -2322,14 +2624,6 @@
     <w:p>
       <w:pPr>
         <w:spacing w:line="276" w:lineRule="auto"/>
-        <w:rPr>
-          <w:rFonts w:ascii="Arial" w:hAnsi="Arial" w:cs="Arial"/>
-        </w:rPr>
-      </w:pPr>
-    </w:p>
-    <w:p>
-      <w:pPr>
-        <w:spacing w:line="276" w:lineRule="auto"/>
         <w:jc w:val="center"/>
         <w:rPr>
           <w:rFonts w:ascii="Arial" w:hAnsi="Arial" w:cs="Arial"/>
@@ -2506,31 +2800,21 @@
           <w:bCs/>
         </w:rPr>
       </w:pPr>
-    </w:p>
-    <w:p>
-      <w:pPr>
-        <w:spacing w:line="276" w:lineRule="auto"/>
+      <w:r>
         <w:rPr>
           <w:rFonts w:ascii="Arial" w:hAnsi="Arial" w:cs="Arial"/>
           <w:b/>
           <w:bCs/>
         </w:rPr>
-      </w:pPr>
+        <w:lastRenderedPageBreak/>
+        <w:t>LDA</w:t>
+      </w:r>
       <w:r>
         <w:rPr>
           <w:rFonts w:ascii="Arial" w:hAnsi="Arial" w:cs="Arial"/>
           <w:b/>
           <w:bCs/>
         </w:rPr>
-        <w:lastRenderedPageBreak/>
-        <w:t>LDA</w:t>
-      </w:r>
-      <w:r>
-        <w:rPr>
-          <w:rFonts w:ascii="Arial" w:hAnsi="Arial" w:cs="Arial"/>
-          <w:b/>
-          <w:bCs/>
-        </w:rPr>
         <w:t xml:space="preserve"> Classification</w:t>
       </w:r>
     </w:p>
@@ -2584,7 +2868,55 @@
         <w:rPr>
           <w:rFonts w:ascii="Arial" w:hAnsi="Arial" w:cs="Arial"/>
         </w:rPr>
-        <w:t xml:space="preserve"> For each </w:t>
+        <w:t xml:space="preserve"> </w:t>
+      </w:r>
+      <w:r>
+        <w:rPr>
+          <w:rFonts w:ascii="Arial" w:hAnsi="Arial" w:cs="Arial"/>
+        </w:rPr>
+        <w:t xml:space="preserve">Again, I revert to </w:t>
+      </w:r>
+      <w:r>
+        <w:rPr>
+          <w:rFonts w:ascii="Arial" w:hAnsi="Arial" w:cs="Arial"/>
+        </w:rPr>
+        <w:t xml:space="preserve">use the full train </w:t>
+      </w:r>
+      <w:r>
+        <w:rPr>
+          <w:rFonts w:ascii="Arial" w:hAnsi="Arial" w:cs="Arial"/>
+        </w:rPr>
+        <w:t xml:space="preserve">and test </w:t>
+      </w:r>
+      <w:r>
+        <w:rPr>
+          <w:rFonts w:ascii="Arial" w:hAnsi="Arial" w:cs="Arial"/>
+        </w:rPr>
+        <w:t>dataset</w:t>
+      </w:r>
+      <w:r>
+        <w:rPr>
+          <w:rFonts w:ascii="Arial" w:hAnsi="Arial" w:cs="Arial"/>
+        </w:rPr>
+        <w:t xml:space="preserve"> for modelling</w:t>
+      </w:r>
+      <w:r>
+        <w:rPr>
+          <w:rFonts w:ascii="Arial" w:hAnsi="Arial" w:cs="Arial"/>
+        </w:rPr>
+        <w:t>.</w:t>
+      </w:r>
+      <w:r>
+        <w:rPr>
+          <w:rFonts w:ascii="Arial" w:hAnsi="Arial" w:cs="Arial"/>
+        </w:rPr>
+        <w:t xml:space="preserve"> </w:t>
+      </w:r>
+      <w:r>
+        <w:rPr>
+          <w:rFonts w:ascii="Arial" w:hAnsi="Arial" w:cs="Arial"/>
+        </w:rPr>
+        <w:t xml:space="preserve">For each </w:t>
       </w:r>
       <w:proofErr w:type="spellStart"/>
       <w:r>
@@ -2615,6 +2947,7 @@
         <w:t xml:space="preserve"> package from </w:t>
       </w:r>
       <w:proofErr w:type="spellStart"/>
+      <w:proofErr w:type="gramStart"/>
       <w:r>
         <w:rPr>
           <w:rFonts w:ascii="Courier New" w:eastAsia="Times New Roman" w:hAnsi="Courier New" w:cs="Courier New"/>
@@ -2626,6 +2959,7 @@
         <w:t>sklearn.neighbors</w:t>
       </w:r>
       <w:proofErr w:type="spellEnd"/>
+      <w:proofErr w:type="gramEnd"/>
       <w:r>
         <w:rPr>
           <w:rFonts w:ascii="Arial" w:hAnsi="Arial" w:cs="Arial"/>
@@ -2841,7 +3175,19 @@
         <w:rPr>
           <w:rFonts w:ascii="Arial" w:hAnsi="Arial" w:cs="Arial"/>
         </w:rPr>
-        <w:t xml:space="preserve">Based on the above results, the greater the number of LDA components, the better the classification accuracy on PIE images, with rather drastic increases in accuracy (2-components to 3 warrants a doubling in accuracy). For selfies, the accuracy is the same throughout at 0%, which is rather surprising given how well clustered selfies seems in Figures 5-8. I think perhaps the few number of train selfies compared to PIE subjects’ images (7 vs 119) led to </w:t>
+        <w:t xml:space="preserve">Based on the above results, the greater the number of LDA components, the better the classification accuracy on PIE images, with rather drastic increases in accuracy (2-components to 3 warrants a doubling in accuracy). For selfies, the accuracy is the same throughout at 0%, which is rather surprising given how well clustered selfies seems in Figures 5-8. I think perhaps the few number of train selfies compared to PIE subjects’ images (7 vs </w:t>
+      </w:r>
+      <w:r>
+        <w:rPr>
+          <w:rFonts w:ascii="Arial" w:hAnsi="Arial" w:cs="Arial"/>
+        </w:rPr>
+        <w:t>2968</w:t>
+      </w:r>
+      <w:r>
+        <w:rPr>
+          <w:rFonts w:ascii="Arial" w:hAnsi="Arial" w:cs="Arial"/>
+        </w:rPr>
+        <w:t xml:space="preserve">) led to </w:t>
       </w:r>
       <w:r>
         <w:rPr>
@@ -2853,7 +3199,19 @@
         <w:rPr>
           <w:rFonts w:ascii="Arial" w:hAnsi="Arial" w:cs="Arial"/>
         </w:rPr>
-        <w:t xml:space="preserve"> bias, and the classifier is unable to properly discern selfies. As an exploratory exercise, I retrained the LDA x 1NN classifier with the 507-subset training data, and indeed, accuracy for selfies test set is high:</w:t>
+        <w:t xml:space="preserve"> bias, and the classifier is unable to properly discern selfies. As an exploratory exercise, I retrained the LDA x 1NN classifier with the 507-subset training data</w:t>
+      </w:r>
+      <w:r>
+        <w:rPr>
+          <w:rFonts w:ascii="Arial" w:hAnsi="Arial" w:cs="Arial"/>
+        </w:rPr>
+        <w:t xml:space="preserve"> (where the ratio of selfies to PIE is 7 vs 500)</w:t>
+      </w:r>
+      <w:r>
+        <w:rPr>
+          <w:rFonts w:ascii="Arial" w:hAnsi="Arial" w:cs="Arial"/>
+        </w:rPr>
+        <w:t>, and indeed, accuracy for selfies test set is high:</w:t>
       </w:r>
     </w:p>
     <w:p>
@@ -3040,6 +3398,19 @@
     </w:p>
     <w:p>
       <w:pPr>
+        <w:rPr>
+          <w:rFonts w:ascii="Arial" w:hAnsi="Arial" w:cs="Arial"/>
+        </w:rPr>
+      </w:pPr>
+      <w:r>
+        <w:rPr>
+          <w:rFonts w:ascii="Arial" w:hAnsi="Arial" w:cs="Arial"/>
+        </w:rPr>
+        <w:br w:type="page"/>
+      </w:r>
+    </w:p>
+    <w:p>
+      <w:pPr>
         <w:spacing w:line="276" w:lineRule="auto"/>
         <w:jc w:val="center"/>
         <w:rPr>
@@ -3054,6 +3425,7 @@
           <w:b/>
           <w:bCs/>
         </w:rPr>
+        <w:lastRenderedPageBreak/>
         <w:t xml:space="preserve">Figure </w:t>
       </w:r>
       <w:r>
@@ -3084,16 +3456,6 @@
     <w:p>
       <w:pPr>
         <w:spacing w:line="276" w:lineRule="auto"/>
-        <w:rPr>
-          <w:rFonts w:ascii="Arial" w:hAnsi="Arial" w:cs="Arial"/>
-          <w:b/>
-          <w:bCs/>
-        </w:rPr>
-      </w:pPr>
-    </w:p>
-    <w:p>
-      <w:pPr>
-        <w:spacing w:line="276" w:lineRule="auto"/>
         <w:jc w:val="center"/>
         <w:rPr>
           <w:rFonts w:ascii="Arial" w:hAnsi="Arial" w:cs="Arial"/>
@@ -3104,7 +3466,6 @@
           <w:rFonts w:ascii="Arial" w:hAnsi="Arial" w:cs="Arial"/>
           <w:noProof/>
         </w:rPr>
-        <w:lastRenderedPageBreak/>
         <w:drawing>
           <wp:inline distT="0" distB="0" distL="0" distR="0" wp14:anchorId="4A5D9955" wp14:editId="3889A66C">
             <wp:extent cx="2979420" cy="2738659"/>
@@ -3208,14 +3569,12 @@
           </wp:inline>
         </w:drawing>
       </w:r>
-    </w:p>
-    <w:p>
-      <w:pPr>
-        <w:spacing w:line="276" w:lineRule="auto"/>
-        <w:rPr>
-          <w:rFonts w:ascii="Arial" w:hAnsi="Arial" w:cs="Arial"/>
-        </w:rPr>
-      </w:pPr>
+      <w:r>
+        <w:rPr>
+          <w:rFonts w:ascii="Arial" w:hAnsi="Arial" w:cs="Arial"/>
+        </w:rPr>
+        <w:br/>
+      </w:r>
     </w:p>
     <w:p>
       <w:pPr>
@@ -3494,14 +3853,6 @@
     </w:p>
     <w:p>
       <w:pPr>
-        <w:spacing w:line="276" w:lineRule="auto"/>
-        <w:rPr>
-          <w:rFonts w:ascii="Arial" w:hAnsi="Arial" w:cs="Arial"/>
-        </w:rPr>
-      </w:pPr>
-    </w:p>
-    <w:p>
-      <w:pPr>
         <w:rPr>
           <w:rFonts w:ascii="Arial" w:hAnsi="Arial" w:cs="Arial"/>
           <w:b/>
@@ -3519,7 +3870,6 @@
     </w:p>
     <w:p>
       <w:pPr>
-        <w:spacing w:line="276" w:lineRule="auto"/>
         <w:jc w:val="center"/>
         <w:rPr>
           <w:rFonts w:ascii="Arial" w:hAnsi="Arial" w:cs="Arial"/>
@@ -4561,13 +4911,7 @@
         <w:rPr>
           <w:rFonts w:ascii="Arial" w:hAnsi="Arial" w:cs="Arial"/>
         </w:rPr>
-        <w:t xml:space="preserve"> with </w:t>
-      </w:r>
-      <w:r>
-        <w:rPr>
-          <w:rFonts w:ascii="Arial" w:hAnsi="Arial" w:cs="Arial"/>
-        </w:rPr>
-        <w:t>C=1e-2</w:t>
+        <w:t xml:space="preserve"> with C=1e-2</w:t>
       </w:r>
       <w:r>
         <w:rPr>
@@ -4728,19 +5072,7 @@
         <w:rPr>
           <w:rFonts w:ascii="Arial" w:hAnsi="Arial" w:cs="Arial"/>
         </w:rPr>
-        <w:t xml:space="preserve">=None (raw face images), </w:t>
-      </w:r>
-      <w:r>
-        <w:rPr>
-          <w:rFonts w:ascii="Arial" w:hAnsi="Arial" w:cs="Arial"/>
-        </w:rPr>
-        <w:t xml:space="preserve">accuracy </w:t>
-      </w:r>
-      <w:r>
-        <w:rPr>
-          <w:rFonts w:ascii="Arial" w:hAnsi="Arial" w:cs="Arial"/>
-        </w:rPr>
-        <w:t xml:space="preserve">maintains constant throughout. For </w:t>
+        <w:t xml:space="preserve">=None (raw face images), accuracy maintains constant throughout. For </w:t>
       </w:r>
       <w:proofErr w:type="spellStart"/>
       <w:r>
@@ -4754,19 +5086,7 @@
         <w:rPr>
           <w:rFonts w:ascii="Arial" w:hAnsi="Arial" w:cs="Arial"/>
         </w:rPr>
-        <w:t xml:space="preserve">=200, </w:t>
-      </w:r>
-      <w:r>
-        <w:rPr>
-          <w:rFonts w:ascii="Arial" w:hAnsi="Arial" w:cs="Arial"/>
-        </w:rPr>
-        <w:t xml:space="preserve">accuracy </w:t>
-      </w:r>
-      <w:r>
-        <w:rPr>
-          <w:rFonts w:ascii="Arial" w:hAnsi="Arial" w:cs="Arial"/>
-        </w:rPr>
-        <w:t xml:space="preserve">decreases slightly but increases back up again (C=1e-3 has same accuracy as C=1). Lastly, for </w:t>
+        <w:t xml:space="preserve">=200, accuracy decreases slightly but increases back up again (C=1e-3 has same accuracy as C=1). Lastly, for </w:t>
       </w:r>
       <w:proofErr w:type="spellStart"/>
       <w:r>
@@ -4854,6 +5174,9 @@
         </w:rPr>
       </w:pPr>
       <w:r>
+        <w:rPr>
+          <w:noProof/>
+        </w:rPr>
         <w:drawing>
           <wp:inline distT="0" distB="0" distL="0" distR="0" wp14:anchorId="2024AF0E" wp14:editId="4C7D27CA">
             <wp:extent cx="6188710" cy="1647190"/>
@@ -5382,6 +5705,14 @@
     </w:p>
     <w:p>
       <w:pPr>
+        <w:jc w:val="both"/>
+        <w:rPr>
+          <w:rFonts w:ascii="Arial" w:hAnsi="Arial" w:cs="Arial"/>
+        </w:rPr>
+      </w:pPr>
+    </w:p>
+    <w:p>
+      <w:pPr>
         <w:shd w:val="clear" w:color="auto" w:fill="FFFFFF"/>
         <w:tabs>
           <w:tab w:val="left" w:pos="916"/>
@@ -5420,6 +5751,7 @@
           <w:szCs w:val="21"/>
           <w:lang w:eastAsia="en-SG"/>
         </w:rPr>
+        <w:lastRenderedPageBreak/>
         <w:t>Accuracy of NN for ALL test set: 97.574%</w:t>
       </w:r>
     </w:p>
@@ -5463,7 +5795,6 @@
           <w:szCs w:val="21"/>
           <w:lang w:eastAsia="en-SG"/>
         </w:rPr>
-        <w:lastRenderedPageBreak/>
         <w:t>Accuracy of NN for PIE test set: 97.725%</w:t>
       </w:r>
     </w:p>
@@ -5509,14 +5840,16 @@
         </w:rPr>
         <w:t>Accuracy of NN for selfies test set: 33.333%</w:t>
       </w:r>
-    </w:p>
-    <w:p>
-      <w:pPr>
-        <w:jc w:val="both"/>
-        <w:rPr>
-          <w:rFonts w:ascii="Arial" w:hAnsi="Arial" w:cs="Arial"/>
-        </w:rPr>
-      </w:pPr>
+      <w:r>
+        <w:rPr>
+          <w:rFonts w:ascii="Courier New" w:eastAsia="Times New Roman" w:hAnsi="Courier New" w:cs="Courier New"/>
+          <w:color w:val="000000"/>
+          <w:sz w:val="21"/>
+          <w:szCs w:val="21"/>
+          <w:lang w:eastAsia="en-SG"/>
+        </w:rPr>
+        <w:br/>
+      </w:r>
     </w:p>
     <w:p>
       <w:pPr>
@@ -5590,13 +5923,12 @@
           </wp:inline>
         </w:drawing>
       </w:r>
-    </w:p>
-    <w:p>
-      <w:pPr>
-        <w:rPr>
-          <w:rFonts w:ascii="Arial" w:hAnsi="Arial" w:cs="Arial"/>
-        </w:rPr>
-      </w:pPr>
+      <w:r>
+        <w:rPr>
+          <w:rFonts w:ascii="Arial" w:hAnsi="Arial" w:cs="Arial"/>
+        </w:rPr>
+        <w:br/>
+      </w:r>
       <w:r>
         <w:br/>
       </w:r>
@@ -6835,7 +7167,13 @@
         <w:rPr>
           <w:rFonts w:ascii="Arial" w:hAnsi="Arial" w:cs="Arial"/>
         </w:rPr>
-        <w:t xml:space="preserve"> how we observe slightly better clustering results with GMM and classification results with linear SVM once when more features (1024&gt;200&gt;80) were incorporated into the models.</w:t>
+        <w:t xml:space="preserve"> how we observe slightly better clustering results with GMM when more features (1024&gt;200&gt;80) were incorporated into the models.</w:t>
+      </w:r>
+      <w:r>
+        <w:rPr>
+          <w:rFonts w:ascii="Arial" w:hAnsi="Arial" w:cs="Arial"/>
+        </w:rPr>
+        <w:t xml:space="preserve"> </w:t>
       </w:r>
     </w:p>
     <w:p>
@@ -6850,6 +7188,101 @@
         <w:rPr>
           <w:rFonts w:ascii="Arial" w:hAnsi="Arial" w:cs="Arial"/>
         </w:rPr>
+        <w:t xml:space="preserve">However, the number of features did not affect the accuracy of the Linear SVM classification much. </w:t>
+      </w:r>
+      <w:r>
+        <w:rPr>
+          <w:rFonts w:ascii="Arial" w:hAnsi="Arial" w:cs="Arial"/>
+        </w:rPr>
+        <w:t xml:space="preserve">One possible reason for this finding is that pc=80 is still quite large and thus, probably able to capture </w:t>
+      </w:r>
+      <w:r>
+        <w:rPr>
+          <w:rFonts w:ascii="Arial" w:hAnsi="Arial" w:cs="Arial"/>
+        </w:rPr>
+        <w:t>the needed</w:t>
+      </w:r>
+      <w:r>
+        <w:rPr>
+          <w:rFonts w:ascii="Arial" w:hAnsi="Arial" w:cs="Arial"/>
+        </w:rPr>
+        <w:t xml:space="preserve"> features </w:t>
+      </w:r>
+      <w:r>
+        <w:rPr>
+          <w:rFonts w:ascii="Arial" w:hAnsi="Arial" w:cs="Arial"/>
+        </w:rPr>
+        <w:t xml:space="preserve">for face recognition. A short extension to much lower </w:t>
+      </w:r>
+      <w:proofErr w:type="spellStart"/>
+      <w:r>
+        <w:rPr>
+          <w:rFonts w:ascii="Arial" w:hAnsi="Arial" w:cs="Arial"/>
+        </w:rPr>
+        <w:t>n_pcs</w:t>
+      </w:r>
+      <w:proofErr w:type="spellEnd"/>
+      <w:r>
+        <w:rPr>
+          <w:rFonts w:ascii="Arial" w:hAnsi="Arial" w:cs="Arial"/>
+        </w:rPr>
+        <w:t xml:space="preserve"> = </w:t>
+      </w:r>
+      <w:r>
+        <w:rPr>
+          <w:rFonts w:ascii="Arial" w:hAnsi="Arial" w:cs="Arial"/>
+        </w:rPr>
+        <w:t>50, 30, and 10 shows that data dimension</w:t>
+      </w:r>
+      <w:r>
+        <w:rPr>
+          <w:rFonts w:ascii="Arial" w:hAnsi="Arial" w:cs="Arial"/>
+        </w:rPr>
+        <w:t xml:space="preserve">s </w:t>
+      </w:r>
+      <w:r>
+        <w:rPr>
+          <w:rFonts w:ascii="Arial" w:hAnsi="Arial" w:cs="Arial"/>
+        </w:rPr>
+        <w:t>that are too small significantly</w:t>
+      </w:r>
+      <w:r>
+        <w:rPr>
+          <w:rFonts w:ascii="Arial" w:hAnsi="Arial" w:cs="Arial"/>
+        </w:rPr>
+        <w:t xml:space="preserve"> reduce</w:t>
+      </w:r>
+      <w:r>
+        <w:rPr>
+          <w:rFonts w:ascii="Arial" w:hAnsi="Arial" w:cs="Arial"/>
+        </w:rPr>
+        <w:t>s</w:t>
+      </w:r>
+      <w:r>
+        <w:rPr>
+          <w:rFonts w:ascii="Arial" w:hAnsi="Arial" w:cs="Arial"/>
+        </w:rPr>
+        <w:t xml:space="preserve"> accuracy</w:t>
+      </w:r>
+      <w:r>
+        <w:rPr>
+          <w:rFonts w:ascii="Arial" w:hAnsi="Arial" w:cs="Arial"/>
+        </w:rPr>
+        <w:t>.</w:t>
+      </w:r>
+    </w:p>
+    <w:p>
+      <w:pPr>
+        <w:spacing w:line="276" w:lineRule="auto"/>
+        <w:jc w:val="both"/>
+        <w:rPr>
+          <w:rFonts w:ascii="Arial" w:hAnsi="Arial" w:cs="Arial"/>
+        </w:rPr>
+      </w:pPr>
+      <w:r>
+        <w:rPr>
+          <w:rFonts w:ascii="Arial" w:hAnsi="Arial" w:cs="Arial"/>
+        </w:rPr>
         <w:t xml:space="preserve">The best </w:t>
       </w:r>
       <w:r>
@@ -6874,7 +7307,19 @@
         <w:rPr>
           <w:rFonts w:ascii="Arial" w:hAnsi="Arial" w:cs="Arial"/>
         </w:rPr>
-        <w:t xml:space="preserve"> linear SVM which was able to achieve 98.513% accuracy at best. This was followed by NN model which was able to achieve </w:t>
+        <w:t xml:space="preserve"> linear SVM which was able to achieve 98.513% accuracy at best. This was followed by NN model</w:t>
+      </w:r>
+      <w:r>
+        <w:rPr>
+          <w:rFonts w:ascii="Arial" w:hAnsi="Arial" w:cs="Arial"/>
+        </w:rPr>
+        <w:t>,</w:t>
+      </w:r>
+      <w:r>
+        <w:rPr>
+          <w:rFonts w:ascii="Arial" w:hAnsi="Arial" w:cs="Arial"/>
+        </w:rPr>
+        <w:t xml:space="preserve"> which was able to achieve </w:t>
       </w:r>
       <w:r>
         <w:rPr>

</xml_diff>